<commit_message>
Updated report, will fix initial evaluation (WIP)
</commit_message>
<xml_diff>
--- a/Milestone 3 Report.docx
+++ b/Milestone 3 Report.docx
@@ -11,6 +11,9 @@
       </w:r>
     </w:p>
     <w:p>
+      <w:pPr>
+        <w:jc w:val="both"/>
+      </w:pPr>
       <w:r>
         <w:t xml:space="preserve">The goal of this project was to get first-hand experience working with data. We looked at data collected from COVID-19 cases around the world and were tasked to clean this data and then use classification models </w:t>
       </w:r>
@@ -37,16 +40,21 @@
         <w:pStyle w:val="Heading1"/>
       </w:pPr>
       <w:r>
-        <w:t>Data Preparations</w:t>
-      </w:r>
-    </w:p>
-    <w:p>
+        <w:t>Data Preparation</w:t>
+      </w:r>
+    </w:p>
+    <w:p>
+      <w:pPr>
+        <w:jc w:val="both"/>
+      </w:pPr>
       <w:r>
         <w:t xml:space="preserve">When cleaning data, we looked to replace blank rows with “Unknown” values, and manually cleaned the noisiest column of ages by looking through all unique values and replacing age ranges and dates with valid ages. We also took a manual approach when looking for initial outliers, looking through unique values of all the columns for strange values. We found that rows of data taken from the province of Lima had seemingly erroneous data, with almost all their ages being under 1 or over 100, so we decided to remove those rows. </w:t>
       </w:r>
     </w:p>
-    <w:p/>
-    <w:p>
+    <w:p>
+      <w:pPr>
+        <w:jc w:val="both"/>
+      </w:pPr>
       <w:r>
         <w:t>While transforming data from the location dataset, we aggregated the data of individual counties into their respective states for the US, and aggregated individual provinces into their respective countries for the rest of the world. We then joined this data based on province and country with the training and test data, and only included columns that we felt would give us meaningful knowledge. This included total incidence rate, provincial incidence percentage, total case-fatality ratio, and provincial case-fatality ratio.</w:t>
       </w:r>
@@ -60,27 +68,100 @@
       </w:r>
     </w:p>
     <w:p>
-      <w:r>
-        <w:t>The three classification models that we chose to use were</w:t>
+      <w:pPr>
+        <w:jc w:val="both"/>
+      </w:pPr>
+      <w:r>
+        <w:t xml:space="preserve">The three classification models that we chose to use were </w:t>
+      </w:r>
+      <w:proofErr w:type="spellStart"/>
+      <w:r>
+        <w:t>XGBoost</w:t>
+      </w:r>
+      <w:proofErr w:type="spellEnd"/>
+      <w:r>
+        <w:t xml:space="preserve">, K-Nearest Neighbours, and Random Forests. </w:t>
+      </w:r>
+      <w:r>
+        <w:t>As an overview, w</w:t>
+      </w:r>
+      <w:r>
+        <w:t xml:space="preserve">e chose two ensemble methods: </w:t>
+      </w:r>
+      <w:proofErr w:type="spellStart"/>
+      <w:r>
+        <w:t>XGBoost</w:t>
+      </w:r>
+      <w:proofErr w:type="spellEnd"/>
+      <w:r>
+        <w:t xml:space="preserve"> and Random Forests, because they are robust to outliers and non-linear data, and they produce results with high classification accuracy. As for KNN, we chose it because we felt the results were very simple to interpret and it is robust regarding search space since classes do not have to be linearly separable like in SVM.</w:t>
+      </w:r>
+    </w:p>
+    <w:p>
+      <w:pPr>
+        <w:jc w:val="both"/>
+      </w:pPr>
+      <w:r>
+        <w:t xml:space="preserve">First let us discuss our decision to choose </w:t>
+      </w:r>
+      <w:proofErr w:type="spellStart"/>
+      <w:r>
+        <w:t>XGBoost</w:t>
+      </w:r>
+      <w:proofErr w:type="spellEnd"/>
+      <w:r>
+        <w:t xml:space="preserve"> as our boosting tree variant versus AdaBoost. </w:t>
+      </w:r>
+      <w:proofErr w:type="spellStart"/>
+      <w:r>
+        <w:t>XGBoost</w:t>
+      </w:r>
+      <w:proofErr w:type="spellEnd"/>
+      <w:r>
+        <w:t xml:space="preserve"> is much faster than AdaBoost and has a multitude of hyperparameters that can be tuned to increase performance, whereas AdaBoost only supports tuning for max depth, learning rate, and number of iterations [1]. </w:t>
+      </w:r>
+      <w:proofErr w:type="spellStart"/>
+      <w:r>
+        <w:t>XGBoost</w:t>
+      </w:r>
+      <w:proofErr w:type="spellEnd"/>
+      <w:r>
+        <w:t xml:space="preserve"> also has a regularization parameter that reduces variance which the other AdaBoost lacks.</w:t>
       </w:r>
       <w:r>
         <w:t xml:space="preserve"> </w:t>
       </w:r>
-      <w:proofErr w:type="spellStart"/>
-      <w:r>
-        <w:t>XGBoost</w:t>
-      </w:r>
-      <w:proofErr w:type="spellEnd"/>
-      <w:r>
-        <w:t xml:space="preserve">, K-Nearest Neighbours, and Random Forests. We chose two ensemble methods: </w:t>
-      </w:r>
-      <w:proofErr w:type="spellStart"/>
-      <w:r>
-        <w:t>XGBoost</w:t>
-      </w:r>
-      <w:proofErr w:type="spellEnd"/>
-      <w:r>
-        <w:t xml:space="preserve"> and Random Forests, because they are robust to outliers and non-linear data, and they produce results with high classification accuracy. As for KNN, we chose it because we felt the results were very simple to interpret and it is robust regarding search space since classes do not have to be linearly separable like in SVM.</w:t>
+    </w:p>
+    <w:p>
+      <w:pPr>
+        <w:jc w:val="both"/>
+      </w:pPr>
+      <w:r>
+        <w:t>Next,</w:t>
+      </w:r>
+      <w:r>
+        <w:t xml:space="preserve"> we will compare Random Forests versus Decision Trees. </w:t>
+      </w:r>
+      <w:r>
+        <w:t xml:space="preserve">The problem with Decision Trees is that single decision trees are prone to overfitting (high variance), especially when a tree is grown deep. The classical way to combat this issue is to set a max depth but that increases the </w:t>
+      </w:r>
+      <w:r>
+        <w:lastRenderedPageBreak/>
+        <w:t>error due to bias [2]. Random Forests essentially minimizes the error due to variance and bias by using a collection of decision trees whose results are aggregated into a single result.</w:t>
+      </w:r>
+    </w:p>
+    <w:p>
+      <w:pPr>
+        <w:jc w:val="both"/>
+      </w:pPr>
+      <w:r>
+        <w:t xml:space="preserve">Finally, we will compare KNN to SVM. </w:t>
+      </w:r>
+      <w:r>
+        <w:t>As previously mentioned, we mainly chose KNN since its results are easily interpretable. However, it is important to note that SVM handles outliers better than KNN does [3]. Although in terms of performance</w:t>
+      </w:r>
+      <w:r>
+        <w:t xml:space="preserve">, KNN outperforms SVM when the number of training data objects if far greater than the number of features, which in our case is true. </w:t>
       </w:r>
     </w:p>
     <w:p>
@@ -92,20 +173,11 @@
       </w:r>
     </w:p>
     <w:p>
-      <w:r>
-        <w:t xml:space="preserve">For the classification models we trained, we did not observe any overfitting.  </w:t>
-      </w:r>
-      <w:r>
-        <w:t>W</w:t>
-      </w:r>
-      <w:r>
-        <w:t>e noticed that the accuracy tended to stagnate for both the training and validation data after further increase of the hyperparameters</w:t>
-      </w:r>
-      <w:r>
-        <w:t>, as can be seen by the plots below</w:t>
-      </w:r>
-      <w:r>
-        <w:t>. We tested different values for each model’s respective hyperparameter to find the most optimal values for them and take precautions towards overfitting.</w:t>
+      <w:pPr>
+        <w:jc w:val="both"/>
+      </w:pPr>
+      <w:r>
+        <w:t>For the classification models we trained, we did not observe any overfitting.  We noticed that the accuracy tended to stagnate for both the training and validation data after further increase of the hyperparameters, as can be seen by the plots below. We tested different values for each model’s respective hyperparameter to find the most optimal values for them and take precautions towards overfitting.</w:t>
       </w:r>
     </w:p>
     <w:p>
@@ -113,7 +185,6 @@
         <w:rPr>
           <w:noProof/>
         </w:rPr>
-        <w:lastRenderedPageBreak/>
         <w:drawing>
           <wp:inline distT="0" distB="0" distL="0" distR="0" wp14:anchorId="6C47E131" wp14:editId="1C96FC6E">
             <wp:extent cx="2846850" cy="2286303"/>
@@ -305,6 +376,89 @@
     </w:p>
     <w:p>
       <w:pPr>
+        <w:pStyle w:val="NoSpacing"/>
+      </w:pPr>
+      <w:r>
+        <w:t>[1]</w:t>
+      </w:r>
+      <w:r>
+        <w:tab/>
+        <w:t xml:space="preserve">The Ultimate Guide to AdaBoost, random forests and </w:t>
+      </w:r>
+      <w:proofErr w:type="spellStart"/>
+      <w:r>
+        <w:t>XGBoost</w:t>
+      </w:r>
+      <w:proofErr w:type="spellEnd"/>
+      <w:r>
+        <w:t xml:space="preserve"> [online]</w:t>
+      </w:r>
+    </w:p>
+    <w:p>
+      <w:pPr>
+        <w:pStyle w:val="NoSpacing"/>
+        <w:ind w:left="720"/>
+      </w:pPr>
+      <w:r>
+        <w:t xml:space="preserve">Available: </w:t>
+      </w:r>
+      <w:r>
+        <w:t>https://towardsdatascience.com/the-ultimate-guide-to-adaboost-random-forests-and-xgboost-7f9327061c4f</w:t>
+      </w:r>
+    </w:p>
+    <w:p>
+      <w:pPr>
+        <w:pStyle w:val="NoSpacing"/>
+        <w:ind w:left="720" w:hanging="720"/>
+      </w:pPr>
+      <w:r>
+        <w:t xml:space="preserve">[2] </w:t>
+      </w:r>
+      <w:r>
+        <w:tab/>
+        <w:t>Decision Trees and Random Forests [online]</w:t>
+      </w:r>
+    </w:p>
+    <w:p>
+      <w:pPr>
+        <w:pStyle w:val="NoSpacing"/>
+        <w:ind w:left="720"/>
+      </w:pPr>
+      <w:r>
+        <w:t xml:space="preserve">Available: </w:t>
+      </w:r>
+      <w:r>
+        <w:t>https://towardsdatascience.com/decision-trees-and-random-forests-df0c3123f991</w:t>
+      </w:r>
+    </w:p>
+    <w:p>
+      <w:pPr>
+        <w:pStyle w:val="NoSpacing"/>
+      </w:pPr>
+      <w:r>
+        <w:t>[3]</w:t>
+      </w:r>
+      <w:r>
+        <w:tab/>
+      </w:r>
+      <w:r>
+        <w:t>Comparative study on the classic machine learning algorithms [online]</w:t>
+      </w:r>
+    </w:p>
+    <w:p>
+      <w:pPr>
+        <w:pStyle w:val="NoSpacing"/>
+        <w:ind w:left="720"/>
+      </w:pPr>
+      <w:r>
+        <w:t xml:space="preserve">Available: </w:t>
+      </w:r>
+      <w:r>
+        <w:t>https://towardsdatascience.com/comparative-study-on-classic-machine-learning-algorithms-24f9ff6ab222</w:t>
+      </w:r>
+    </w:p>
+    <w:p>
+      <w:pPr>
         <w:pStyle w:val="Heading1"/>
       </w:pPr>
       <w:r>
@@ -326,6 +480,33 @@
       </w:pPr>
       <w:r>
         <w:t>Kenrick Lam</w:t>
+      </w:r>
+    </w:p>
+    <w:p>
+      <w:r>
+        <w:t xml:space="preserve">Milestone 1: </w:t>
+      </w:r>
+      <w:r>
+        <w:t>exploratory data analysis, handling outliers, outcome labels</w:t>
+      </w:r>
+    </w:p>
+    <w:p>
+      <w:r>
+        <w:t xml:space="preserve">Milestone 2: </w:t>
+      </w:r>
+      <w:r>
+        <w:t xml:space="preserve">Random Forests, </w:t>
+      </w:r>
+      <w:r>
+        <w:t>accuracy and classification report functions, report</w:t>
+      </w:r>
+    </w:p>
+    <w:p>
+      <w:r>
+        <w:t>Milestone 3:</w:t>
+      </w:r>
+      <w:r>
+        <w:t xml:space="preserve"> </w:t>
       </w:r>
     </w:p>
     <w:p/>
@@ -1019,6 +1200,42 @@
       <w:szCs w:val="24"/>
     </w:rPr>
   </w:style>
+  <w:style w:type="character" w:styleId="Hyperlink">
+    <w:name w:val="Hyperlink"/>
+    <w:basedOn w:val="DefaultParagraphFont"/>
+    <w:uiPriority w:val="99"/>
+    <w:unhideWhenUsed/>
+    <w:rsid w:val="005E161F"/>
+    <w:rPr>
+      <w:color w:val="0563C1" w:themeColor="hyperlink"/>
+      <w:u w:val="single"/>
+    </w:rPr>
+  </w:style>
+  <w:style w:type="character" w:styleId="UnresolvedMention">
+    <w:name w:val="Unresolved Mention"/>
+    <w:basedOn w:val="DefaultParagraphFont"/>
+    <w:uiPriority w:val="99"/>
+    <w:semiHidden/>
+    <w:unhideWhenUsed/>
+    <w:rsid w:val="005E161F"/>
+    <w:rPr>
+      <w:color w:val="605E5C"/>
+      <w:shd w:val="clear" w:color="auto" w:fill="E1DFDD"/>
+    </w:rPr>
+  </w:style>
+  <w:style w:type="paragraph" w:styleId="NoSpacing">
+    <w:name w:val="No Spacing"/>
+    <w:uiPriority w:val="1"/>
+    <w:qFormat/>
+    <w:rsid w:val="005E161F"/>
+    <w:pPr>
+      <w:spacing w:after="0" w:line="240" w:lineRule="auto"/>
+    </w:pPr>
+    <w:rPr>
+      <w:sz w:val="24"/>
+      <w:szCs w:val="24"/>
+    </w:rPr>
+  </w:style>
 </w:styles>
 </file>
 

</xml_diff>

<commit_message>
added confusion matrix code, finished preliminary report sections
</commit_message>
<xml_diff>
--- a/Milestone 3 Report.docx
+++ b/Milestone 3 Report.docx
@@ -34,13 +34,8 @@
       <w:r>
         <w:t>Dataset Description</w:t>
       </w:r>
-    </w:p>
-    <w:p>
-      <w:pPr>
-        <w:pStyle w:val="Heading1"/>
-      </w:pPr>
-      <w:r>
-        <w:t>Data Preparation</w:t>
+      <w:r>
+        <w:t xml:space="preserve"> and EDA</w:t>
       </w:r>
     </w:p>
     <w:p>
@@ -48,7 +43,13 @@
         <w:jc w:val="both"/>
       </w:pPr>
       <w:r>
-        <w:t xml:space="preserve">When cleaning data, we looked to replace blank rows with “Unknown” values, and manually cleaned the noisiest column of ages by looking through all unique values and replacing age ranges and dates with valid ages. We also took a manual approach when looking for initial outliers, looking through unique values of all the columns for strange values. We found that rows of data taken from the province of Lima had seemingly erroneous data, with almost all their ages being under 1 or over 100, so we decided to remove those rows. </w:t>
+        <w:t>When analyzing the dataset using visualizations, we found the following plots to be the most ins</w:t>
+      </w:r>
+      <w:r>
+        <w:t>ightful</w:t>
+      </w:r>
+      <w:r>
+        <w:t>.</w:t>
       </w:r>
     </w:p>
     <w:p>
@@ -56,128 +57,13 @@
         <w:jc w:val="both"/>
       </w:pPr>
       <w:r>
-        <w:t>While transforming data from the location dataset, we aggregated the data of individual counties into their respective states for the US, and aggregated individual provinces into their respective countries for the rest of the world. We then joined this data based on province and country with the training and test data, and only included columns that we felt would give us meaningful knowledge. This included total incidence rate, provincial incidence percentage, total case-fatality ratio, and provincial case-fatality ratio.</w:t>
-      </w:r>
-    </w:p>
-    <w:p>
-      <w:pPr>
-        <w:pStyle w:val="Heading1"/>
-      </w:pPr>
-      <w:r>
-        <w:t>Classification Models</w:t>
-      </w:r>
-    </w:p>
-    <w:p>
-      <w:pPr>
-        <w:jc w:val="both"/>
-      </w:pPr>
-      <w:r>
-        <w:t xml:space="preserve">The three classification models that we chose to use were </w:t>
-      </w:r>
-      <w:proofErr w:type="spellStart"/>
-      <w:r>
-        <w:t>XGBoost</w:t>
-      </w:r>
-      <w:proofErr w:type="spellEnd"/>
-      <w:r>
-        <w:t xml:space="preserve">, K-Nearest Neighbours, and Random Forests. </w:t>
-      </w:r>
-      <w:r>
-        <w:t>As an overview, w</w:t>
-      </w:r>
-      <w:r>
-        <w:t xml:space="preserve">e chose two ensemble methods: </w:t>
-      </w:r>
-      <w:proofErr w:type="spellStart"/>
-      <w:r>
-        <w:t>XGBoost</w:t>
-      </w:r>
-      <w:proofErr w:type="spellEnd"/>
-      <w:r>
-        <w:t xml:space="preserve"> and Random Forests, because they are robust to outliers and non-linear data, and they produce results with high classification accuracy. As for KNN, we chose it because we felt the results were very simple to interpret and it is robust regarding search space since classes do not have to be linearly separable like in SVM.</w:t>
-      </w:r>
-    </w:p>
-    <w:p>
-      <w:pPr>
-        <w:jc w:val="both"/>
-      </w:pPr>
-      <w:r>
-        <w:t xml:space="preserve">First let us discuss our decision to choose </w:t>
-      </w:r>
-      <w:proofErr w:type="spellStart"/>
-      <w:r>
-        <w:t>XGBoost</w:t>
-      </w:r>
-      <w:proofErr w:type="spellEnd"/>
-      <w:r>
-        <w:t xml:space="preserve"> as our boosting tree variant versus AdaBoost. </w:t>
-      </w:r>
-      <w:proofErr w:type="spellStart"/>
-      <w:r>
-        <w:t>XGBoost</w:t>
-      </w:r>
-      <w:proofErr w:type="spellEnd"/>
-      <w:r>
-        <w:t xml:space="preserve"> is much faster than AdaBoost and has a multitude of hyperparameters that can be tuned to increase performance, whereas AdaBoost only supports tuning for max depth, learning rate, and number of iterations [1]. </w:t>
-      </w:r>
-      <w:proofErr w:type="spellStart"/>
-      <w:r>
-        <w:t>XGBoost</w:t>
-      </w:r>
-      <w:proofErr w:type="spellEnd"/>
-      <w:r>
-        <w:t xml:space="preserve"> also has a regularization parameter that reduces variance which the other AdaBoost lacks.</w:t>
-      </w:r>
-      <w:r>
-        <w:t xml:space="preserve"> </w:t>
-      </w:r>
-    </w:p>
-    <w:p>
-      <w:pPr>
-        <w:jc w:val="both"/>
-      </w:pPr>
-      <w:r>
-        <w:t>Next,</w:t>
-      </w:r>
-      <w:r>
-        <w:t xml:space="preserve"> we will compare Random Forests versus Decision Trees. </w:t>
-      </w:r>
-      <w:r>
-        <w:t xml:space="preserve">The problem with Decision Trees is that single decision trees are prone to overfitting (high variance), especially when a tree is grown deep. The classical way to combat this issue is to set a max depth but that increases the </w:t>
-      </w:r>
-      <w:r>
-        <w:lastRenderedPageBreak/>
-        <w:t>error due to bias [2]. Random Forests essentially minimizes the error due to variance and bias by using a collection of decision trees whose results are aggregated into a single result.</w:t>
-      </w:r>
-    </w:p>
-    <w:p>
-      <w:pPr>
-        <w:jc w:val="both"/>
-      </w:pPr>
-      <w:r>
-        <w:t xml:space="preserve">Finally, we will compare KNN to SVM. </w:t>
-      </w:r>
-      <w:r>
-        <w:t>As previously mentioned, we mainly chose KNN since its results are easily interpretable. However, it is important to note that SVM handles outliers better than KNN does [3]. Although in terms of performance</w:t>
-      </w:r>
-      <w:r>
-        <w:t xml:space="preserve">, KNN outperforms SVM when the number of training data objects if far greater than the number of features, which in our case is true. </w:t>
-      </w:r>
-    </w:p>
-    <w:p>
-      <w:pPr>
-        <w:pStyle w:val="Heading1"/>
-      </w:pPr>
-      <w:r>
-        <w:t>Initial Evaluation and Overfitting</w:t>
-      </w:r>
-    </w:p>
-    <w:p>
-      <w:pPr>
-        <w:jc w:val="both"/>
-      </w:pPr>
-      <w:r>
-        <w:t>For the classification models we trained, we did not observe any overfitting.  We noticed that the accuracy tended to stagnate for both the training and validation data after further increase of the hyperparameters, as can be seen by the plots below. We tested different values for each model’s respective hyperparameter to find the most optimal values for them and take precautions towards overfitting.</w:t>
+        <w:t xml:space="preserve">The following two plots were generated using data from cases_train.csv. These two plots </w:t>
+      </w:r>
+      <w:r>
+        <w:t>tell</w:t>
+      </w:r>
+      <w:r>
+        <w:t xml:space="preserve"> us that there were a lot of individual cases collected from India between the months of March and June, but most heavily in May.</w:t>
       </w:r>
     </w:p>
     <w:p>
@@ -186,10 +72,18 @@
           <w:noProof/>
         </w:rPr>
         <w:drawing>
-          <wp:inline distT="0" distB="0" distL="0" distR="0" wp14:anchorId="6C47E131" wp14:editId="1C96FC6E">
-            <wp:extent cx="2846850" cy="2286303"/>
-            <wp:effectExtent l="0" t="0" r="0" b="0"/>
-            <wp:docPr id="3" name="Picture 3"/>
+          <wp:anchor distT="0" distB="0" distL="114300" distR="114300" simplePos="0" relativeHeight="251658240" behindDoc="0" locked="0" layoutInCell="1" allowOverlap="1" wp14:anchorId="4E3252DE" wp14:editId="3FD9E268">
+            <wp:simplePos x="0" y="0"/>
+            <wp:positionH relativeFrom="margin">
+              <wp:align>right</wp:align>
+            </wp:positionH>
+            <wp:positionV relativeFrom="paragraph">
+              <wp:posOffset>3810</wp:posOffset>
+            </wp:positionV>
+            <wp:extent cx="2774315" cy="1823085"/>
+            <wp:effectExtent l="0" t="0" r="6985" b="5715"/>
+            <wp:wrapSquare wrapText="bothSides"/>
+            <wp:docPr id="9" name="Picture 9"/>
             <wp:cNvGraphicFramePr>
               <a:graphicFrameLocks xmlns:a="http://schemas.openxmlformats.org/drawingml/2006/main" noChangeAspect="1"/>
             </wp:cNvGraphicFramePr>
@@ -197,28 +91,47 @@
               <a:graphicData uri="http://schemas.openxmlformats.org/drawingml/2006/picture">
                 <pic:pic xmlns:pic="http://schemas.openxmlformats.org/drawingml/2006/picture">
                   <pic:nvPicPr>
-                    <pic:cNvPr id="1" name=""/>
-                    <pic:cNvPicPr/>
+                    <pic:cNvPr id="0" name="Picture 7"/>
+                    <pic:cNvPicPr>
+                      <a:picLocks noChangeAspect="1" noChangeArrowheads="1"/>
+                    </pic:cNvPicPr>
                   </pic:nvPicPr>
                   <pic:blipFill>
-                    <a:blip r:embed="rId6"/>
+                    <a:blip r:embed="rId6" cstate="print">
+                      <a:extLst>
+                        <a:ext uri="{28A0092B-C50C-407E-A947-70E740481C1C}">
+                          <a14:useLocalDpi xmlns:a14="http://schemas.microsoft.com/office/drawing/2010/main" val="0"/>
+                        </a:ext>
+                      </a:extLst>
+                    </a:blip>
+                    <a:srcRect/>
                     <a:stretch>
                       <a:fillRect/>
                     </a:stretch>
                   </pic:blipFill>
-                  <pic:spPr>
+                  <pic:spPr bwMode="auto">
                     <a:xfrm>
                       <a:off x="0" y="0"/>
-                      <a:ext cx="2901053" cy="2329834"/>
+                      <a:ext cx="2774315" cy="1823085"/>
                     </a:xfrm>
                     <a:prstGeom prst="rect">
                       <a:avLst/>
                     </a:prstGeom>
+                    <a:noFill/>
+                    <a:ln>
+                      <a:noFill/>
+                    </a:ln>
                   </pic:spPr>
                 </pic:pic>
               </a:graphicData>
             </a:graphic>
-          </wp:inline>
+            <wp14:sizeRelH relativeFrom="margin">
+              <wp14:pctWidth>0</wp14:pctWidth>
+            </wp14:sizeRelH>
+            <wp14:sizeRelV relativeFrom="margin">
+              <wp14:pctHeight>0</wp14:pctHeight>
+            </wp14:sizeRelV>
+          </wp:anchor>
         </w:drawing>
       </w:r>
       <w:r>
@@ -226,9 +139,9 @@
           <w:noProof/>
         </w:rPr>
         <w:drawing>
-          <wp:inline distT="0" distB="0" distL="0" distR="0" wp14:anchorId="675EC387" wp14:editId="397FFB65">
-            <wp:extent cx="3085106" cy="2259264"/>
-            <wp:effectExtent l="0" t="0" r="1270" b="8255"/>
+          <wp:inline distT="0" distB="0" distL="0" distR="0" wp14:anchorId="60F85673" wp14:editId="442EBE87">
+            <wp:extent cx="3029447" cy="1979497"/>
+            <wp:effectExtent l="0" t="0" r="0" b="1905"/>
             <wp:docPr id="7" name="Picture 7"/>
             <wp:cNvGraphicFramePr>
               <a:graphicFrameLocks xmlns:a="http://schemas.openxmlformats.org/drawingml/2006/main" noChangeAspect="1"/>
@@ -237,7 +150,7 @@
               <a:graphicData uri="http://schemas.openxmlformats.org/drawingml/2006/picture">
                 <pic:pic xmlns:pic="http://schemas.openxmlformats.org/drawingml/2006/picture">
                   <pic:nvPicPr>
-                    <pic:cNvPr id="0" name="Picture 10"/>
+                    <pic:cNvPr id="0" name="Picture 1"/>
                     <pic:cNvPicPr>
                       <a:picLocks noChangeAspect="1" noChangeArrowheads="1"/>
                     </pic:cNvPicPr>
@@ -258,7 +171,7 @@
                   <pic:spPr bwMode="auto">
                     <a:xfrm>
                       <a:off x="0" y="0"/>
-                      <a:ext cx="3155005" cy="2310452"/>
+                      <a:ext cx="3227648" cy="2109005"/>
                     </a:xfrm>
                     <a:prstGeom prst="rect">
                       <a:avLst/>
@@ -276,15 +189,1004 @@
       </w:r>
     </w:p>
     <w:p>
+      <w:pPr>
+        <w:jc w:val="both"/>
+      </w:pPr>
+      <w:r>
+        <w:t>To contrast the data above, the next plots were generated using data from location.csv</w:t>
+      </w:r>
+      <w:r>
+        <w:t>, which contained the number of cases for each location instead of individual cases</w:t>
+      </w:r>
+      <w:r>
+        <w:t xml:space="preserve">. </w:t>
+      </w:r>
+      <w:r>
+        <w:t xml:space="preserve">We observed many confirmed cases in United States which surprised us considering how </w:t>
+      </w:r>
+      <w:r>
+        <w:t>few</w:t>
+      </w:r>
+      <w:r>
+        <w:t xml:space="preserve"> cases </w:t>
+      </w:r>
+      <w:r>
+        <w:t xml:space="preserve">there </w:t>
+      </w:r>
+      <w:r>
+        <w:t>were in cases_train.csv. This difference tells us that either there were many inaccuracies in data collection, or that either dataset was sampled by convenience since a simple random sample of global COVID-19 statistics should provide similar results.</w:t>
+      </w:r>
+    </w:p>
+    <w:p>
       <w:r>
         <w:rPr>
           <w:noProof/>
         </w:rPr>
         <w:drawing>
-          <wp:inline distT="0" distB="0" distL="0" distR="0" wp14:anchorId="7DDC1400" wp14:editId="7EF83AAF">
-            <wp:extent cx="2951642" cy="2242268"/>
-            <wp:effectExtent l="0" t="0" r="1270" b="5715"/>
-            <wp:docPr id="1" name="Picture 1"/>
+          <wp:inline distT="0" distB="0" distL="0" distR="0" wp14:anchorId="248F0362" wp14:editId="4C8684EB">
+            <wp:extent cx="2918129" cy="1928897"/>
+            <wp:effectExtent l="0" t="0" r="0" b="0"/>
+            <wp:docPr id="11" name="Picture 11"/>
+            <wp:cNvGraphicFramePr>
+              <a:graphicFrameLocks xmlns:a="http://schemas.openxmlformats.org/drawingml/2006/main" noChangeAspect="1"/>
+            </wp:cNvGraphicFramePr>
+            <a:graphic xmlns:a="http://schemas.openxmlformats.org/drawingml/2006/main">
+              <a:graphicData uri="http://schemas.openxmlformats.org/drawingml/2006/picture">
+                <pic:pic xmlns:pic="http://schemas.openxmlformats.org/drawingml/2006/picture">
+                  <pic:nvPicPr>
+                    <pic:cNvPr id="0" name="Picture 3"/>
+                    <pic:cNvPicPr>
+                      <a:picLocks noChangeAspect="1" noChangeArrowheads="1"/>
+                    </pic:cNvPicPr>
+                  </pic:nvPicPr>
+                  <pic:blipFill>
+                    <a:blip r:embed="rId8">
+                      <a:extLst>
+                        <a:ext uri="{28A0092B-C50C-407E-A947-70E740481C1C}">
+                          <a14:useLocalDpi xmlns:a14="http://schemas.microsoft.com/office/drawing/2010/main" val="0"/>
+                        </a:ext>
+                      </a:extLst>
+                    </a:blip>
+                    <a:srcRect/>
+                    <a:stretch>
+                      <a:fillRect/>
+                    </a:stretch>
+                  </pic:blipFill>
+                  <pic:spPr bwMode="auto">
+                    <a:xfrm>
+                      <a:off x="0" y="0"/>
+                      <a:ext cx="3120247" cy="2062498"/>
+                    </a:xfrm>
+                    <a:prstGeom prst="rect">
+                      <a:avLst/>
+                    </a:prstGeom>
+                    <a:noFill/>
+                    <a:ln>
+                      <a:noFill/>
+                    </a:ln>
+                  </pic:spPr>
+                </pic:pic>
+              </a:graphicData>
+            </a:graphic>
+          </wp:inline>
+        </w:drawing>
+      </w:r>
+      <w:r>
+        <w:rPr>
+          <w:noProof/>
+        </w:rPr>
+        <w:drawing>
+          <wp:inline distT="0" distB="0" distL="0" distR="0" wp14:anchorId="4F52875D" wp14:editId="5B3C75BD">
+            <wp:extent cx="2997641" cy="1788897"/>
+            <wp:effectExtent l="0" t="0" r="0" b="1905"/>
+            <wp:docPr id="12" name="Picture 12"/>
+            <wp:cNvGraphicFramePr>
+              <a:graphicFrameLocks xmlns:a="http://schemas.openxmlformats.org/drawingml/2006/main" noChangeAspect="1"/>
+            </wp:cNvGraphicFramePr>
+            <a:graphic xmlns:a="http://schemas.openxmlformats.org/drawingml/2006/main">
+              <a:graphicData uri="http://schemas.openxmlformats.org/drawingml/2006/picture">
+                <pic:pic xmlns:pic="http://schemas.openxmlformats.org/drawingml/2006/picture">
+                  <pic:nvPicPr>
+                    <pic:cNvPr id="0" name="Picture 5"/>
+                    <pic:cNvPicPr>
+                      <a:picLocks noChangeAspect="1" noChangeArrowheads="1"/>
+                    </pic:cNvPicPr>
+                  </pic:nvPicPr>
+                  <pic:blipFill>
+                    <a:blip r:embed="rId9">
+                      <a:extLst>
+                        <a:ext uri="{28A0092B-C50C-407E-A947-70E740481C1C}">
+                          <a14:useLocalDpi xmlns:a14="http://schemas.microsoft.com/office/drawing/2010/main" val="0"/>
+                        </a:ext>
+                      </a:extLst>
+                    </a:blip>
+                    <a:srcRect/>
+                    <a:stretch>
+                      <a:fillRect/>
+                    </a:stretch>
+                  </pic:blipFill>
+                  <pic:spPr bwMode="auto">
+                    <a:xfrm>
+                      <a:off x="0" y="0"/>
+                      <a:ext cx="3229329" cy="1927161"/>
+                    </a:xfrm>
+                    <a:prstGeom prst="rect">
+                      <a:avLst/>
+                    </a:prstGeom>
+                    <a:noFill/>
+                    <a:ln>
+                      <a:noFill/>
+                    </a:ln>
+                  </pic:spPr>
+                </pic:pic>
+              </a:graphicData>
+            </a:graphic>
+          </wp:inline>
+        </w:drawing>
+      </w:r>
+    </w:p>
+    <w:p>
+      <w:pPr>
+        <w:pStyle w:val="Heading1"/>
+      </w:pPr>
+      <w:r>
+        <w:lastRenderedPageBreak/>
+        <w:t>Data Preparation</w:t>
+      </w:r>
+    </w:p>
+    <w:p>
+      <w:pPr>
+        <w:jc w:val="both"/>
+      </w:pPr>
+      <w:r>
+        <w:t xml:space="preserve">When cleaning data, we looked to replace blank rows with “Unknown” values, and manually cleaned the noisiest column of ages by looking through all unique values and replacing age ranges and dates with valid ages. We also took a manual approach when looking for initial outliers, looking through unique values of all the columns for strange values. We found that rows of data taken from the province of Lima had seemingly erroneous data, with almost all their ages being under 1 or over 100, so we decided to remove those rows. </w:t>
+      </w:r>
+    </w:p>
+    <w:p>
+      <w:pPr>
+        <w:jc w:val="both"/>
+      </w:pPr>
+      <w:r>
+        <w:t>While transforming data from the location dataset, we aggregated the data of individual counties into their respective states for the US, and aggregated individual provinces into their respective countries for the rest of the world. We then joined this data based on province and country with the training and test data, and only included columns that we felt would give us meaningful knowledge. This included total incidence rate, provincial incidence percentage, total case-fatality ratio, and provincial case-fatality ratio.</w:t>
+      </w:r>
+    </w:p>
+    <w:p>
+      <w:pPr>
+        <w:pStyle w:val="Heading1"/>
+      </w:pPr>
+      <w:r>
+        <w:t>Classification Models</w:t>
+      </w:r>
+    </w:p>
+    <w:p>
+      <w:pPr>
+        <w:jc w:val="both"/>
+      </w:pPr>
+      <w:r>
+        <w:t xml:space="preserve">The three classification models that we chose to use were XGBoost, K-Nearest Neighbours, and Random Forests. </w:t>
+      </w:r>
+      <w:r>
+        <w:t>As an overview, w</w:t>
+      </w:r>
+      <w:r>
+        <w:t>e chose two ensemble methods: XGBoost and Random Forests, because they are robust to outliers and non-linear data, and they produce results with high classification accuracy. As for KNN, we chose it because we felt the results were very simple to interpret and it is robust regarding search space since classes do not have to be linearly separable like in SVM.</w:t>
+      </w:r>
+    </w:p>
+    <w:p>
+      <w:pPr>
+        <w:jc w:val="both"/>
+      </w:pPr>
+      <w:r>
+        <w:t>First let us discuss our decision to choose XGBoost as our boosting tree variant versus AdaBoost. XGBoost is much faster than AdaBoost and has a multitude of hyperparameters that can be tuned to increase performance, whereas AdaBoost only supports tuning for max depth, learning rate, and number of iterations [1]. XGBoost also has a regularization parameter that reduces variance which AdaBoost lacks.</w:t>
+      </w:r>
+      <w:r>
+        <w:t xml:space="preserve"> </w:t>
+      </w:r>
+    </w:p>
+    <w:p>
+      <w:pPr>
+        <w:jc w:val="both"/>
+      </w:pPr>
+      <w:r>
+        <w:t>Next,</w:t>
+      </w:r>
+      <w:r>
+        <w:t xml:space="preserve"> we will compare Random Forests versus Decision Trees. </w:t>
+      </w:r>
+      <w:r>
+        <w:t>The problem with Decision Trees is that single decision trees are prone to overfitting (high variance), especially when a tree is grown deep. The classical way to combat this issue is to set a max depth but that increases the error due to bias [2]. Random Forests essentially minimizes the error due to variance and bias by using a collection of decision trees whose results are aggregated into a single result.</w:t>
+      </w:r>
+    </w:p>
+    <w:p>
+      <w:pPr>
+        <w:jc w:val="both"/>
+      </w:pPr>
+      <w:r>
+        <w:t xml:space="preserve">Finally, we will compare KNN to SVM. </w:t>
+      </w:r>
+      <w:r>
+        <w:t>As previously mentioned, we mainly chose KNN since its results are easily interpretable. However, it is important to note that SVM handles outliers better than KNN does [3]. Although in terms of performance</w:t>
+      </w:r>
+      <w:r>
+        <w:t xml:space="preserve">, KNN outperforms SVM when the number of training data objects if far greater than the number of features, which in our case is true. </w:t>
+      </w:r>
+    </w:p>
+    <w:p>
+      <w:pPr>
+        <w:pStyle w:val="Heading1"/>
+      </w:pPr>
+      <w:r>
+        <w:lastRenderedPageBreak/>
+        <w:t>Initial Evaluation and Overfitting</w:t>
+      </w:r>
+    </w:p>
+    <w:p>
+      <w:pPr>
+        <w:pStyle w:val="NoSpacing"/>
+        <w:jc w:val="both"/>
+      </w:pPr>
+      <w:r>
+        <w:t xml:space="preserve">Initially, we considered prediction accuracy as our main metric for evaluating the three classification models. However, we realized that prediction accuracy was not the best metric to use since the COVID-19 dataset was highly imbalanced and therefore, we would have gotten incorrect insights. We decided to use the recall on the ‘Deceased’ outcome label as our main metric. </w:t>
+      </w:r>
+      <w:r>
+        <w:t xml:space="preserve">Using scikit-learn’s classification report, we got the recall on the ‘Deceased’ outcome label for each of our models on both the training and </w:t>
+      </w:r>
+      <w:r>
+        <w:t>validation</w:t>
+      </w:r>
+      <w:r>
+        <w:t xml:space="preserve"> datasets. </w:t>
+      </w:r>
+    </w:p>
+    <w:p>
+      <w:pPr>
+        <w:pStyle w:val="NoSpacing"/>
+      </w:pPr>
+    </w:p>
+    <w:tbl>
+      <w:tblPr>
+        <w:tblStyle w:val="TableGrid"/>
+        <w:tblW w:w="0" w:type="auto"/>
+        <w:tblLook w:val="04A0" w:firstRow="1" w:lastRow="0" w:firstColumn="1" w:lastColumn="0" w:noHBand="0" w:noVBand="1"/>
+      </w:tblPr>
+      <w:tblGrid>
+        <w:gridCol w:w="2405"/>
+        <w:gridCol w:w="1559"/>
+        <w:gridCol w:w="1646"/>
+        <w:gridCol w:w="1646"/>
+      </w:tblGrid>
+      <w:tr>
+        <w:tc>
+          <w:tcPr>
+            <w:tcW w:w="2405" w:type="dxa"/>
+          </w:tcPr>
+          <w:p>
+            <w:pPr>
+              <w:rPr>
+                <w:b/>
+                <w:bCs/>
+              </w:rPr>
+            </w:pPr>
+            <w:r>
+              <w:rPr>
+                <w:b/>
+                <w:bCs/>
+              </w:rPr>
+              <w:t>Training Dataset</w:t>
+            </w:r>
+          </w:p>
+        </w:tc>
+        <w:tc>
+          <w:tcPr>
+            <w:tcW w:w="1559" w:type="dxa"/>
+          </w:tcPr>
+          <w:p>
+            <w:r>
+              <w:t>‘</w:t>
+            </w:r>
+            <w:r>
+              <w:t>Deceased</w:t>
+            </w:r>
+            <w:r>
+              <w:t>’ Recall</w:t>
+            </w:r>
+          </w:p>
+        </w:tc>
+        <w:tc>
+          <w:tcPr>
+            <w:tcW w:w="1646" w:type="dxa"/>
+          </w:tcPr>
+          <w:p>
+            <w:r>
+              <w:t>‘</w:t>
+            </w:r>
+            <w:r>
+              <w:t>Deceased</w:t>
+            </w:r>
+            <w:r>
+              <w:t xml:space="preserve">’ </w:t>
+            </w:r>
+          </w:p>
+          <w:p>
+            <w:r>
+              <w:t>Precision</w:t>
+            </w:r>
+          </w:p>
+        </w:tc>
+        <w:tc>
+          <w:tcPr>
+            <w:tcW w:w="1646" w:type="dxa"/>
+          </w:tcPr>
+          <w:p>
+            <w:r>
+              <w:t>‘</w:t>
+            </w:r>
+            <w:r>
+              <w:t>Deceased</w:t>
+            </w:r>
+            <w:r>
+              <w:t xml:space="preserve">’ </w:t>
+            </w:r>
+          </w:p>
+          <w:p>
+            <w:r>
+              <w:t>F1-Score</w:t>
+            </w:r>
+          </w:p>
+        </w:tc>
+      </w:tr>
+      <w:tr>
+        <w:tc>
+          <w:tcPr>
+            <w:tcW w:w="2405" w:type="dxa"/>
+          </w:tcPr>
+          <w:p>
+            <w:r>
+              <w:t>XGBoost</w:t>
+            </w:r>
+          </w:p>
+        </w:tc>
+        <w:tc>
+          <w:tcPr>
+            <w:tcW w:w="1559" w:type="dxa"/>
+          </w:tcPr>
+          <w:p>
+            <w:r>
+              <w:t>0.6996</w:t>
+            </w:r>
+          </w:p>
+        </w:tc>
+        <w:tc>
+          <w:tcPr>
+            <w:tcW w:w="1646" w:type="dxa"/>
+          </w:tcPr>
+          <w:p>
+            <w:r>
+              <w:t>0.8112</w:t>
+            </w:r>
+          </w:p>
+        </w:tc>
+        <w:tc>
+          <w:tcPr>
+            <w:tcW w:w="1646" w:type="dxa"/>
+          </w:tcPr>
+          <w:p>
+            <w:r>
+              <w:t>0.7513</w:t>
+            </w:r>
+          </w:p>
+        </w:tc>
+      </w:tr>
+      <w:tr>
+        <w:tc>
+          <w:tcPr>
+            <w:tcW w:w="2405" w:type="dxa"/>
+          </w:tcPr>
+          <w:p>
+            <w:r>
+              <w:t>Random Forests</w:t>
+            </w:r>
+          </w:p>
+        </w:tc>
+        <w:tc>
+          <w:tcPr>
+            <w:tcW w:w="1559" w:type="dxa"/>
+          </w:tcPr>
+          <w:p>
+            <w:r>
+              <w:t>0.7865</w:t>
+            </w:r>
+          </w:p>
+        </w:tc>
+        <w:tc>
+          <w:tcPr>
+            <w:tcW w:w="1646" w:type="dxa"/>
+          </w:tcPr>
+          <w:p>
+            <w:r>
+              <w:t>0.8379</w:t>
+            </w:r>
+          </w:p>
+        </w:tc>
+        <w:tc>
+          <w:tcPr>
+            <w:tcW w:w="1646" w:type="dxa"/>
+          </w:tcPr>
+          <w:p>
+            <w:r>
+              <w:t>0.8114</w:t>
+            </w:r>
+          </w:p>
+        </w:tc>
+      </w:tr>
+      <w:tr>
+        <w:tc>
+          <w:tcPr>
+            <w:tcW w:w="2405" w:type="dxa"/>
+          </w:tcPr>
+          <w:p>
+            <w:r>
+              <w:t>K-Nearest Neighbours</w:t>
+            </w:r>
+          </w:p>
+        </w:tc>
+        <w:tc>
+          <w:tcPr>
+            <w:tcW w:w="1559" w:type="dxa"/>
+          </w:tcPr>
+          <w:p>
+            <w:r>
+              <w:t>0.7931</w:t>
+            </w:r>
+          </w:p>
+        </w:tc>
+        <w:tc>
+          <w:tcPr>
+            <w:tcW w:w="1646" w:type="dxa"/>
+          </w:tcPr>
+          <w:p>
+            <w:r>
+              <w:t>0.8329</w:t>
+            </w:r>
+          </w:p>
+        </w:tc>
+        <w:tc>
+          <w:tcPr>
+            <w:tcW w:w="1646" w:type="dxa"/>
+          </w:tcPr>
+          <w:p>
+            <w:r>
+              <w:t>0.8125</w:t>
+            </w:r>
+          </w:p>
+        </w:tc>
+      </w:tr>
+    </w:tbl>
+    <w:p>
+      <w:pPr>
+        <w:pStyle w:val="NoSpacing"/>
+      </w:pPr>
+    </w:p>
+    <w:tbl>
+      <w:tblPr>
+        <w:tblStyle w:val="TableGrid"/>
+        <w:tblpPr w:leftFromText="180" w:rightFromText="180" w:vertAnchor="text" w:tblpY="1"/>
+        <w:tblOverlap w:val="never"/>
+        <w:tblW w:w="0" w:type="auto"/>
+        <w:tblLook w:val="04A0" w:firstRow="1" w:lastRow="0" w:firstColumn="1" w:lastColumn="0" w:noHBand="0" w:noVBand="1"/>
+      </w:tblPr>
+      <w:tblGrid>
+        <w:gridCol w:w="2405"/>
+        <w:gridCol w:w="1559"/>
+        <w:gridCol w:w="1646"/>
+        <w:gridCol w:w="1646"/>
+      </w:tblGrid>
+      <w:tr>
+        <w:tc>
+          <w:tcPr>
+            <w:tcW w:w="2405" w:type="dxa"/>
+          </w:tcPr>
+          <w:p>
+            <w:pPr>
+              <w:rPr>
+                <w:b/>
+                <w:bCs/>
+              </w:rPr>
+            </w:pPr>
+            <w:r>
+              <w:rPr>
+                <w:b/>
+                <w:bCs/>
+              </w:rPr>
+              <w:t>Validation Dataset</w:t>
+            </w:r>
+          </w:p>
+        </w:tc>
+        <w:tc>
+          <w:tcPr>
+            <w:tcW w:w="1559" w:type="dxa"/>
+          </w:tcPr>
+          <w:p>
+            <w:r>
+              <w:t>‘</w:t>
+            </w:r>
+            <w:r>
+              <w:t>Deceased</w:t>
+            </w:r>
+            <w:r>
+              <w:t>’ Recall</w:t>
+            </w:r>
+          </w:p>
+        </w:tc>
+        <w:tc>
+          <w:tcPr>
+            <w:tcW w:w="1646" w:type="dxa"/>
+          </w:tcPr>
+          <w:p>
+            <w:r>
+              <w:t>‘</w:t>
+            </w:r>
+            <w:r>
+              <w:t>Deceased</w:t>
+            </w:r>
+            <w:r>
+              <w:t xml:space="preserve">’ </w:t>
+            </w:r>
+          </w:p>
+          <w:p>
+            <w:r>
+              <w:t>Precision</w:t>
+            </w:r>
+          </w:p>
+        </w:tc>
+        <w:tc>
+          <w:tcPr>
+            <w:tcW w:w="1646" w:type="dxa"/>
+          </w:tcPr>
+          <w:p>
+            <w:r>
+              <w:t>‘</w:t>
+            </w:r>
+            <w:r>
+              <w:t>Deceased</w:t>
+            </w:r>
+            <w:r>
+              <w:t xml:space="preserve">’ </w:t>
+            </w:r>
+          </w:p>
+          <w:p>
+            <w:r>
+              <w:t>F1-Score</w:t>
+            </w:r>
+          </w:p>
+        </w:tc>
+      </w:tr>
+      <w:tr>
+        <w:tc>
+          <w:tcPr>
+            <w:tcW w:w="2405" w:type="dxa"/>
+          </w:tcPr>
+          <w:p>
+            <w:r>
+              <w:t>XGBoost</w:t>
+            </w:r>
+          </w:p>
+        </w:tc>
+        <w:tc>
+          <w:tcPr>
+            <w:tcW w:w="1559" w:type="dxa"/>
+          </w:tcPr>
+          <w:p>
+            <w:r>
+              <w:t>0.6949</w:t>
+            </w:r>
+          </w:p>
+        </w:tc>
+        <w:tc>
+          <w:tcPr>
+            <w:tcW w:w="1646" w:type="dxa"/>
+          </w:tcPr>
+          <w:p>
+            <w:r>
+              <w:t>0.8040</w:t>
+            </w:r>
+          </w:p>
+        </w:tc>
+        <w:tc>
+          <w:tcPr>
+            <w:tcW w:w="1646" w:type="dxa"/>
+          </w:tcPr>
+          <w:p>
+            <w:r>
+              <w:t>0.7455</w:t>
+            </w:r>
+          </w:p>
+        </w:tc>
+      </w:tr>
+      <w:tr>
+        <w:tc>
+          <w:tcPr>
+            <w:tcW w:w="2405" w:type="dxa"/>
+          </w:tcPr>
+          <w:p>
+            <w:r>
+              <w:t>Random Forests</w:t>
+            </w:r>
+          </w:p>
+        </w:tc>
+        <w:tc>
+          <w:tcPr>
+            <w:tcW w:w="1559" w:type="dxa"/>
+          </w:tcPr>
+          <w:p>
+            <w:r>
+              <w:t>0.7618</w:t>
+            </w:r>
+          </w:p>
+        </w:tc>
+        <w:tc>
+          <w:tcPr>
+            <w:tcW w:w="1646" w:type="dxa"/>
+          </w:tcPr>
+          <w:p>
+            <w:r>
+              <w:t>0.8074</w:t>
+            </w:r>
+          </w:p>
+        </w:tc>
+        <w:tc>
+          <w:tcPr>
+            <w:tcW w:w="1646" w:type="dxa"/>
+          </w:tcPr>
+          <w:p>
+            <w:r>
+              <w:t>0.7839</w:t>
+            </w:r>
+          </w:p>
+        </w:tc>
+      </w:tr>
+      <w:tr>
+        <w:tc>
+          <w:tcPr>
+            <w:tcW w:w="2405" w:type="dxa"/>
+          </w:tcPr>
+          <w:p>
+            <w:r>
+              <w:t>K-Nearest Neighbours</w:t>
+            </w:r>
+          </w:p>
+        </w:tc>
+        <w:tc>
+          <w:tcPr>
+            <w:tcW w:w="1559" w:type="dxa"/>
+          </w:tcPr>
+          <w:p>
+            <w:r>
+              <w:t>0.7551</w:t>
+            </w:r>
+          </w:p>
+        </w:tc>
+        <w:tc>
+          <w:tcPr>
+            <w:tcW w:w="1646" w:type="dxa"/>
+          </w:tcPr>
+          <w:p>
+            <w:r>
+              <w:t>0.7975</w:t>
+            </w:r>
+          </w:p>
+        </w:tc>
+        <w:tc>
+          <w:tcPr>
+            <w:tcW w:w="1646" w:type="dxa"/>
+          </w:tcPr>
+          <w:p>
+            <w:r>
+              <w:t>0.7757</w:t>
+            </w:r>
+          </w:p>
+        </w:tc>
+      </w:tr>
+    </w:tbl>
+    <w:p>
+      <w:pPr>
+        <w:pStyle w:val="NoSpacing"/>
+      </w:pPr>
+      <w:r>
+        <w:br w:type="textWrapping" w:clear="all"/>
+      </w:r>
+    </w:p>
+    <w:p>
+      <w:pPr>
+        <w:pStyle w:val="NoSpacing"/>
+        <w:jc w:val="both"/>
+      </w:pPr>
+      <w:r>
+        <w:t>We also used scikit-learn’s confusion matrix on the validation dataset for each of the models.</w:t>
+      </w:r>
+      <w:r>
+        <w:t xml:space="preserve"> For each confusion matrix C below, we define C</w:t>
+      </w:r>
+      <w:r>
+        <w:rPr>
+          <w:vertAlign w:val="subscript"/>
+        </w:rPr>
+        <w:t xml:space="preserve">ij </w:t>
+      </w:r>
+      <w:r>
+        <w:t xml:space="preserve">to be the number of data objects known to be in group </w:t>
+      </w:r>
+      <w:r>
+        <w:rPr>
+          <w:i/>
+          <w:iCs/>
+        </w:rPr>
+        <w:t>i</w:t>
+      </w:r>
+      <w:r>
+        <w:t xml:space="preserve"> (true label</w:t>
+      </w:r>
+      <w:r>
+        <w:t>) but</w:t>
+      </w:r>
+      <w:r>
+        <w:t xml:space="preserve"> were</w:t>
+      </w:r>
+      <w:r>
+        <w:t xml:space="preserve"> predicted to be in group </w:t>
+      </w:r>
+      <w:r>
+        <w:rPr>
+          <w:i/>
+          <w:iCs/>
+        </w:rPr>
+        <w:t>j</w:t>
+      </w:r>
+      <w:r>
+        <w:t xml:space="preserve"> (predicted label). From these results we can derive insights like how each model</w:t>
+      </w:r>
+      <w:r>
+        <w:t>’s largest distribution of error is incorrectly predicting data objects to be hospitalized when they are deceased.</w:t>
+      </w:r>
+    </w:p>
+    <w:p>
+      <w:pPr>
+        <w:pStyle w:val="NoSpacing"/>
+      </w:pPr>
+    </w:p>
+    <w:p>
+      <w:pPr>
+        <w:pStyle w:val="NoSpacing"/>
+      </w:pPr>
+      <w:r>
+        <w:rPr>
+          <w:noProof/>
+        </w:rPr>
+        <w:drawing>
+          <wp:inline distT="0" distB="0" distL="0" distR="0" wp14:anchorId="34A23898" wp14:editId="0CB64DD0">
+            <wp:extent cx="2995646" cy="2258170"/>
+            <wp:effectExtent l="0" t="0" r="0" b="8890"/>
+            <wp:docPr id="2" name="Picture 2"/>
+            <wp:cNvGraphicFramePr>
+              <a:graphicFrameLocks xmlns:a="http://schemas.openxmlformats.org/drawingml/2006/main" noChangeAspect="1"/>
+            </wp:cNvGraphicFramePr>
+            <a:graphic xmlns:a="http://schemas.openxmlformats.org/drawingml/2006/main">
+              <a:graphicData uri="http://schemas.openxmlformats.org/drawingml/2006/picture">
+                <pic:pic xmlns:pic="http://schemas.openxmlformats.org/drawingml/2006/picture">
+                  <pic:nvPicPr>
+                    <pic:cNvPr id="0" name="Picture 1"/>
+                    <pic:cNvPicPr>
+                      <a:picLocks noChangeAspect="1" noChangeArrowheads="1"/>
+                    </pic:cNvPicPr>
+                  </pic:nvPicPr>
+                  <pic:blipFill>
+                    <a:blip r:embed="rId10">
+                      <a:extLst>
+                        <a:ext uri="{28A0092B-C50C-407E-A947-70E740481C1C}">
+                          <a14:useLocalDpi xmlns:a14="http://schemas.microsoft.com/office/drawing/2010/main" val="0"/>
+                        </a:ext>
+                      </a:extLst>
+                    </a:blip>
+                    <a:srcRect/>
+                    <a:stretch>
+                      <a:fillRect/>
+                    </a:stretch>
+                  </pic:blipFill>
+                  <pic:spPr bwMode="auto">
+                    <a:xfrm>
+                      <a:off x="0" y="0"/>
+                      <a:ext cx="3044784" cy="2295211"/>
+                    </a:xfrm>
+                    <a:prstGeom prst="rect">
+                      <a:avLst/>
+                    </a:prstGeom>
+                    <a:noFill/>
+                    <a:ln>
+                      <a:noFill/>
+                    </a:ln>
+                  </pic:spPr>
+                </pic:pic>
+              </a:graphicData>
+            </a:graphic>
+          </wp:inline>
+        </w:drawing>
+      </w:r>
+      <w:r>
+        <w:rPr>
+          <w:noProof/>
+        </w:rPr>
+        <w:drawing>
+          <wp:inline distT="0" distB="0" distL="0" distR="0" wp14:anchorId="779A5184" wp14:editId="6CF0FD7B">
+            <wp:extent cx="2940492" cy="2235690"/>
+            <wp:effectExtent l="0" t="0" r="0" b="0"/>
+            <wp:docPr id="4" name="Picture 4"/>
+            <wp:cNvGraphicFramePr>
+              <a:graphicFrameLocks xmlns:a="http://schemas.openxmlformats.org/drawingml/2006/main" noChangeAspect="1"/>
+            </wp:cNvGraphicFramePr>
+            <a:graphic xmlns:a="http://schemas.openxmlformats.org/drawingml/2006/main">
+              <a:graphicData uri="http://schemas.openxmlformats.org/drawingml/2006/picture">
+                <pic:pic xmlns:pic="http://schemas.openxmlformats.org/drawingml/2006/picture">
+                  <pic:nvPicPr>
+                    <pic:cNvPr id="0" name="Picture 3"/>
+                    <pic:cNvPicPr>
+                      <a:picLocks noChangeAspect="1" noChangeArrowheads="1"/>
+                    </pic:cNvPicPr>
+                  </pic:nvPicPr>
+                  <pic:blipFill>
+                    <a:blip r:embed="rId11">
+                      <a:extLst>
+                        <a:ext uri="{28A0092B-C50C-407E-A947-70E740481C1C}">
+                          <a14:useLocalDpi xmlns:a14="http://schemas.microsoft.com/office/drawing/2010/main" val="0"/>
+                        </a:ext>
+                      </a:extLst>
+                    </a:blip>
+                    <a:srcRect/>
+                    <a:stretch>
+                      <a:fillRect/>
+                    </a:stretch>
+                  </pic:blipFill>
+                  <pic:spPr bwMode="auto">
+                    <a:xfrm>
+                      <a:off x="0" y="0"/>
+                      <a:ext cx="3277765" cy="2492122"/>
+                    </a:xfrm>
+                    <a:prstGeom prst="rect">
+                      <a:avLst/>
+                    </a:prstGeom>
+                    <a:noFill/>
+                    <a:ln>
+                      <a:noFill/>
+                    </a:ln>
+                  </pic:spPr>
+                </pic:pic>
+              </a:graphicData>
+            </a:graphic>
+          </wp:inline>
+        </w:drawing>
+      </w:r>
+    </w:p>
+    <w:p>
+      <w:pPr>
+        <w:pStyle w:val="NoSpacing"/>
+      </w:pPr>
+    </w:p>
+    <w:p>
+      <w:r>
+        <w:rPr>
+          <w:noProof/>
+        </w:rPr>
+        <w:lastRenderedPageBreak/>
+        <w:drawing>
+          <wp:inline distT="0" distB="0" distL="0" distR="0" wp14:anchorId="23A1BEDD" wp14:editId="70195839">
+            <wp:extent cx="3024910" cy="2343923"/>
+            <wp:effectExtent l="0" t="0" r="4445" b="0"/>
+            <wp:docPr id="5" name="Picture 5"/>
+            <wp:cNvGraphicFramePr>
+              <a:graphicFrameLocks xmlns:a="http://schemas.openxmlformats.org/drawingml/2006/main" noChangeAspect="1"/>
+            </wp:cNvGraphicFramePr>
+            <a:graphic xmlns:a="http://schemas.openxmlformats.org/drawingml/2006/main">
+              <a:graphicData uri="http://schemas.openxmlformats.org/drawingml/2006/picture">
+                <pic:pic xmlns:pic="http://schemas.openxmlformats.org/drawingml/2006/picture">
+                  <pic:nvPicPr>
+                    <pic:cNvPr id="0" name="Picture 5"/>
+                    <pic:cNvPicPr>
+                      <a:picLocks noChangeAspect="1" noChangeArrowheads="1"/>
+                    </pic:cNvPicPr>
+                  </pic:nvPicPr>
+                  <pic:blipFill>
+                    <a:blip r:embed="rId12">
+                      <a:extLst>
+                        <a:ext uri="{28A0092B-C50C-407E-A947-70E740481C1C}">
+                          <a14:useLocalDpi xmlns:a14="http://schemas.microsoft.com/office/drawing/2010/main" val="0"/>
+                        </a:ext>
+                      </a:extLst>
+                    </a:blip>
+                    <a:srcRect/>
+                    <a:stretch>
+                      <a:fillRect/>
+                    </a:stretch>
+                  </pic:blipFill>
+                  <pic:spPr bwMode="auto">
+                    <a:xfrm>
+                      <a:off x="0" y="0"/>
+                      <a:ext cx="3610943" cy="2798025"/>
+                    </a:xfrm>
+                    <a:prstGeom prst="rect">
+                      <a:avLst/>
+                    </a:prstGeom>
+                    <a:noFill/>
+                    <a:ln>
+                      <a:noFill/>
+                    </a:ln>
+                  </pic:spPr>
+                </pic:pic>
+              </a:graphicData>
+            </a:graphic>
+          </wp:inline>
+        </w:drawing>
+      </w:r>
+    </w:p>
+    <w:p>
+      <w:pPr>
+        <w:jc w:val="both"/>
+      </w:pPr>
+      <w:r>
+        <w:t>For the classification models we trained, we did not observe any overfitting.  We noticed that the accuracy tended to stagnate for both the training and validation data after further increase of the hyperparameters, as can be seen by the plots below. We tested different values for each model’s respective hyperparameter to find the most optimal values for them and take precautions towards overfitting.</w:t>
+      </w:r>
+    </w:p>
+    <w:p>
+      <w:pPr>
+        <w:jc w:val="both"/>
+      </w:pPr>
+      <w:r>
+        <w:rPr>
+          <w:noProof/>
+        </w:rPr>
+        <w:drawing>
+          <wp:inline distT="0" distB="0" distL="0" distR="0" wp14:anchorId="6C47E131" wp14:editId="1ADAC687">
+            <wp:extent cx="2822713" cy="2266919"/>
+            <wp:effectExtent l="0" t="0" r="0" b="635"/>
+            <wp:docPr id="3" name="Picture 3"/>
+            <wp:cNvGraphicFramePr>
+              <a:graphicFrameLocks xmlns:a="http://schemas.openxmlformats.org/drawingml/2006/main" noChangeAspect="1"/>
+            </wp:cNvGraphicFramePr>
+            <a:graphic xmlns:a="http://schemas.openxmlformats.org/drawingml/2006/main">
+              <a:graphicData uri="http://schemas.openxmlformats.org/drawingml/2006/picture">
+                <pic:pic xmlns:pic="http://schemas.openxmlformats.org/drawingml/2006/picture">
+                  <pic:nvPicPr>
+                    <pic:cNvPr id="1" name=""/>
+                    <pic:cNvPicPr/>
+                  </pic:nvPicPr>
+                  <pic:blipFill>
+                    <a:blip r:embed="rId13"/>
+                    <a:stretch>
+                      <a:fillRect/>
+                    </a:stretch>
+                  </pic:blipFill>
+                  <pic:spPr>
+                    <a:xfrm>
+                      <a:off x="0" y="0"/>
+                      <a:ext cx="2866534" cy="2302111"/>
+                    </a:xfrm>
+                    <a:prstGeom prst="rect">
+                      <a:avLst/>
+                    </a:prstGeom>
+                  </pic:spPr>
+                </pic:pic>
+              </a:graphicData>
+            </a:graphic>
+          </wp:inline>
+        </w:drawing>
+      </w:r>
+      <w:r>
+        <w:rPr>
+          <w:noProof/>
+        </w:rPr>
+        <w:drawing>
+          <wp:inline distT="0" distB="0" distL="0" distR="0" wp14:anchorId="0690E2F1" wp14:editId="53218B6C">
+            <wp:extent cx="2886324" cy="2192647"/>
+            <wp:effectExtent l="0" t="0" r="0" b="0"/>
+            <wp:docPr id="6" name="Picture 6"/>
             <wp:cNvGraphicFramePr>
               <a:graphicFrameLocks xmlns:a="http://schemas.openxmlformats.org/drawingml/2006/main" noChangeAspect="1"/>
             </wp:cNvGraphicFramePr>
@@ -296,14 +1198,14 @@
                     <pic:cNvPicPr/>
                   </pic:nvPicPr>
                   <pic:blipFill rotWithShape="1">
-                    <a:blip r:embed="rId8"/>
+                    <a:blip r:embed="rId14"/>
                     <a:srcRect l="2940" t="4816" r="4774" b="659"/>
                     <a:stretch/>
                   </pic:blipFill>
                   <pic:spPr bwMode="auto">
                     <a:xfrm>
                       <a:off x="0" y="0"/>
-                      <a:ext cx="3008752" cy="2285653"/>
+                      <a:ext cx="3121468" cy="2371278"/>
                     </a:xfrm>
                     <a:prstGeom prst="rect">
                       <a:avLst/>
@@ -324,7 +1226,64 @@
         </w:drawing>
       </w:r>
     </w:p>
-    <w:p/>
+    <w:p>
+      <w:pPr>
+        <w:jc w:val="both"/>
+      </w:pPr>
+      <w:r>
+        <w:rPr>
+          <w:noProof/>
+        </w:rPr>
+        <w:drawing>
+          <wp:inline distT="0" distB="0" distL="0" distR="0" wp14:anchorId="3C3C7FB9" wp14:editId="3E8E084D">
+            <wp:extent cx="2894275" cy="2119518"/>
+            <wp:effectExtent l="0" t="0" r="1905" b="0"/>
+            <wp:docPr id="8" name="Picture 8"/>
+            <wp:cNvGraphicFramePr>
+              <a:graphicFrameLocks xmlns:a="http://schemas.openxmlformats.org/drawingml/2006/main" noChangeAspect="1"/>
+            </wp:cNvGraphicFramePr>
+            <a:graphic xmlns:a="http://schemas.openxmlformats.org/drawingml/2006/main">
+              <a:graphicData uri="http://schemas.openxmlformats.org/drawingml/2006/picture">
+                <pic:pic xmlns:pic="http://schemas.openxmlformats.org/drawingml/2006/picture">
+                  <pic:nvPicPr>
+                    <pic:cNvPr id="0" name="Picture 10"/>
+                    <pic:cNvPicPr>
+                      <a:picLocks noChangeAspect="1" noChangeArrowheads="1"/>
+                    </pic:cNvPicPr>
+                  </pic:nvPicPr>
+                  <pic:blipFill>
+                    <a:blip r:embed="rId15">
+                      <a:extLst>
+                        <a:ext uri="{28A0092B-C50C-407E-A947-70E740481C1C}">
+                          <a14:useLocalDpi xmlns:a14="http://schemas.microsoft.com/office/drawing/2010/main" val="0"/>
+                        </a:ext>
+                      </a:extLst>
+                    </a:blip>
+                    <a:srcRect/>
+                    <a:stretch>
+                      <a:fillRect/>
+                    </a:stretch>
+                  </pic:blipFill>
+                  <pic:spPr bwMode="auto">
+                    <a:xfrm>
+                      <a:off x="0" y="0"/>
+                      <a:ext cx="3068603" cy="2247181"/>
+                    </a:xfrm>
+                    <a:prstGeom prst="rect">
+                      <a:avLst/>
+                    </a:prstGeom>
+                    <a:noFill/>
+                    <a:ln>
+                      <a:noFill/>
+                    </a:ln>
+                  </pic:spPr>
+                </pic:pic>
+              </a:graphicData>
+            </a:graphic>
+          </wp:inline>
+        </w:drawing>
+      </w:r>
+    </w:p>
     <w:p>
       <w:pPr>
         <w:pStyle w:val="Heading1"/>
@@ -334,6 +1293,7 @@
         <w:t>Hyperparameter Tuning</w:t>
       </w:r>
     </w:p>
+    <w:p/>
     <w:p>
       <w:pPr>
         <w:pStyle w:val="Heading1"/>
@@ -363,7 +1323,16 @@
         <w:pStyle w:val="Heading1"/>
       </w:pPr>
       <w:r>
-        <w:t>Lessoned Learned</w:t>
+        <w:t>Lesson</w:t>
+      </w:r>
+      <w:r>
+        <w:t>s</w:t>
+      </w:r>
+      <w:r>
+        <w:t xml:space="preserve"> Learn</w:t>
+      </w:r>
+      <w:r>
+        <w:t>t and future work</w:t>
       </w:r>
     </w:p>
     <w:p>
@@ -383,15 +1352,7 @@
       </w:r>
       <w:r>
         <w:tab/>
-        <w:t xml:space="preserve">The Ultimate Guide to AdaBoost, random forests and </w:t>
-      </w:r>
-      <w:proofErr w:type="spellStart"/>
-      <w:r>
-        <w:t>XGBoost</w:t>
-      </w:r>
-      <w:proofErr w:type="spellEnd"/>
-      <w:r>
-        <w:t xml:space="preserve"> [online]</w:t>
+        <w:t>The Ultimate Guide to AdaBoost, random forests and XGBoost [online]</w:t>
       </w:r>
     </w:p>
     <w:p>
@@ -484,65 +1445,45 @@
     </w:p>
     <w:p>
       <w:r>
-        <w:t xml:space="preserve">Milestone 1: </w:t>
-      </w:r>
-      <w:r>
-        <w:t>exploratory data analysis, handling outliers, outcome labels</w:t>
-      </w:r>
-    </w:p>
-    <w:p>
-      <w:r>
-        <w:t xml:space="preserve">Milestone 2: </w:t>
-      </w:r>
-      <w:r>
-        <w:t xml:space="preserve">Random Forests, </w:t>
-      </w:r>
-      <w:r>
-        <w:t>accuracy and classification report functions, report</w:t>
+        <w:t>Milestone 1: exploratory data analysis, handling outliers, outcome labels</w:t>
+      </w:r>
+    </w:p>
+    <w:p>
+      <w:r>
+        <w:t>Milestone 2: Random Forests, accuracy and classification report functions, report</w:t>
+      </w:r>
+    </w:p>
+    <w:p>
+      <w:r>
+        <w:t xml:space="preserve">Milestone 3: </w:t>
+      </w:r>
+    </w:p>
+    <w:p/>
+    <w:p>
+      <w:pPr>
+        <w:pStyle w:val="Heading2"/>
+      </w:pPr>
+      <w:r>
+        <w:t>Steven Tran</w:t>
+      </w:r>
+    </w:p>
+    <w:p>
+      <w:r>
+        <w:t>Milestone 1: imputing data, cleaning ages, transforming and joining data</w:t>
+      </w:r>
+    </w:p>
+    <w:p>
+      <w:r>
+        <w:t>Milestone 2: XGBoost, accuracy and classification report functions, report</w:t>
       </w:r>
     </w:p>
     <w:p>
       <w:r>
         <w:t>Milestone 3:</w:t>
       </w:r>
-      <w:r>
-        <w:t xml:space="preserve"> </w:t>
-      </w:r>
-    </w:p>
-    <w:p/>
-    <w:p>
-      <w:pPr>
-        <w:pStyle w:val="Heading2"/>
-      </w:pPr>
-      <w:r>
-        <w:t>Steven Tran</w:t>
-      </w:r>
-    </w:p>
-    <w:p>
-      <w:r>
-        <w:t>Milestone 1: imputing data, cleaning ages, transforming and joining data</w:t>
-      </w:r>
-    </w:p>
-    <w:p>
-      <w:r>
-        <w:t xml:space="preserve">Milestone 2: </w:t>
-      </w:r>
-      <w:proofErr w:type="spellStart"/>
-      <w:r>
-        <w:t>XGBoost</w:t>
-      </w:r>
-      <w:proofErr w:type="spellEnd"/>
-      <w:r>
-        <w:t>, accuracy and classification report functions, report</w:t>
-      </w:r>
-    </w:p>
-    <w:p>
-      <w:r>
-        <w:t>Milestone 3:</w:t>
-      </w:r>
     </w:p>
     <w:sectPr>
-      <w:headerReference w:type="default" r:id="rId9"/>
+      <w:headerReference w:type="default" r:id="rId16"/>
       <w:pgSz w:w="12240" w:h="15840"/>
       <w:pgMar w:top="1440" w:right="1440" w:bottom="1440" w:left="1440" w:header="708" w:footer="708" w:gutter="0"/>
       <w:cols w:space="708"/>
@@ -1236,6 +2177,25 @@
       <w:szCs w:val="24"/>
     </w:rPr>
   </w:style>
+  <w:style w:type="table" w:styleId="TableGrid">
+    <w:name w:val="Table Grid"/>
+    <w:basedOn w:val="TableNormal"/>
+    <w:uiPriority w:val="39"/>
+    <w:rsid w:val="0086071E"/>
+    <w:pPr>
+      <w:spacing w:after="0" w:line="240" w:lineRule="auto"/>
+    </w:pPr>
+    <w:tblPr>
+      <w:tblBorders>
+        <w:top w:val="single" w:sz="4" w:space="0" w:color="auto"/>
+        <w:left w:val="single" w:sz="4" w:space="0" w:color="auto"/>
+        <w:bottom w:val="single" w:sz="4" w:space="0" w:color="auto"/>
+        <w:right w:val="single" w:sz="4" w:space="0" w:color="auto"/>
+        <w:insideH w:val="single" w:sz="4" w:space="0" w:color="auto"/>
+        <w:insideV w:val="single" w:sz="4" w:space="0" w:color="auto"/>
+      </w:tblBorders>
+    </w:tblPr>
+  </w:style>
 </w:styles>
 </file>
 

</xml_diff>

<commit_message>
prepared cv function and report to start tuning
</commit_message>
<xml_diff>
--- a/Milestone 3 Report.docx
+++ b/Milestone 3 Report.docx
@@ -363,13 +363,29 @@
         <w:jc w:val="both"/>
       </w:pPr>
       <w:r>
-        <w:t xml:space="preserve">The three classification models that we chose to use were XGBoost, K-Nearest Neighbours, and Random Forests. </w:t>
+        <w:t xml:space="preserve">The three classification models that we chose to use were </w:t>
+      </w:r>
+      <w:proofErr w:type="spellStart"/>
+      <w:r>
+        <w:t>XGBoost</w:t>
+      </w:r>
+      <w:proofErr w:type="spellEnd"/>
+      <w:r>
+        <w:t xml:space="preserve">, K-Nearest Neighbours, and Random Forests. </w:t>
       </w:r>
       <w:r>
         <w:t>As an overview, w</w:t>
       </w:r>
       <w:r>
-        <w:t>e chose two ensemble methods: XGBoost and Random Forests, because they are robust to outliers and non-linear data, and they produce results with high classification accuracy. As for KNN, we chose it because we felt the results were very simple to interpret and it is robust regarding search space since classes do not have to be linearly separable like in SVM.</w:t>
+        <w:t xml:space="preserve">e chose two ensemble methods: </w:t>
+      </w:r>
+      <w:proofErr w:type="spellStart"/>
+      <w:r>
+        <w:t>XGBoost</w:t>
+      </w:r>
+      <w:proofErr w:type="spellEnd"/>
+      <w:r>
+        <w:t xml:space="preserve"> and Random Forests, because they are robust to outliers and non-linear data, and they produce results with high classification accuracy. As for KNN, we chose it because we felt the results were very simple to interpret and it is robust regarding search space since classes do not have to be linearly separable like in SVM.</w:t>
       </w:r>
     </w:p>
     <w:p>
@@ -377,7 +393,31 @@
         <w:jc w:val="both"/>
       </w:pPr>
       <w:r>
-        <w:t>First let us discuss our decision to choose XGBoost as our boosting tree variant versus AdaBoost. XGBoost is much faster than AdaBoost and has a multitude of hyperparameters that can be tuned to increase performance, whereas AdaBoost only supports tuning for max depth, learning rate, and number of iterations [1]. XGBoost also has a regularization parameter that reduces variance which AdaBoost lacks.</w:t>
+        <w:t xml:space="preserve">First let us discuss our decision to choose </w:t>
+      </w:r>
+      <w:proofErr w:type="spellStart"/>
+      <w:r>
+        <w:t>XGBoost</w:t>
+      </w:r>
+      <w:proofErr w:type="spellEnd"/>
+      <w:r>
+        <w:t xml:space="preserve"> as our boosting tree variant versus AdaBoost. </w:t>
+      </w:r>
+      <w:proofErr w:type="spellStart"/>
+      <w:r>
+        <w:t>XGBoost</w:t>
+      </w:r>
+      <w:proofErr w:type="spellEnd"/>
+      <w:r>
+        <w:t xml:space="preserve"> is much faster than AdaBoost and has a multitude of hyperparameters that can be tuned to increase performance, whereas AdaBoost only supports tuning for max depth, learning rate, and number of iterations [1]. </w:t>
+      </w:r>
+      <w:proofErr w:type="spellStart"/>
+      <w:r>
+        <w:t>XGBoost</w:t>
+      </w:r>
+      <w:proofErr w:type="spellEnd"/>
+      <w:r>
+        <w:t xml:space="preserve"> also has a regularization parameter that reduces variance which AdaBoost lacks.</w:t>
       </w:r>
       <w:r>
         <w:t xml:space="preserve"> </w:t>
@@ -429,7 +469,15 @@
         <w:t xml:space="preserve">Initially, we considered prediction accuracy as our main metric for evaluating the three classification models. However, we realized that prediction accuracy was not the best metric to use since the COVID-19 dataset was highly imbalanced and therefore, we would have gotten incorrect insights. We decided to use the recall on the ‘Deceased’ outcome label as our main metric. </w:t>
       </w:r>
       <w:r>
-        <w:t xml:space="preserve">Using scikit-learn’s classification report, we got the recall on the ‘Deceased’ outcome label for each of our models on both the training and </w:t>
+        <w:t>Using scikit-</w:t>
+      </w:r>
+      <w:proofErr w:type="spellStart"/>
+      <w:r>
+        <w:t>learn’s</w:t>
+      </w:r>
+      <w:proofErr w:type="spellEnd"/>
+      <w:r>
+        <w:t xml:space="preserve"> classification report, we got the recall on the ‘Deceased’ outcome label for each of our models on both the training and </w:t>
       </w:r>
       <w:r>
         <w:t>validation</w:t>
@@ -541,9 +589,11 @@
             <w:tcW w:w="2405" w:type="dxa"/>
           </w:tcPr>
           <w:p>
+            <w:proofErr w:type="spellStart"/>
             <w:r>
               <w:t>XGBoost</w:t>
             </w:r>
+            <w:proofErr w:type="spellEnd"/>
           </w:p>
         </w:tc>
         <w:tc>
@@ -767,9 +817,11 @@
             <w:tcW w:w="2405" w:type="dxa"/>
           </w:tcPr>
           <w:p>
+            <w:proofErr w:type="spellStart"/>
             <w:r>
               <w:t>XGBoost</w:t>
             </w:r>
+            <w:proofErr w:type="spellEnd"/>
           </w:p>
         </w:tc>
         <w:tc>
@@ -902,20 +954,40 @@
         <w:jc w:val="both"/>
       </w:pPr>
       <w:r>
-        <w:t>We also used scikit-learn’s confusion matrix on the validation dataset for each of the models.</w:t>
-      </w:r>
-      <w:r>
-        <w:t xml:space="preserve"> For each confusion matrix C below, we define C</w:t>
+        <w:t>We also used scikit-</w:t>
+      </w:r>
+      <w:proofErr w:type="spellStart"/>
+      <w:r>
+        <w:t>learn’s</w:t>
+      </w:r>
+      <w:proofErr w:type="spellEnd"/>
+      <w:r>
+        <w:t xml:space="preserve"> confusion matrix on the validation dataset for each of the models.</w:t>
+      </w:r>
+      <w:r>
+        <w:t xml:space="preserve"> For each confusion matrix C below, we define </w:t>
+      </w:r>
+      <w:proofErr w:type="spellStart"/>
+      <w:r>
+        <w:t>C</w:t>
       </w:r>
       <w:r>
         <w:rPr>
           <w:vertAlign w:val="subscript"/>
         </w:rPr>
-        <w:t xml:space="preserve">ij </w:t>
+        <w:t>ij</w:t>
+      </w:r>
+      <w:proofErr w:type="spellEnd"/>
+      <w:r>
+        <w:rPr>
+          <w:vertAlign w:val="subscript"/>
+        </w:rPr>
+        <w:t xml:space="preserve"> </w:t>
       </w:r>
       <w:r>
         <w:t xml:space="preserve">to be the number of data objects known to be in group </w:t>
       </w:r>
+      <w:proofErr w:type="spellStart"/>
       <w:r>
         <w:rPr>
           <w:i/>
@@ -923,6 +995,7 @@
         </w:rPr>
         <w:t>i</w:t>
       </w:r>
+      <w:proofErr w:type="spellEnd"/>
       <w:r>
         <w:t xml:space="preserve"> (true label</w:t>
       </w:r>
@@ -1293,7 +1366,553 @@
         <w:t>Hyperparameter Tuning</w:t>
       </w:r>
     </w:p>
+    <w:tbl>
+      <w:tblPr>
+        <w:tblStyle w:val="TableGrid"/>
+        <w:tblW w:w="0" w:type="auto"/>
+        <w:tblLook w:val="04A0" w:firstRow="1" w:lastRow="0" w:firstColumn="1" w:lastColumn="0" w:noHBand="0" w:noVBand="1"/>
+      </w:tblPr>
+      <w:tblGrid>
+        <w:gridCol w:w="2405"/>
+        <w:gridCol w:w="1559"/>
+        <w:gridCol w:w="1646"/>
+        <w:gridCol w:w="1646"/>
+        <w:gridCol w:w="1528"/>
+      </w:tblGrid>
+      <w:tr>
+        <w:tc>
+          <w:tcPr>
+            <w:tcW w:w="2405" w:type="dxa"/>
+          </w:tcPr>
+          <w:p>
+            <w:pPr>
+              <w:rPr>
+                <w:b/>
+                <w:bCs/>
+              </w:rPr>
+            </w:pPr>
+            <w:proofErr w:type="spellStart"/>
+            <w:r>
+              <w:rPr>
+                <w:b/>
+                <w:bCs/>
+              </w:rPr>
+              <w:t>XGBoost</w:t>
+            </w:r>
+            <w:proofErr w:type="spellEnd"/>
+            <w:r>
+              <w:rPr>
+                <w:b/>
+                <w:bCs/>
+              </w:rPr>
+              <w:t xml:space="preserve"> Hyperparameters</w:t>
+            </w:r>
+          </w:p>
+        </w:tc>
+        <w:tc>
+          <w:tcPr>
+            <w:tcW w:w="1559" w:type="dxa"/>
+          </w:tcPr>
+          <w:p>
+            <w:r>
+              <w:t>F1-Score on ‘deceased’</w:t>
+            </w:r>
+          </w:p>
+        </w:tc>
+        <w:tc>
+          <w:tcPr>
+            <w:tcW w:w="1646" w:type="dxa"/>
+          </w:tcPr>
+          <w:p>
+            <w:r>
+              <w:t>Recall on ‘deceased’</w:t>
+            </w:r>
+          </w:p>
+        </w:tc>
+        <w:tc>
+          <w:tcPr>
+            <w:tcW w:w="1646" w:type="dxa"/>
+          </w:tcPr>
+          <w:p>
+            <w:r>
+              <w:t>Overall Accuracy</w:t>
+            </w:r>
+          </w:p>
+        </w:tc>
+        <w:tc>
+          <w:tcPr>
+            <w:tcW w:w="1528" w:type="dxa"/>
+          </w:tcPr>
+          <w:p>
+            <w:r>
+              <w:t>Overall Recall</w:t>
+            </w:r>
+          </w:p>
+        </w:tc>
+      </w:tr>
+      <w:tr>
+        <w:tc>
+          <w:tcPr>
+            <w:tcW w:w="2405" w:type="dxa"/>
+          </w:tcPr>
+          <w:p>
+            <w:proofErr w:type="spellStart"/>
+            <w:r>
+              <w:t>max_depth</w:t>
+            </w:r>
+            <w:proofErr w:type="spellEnd"/>
+            <w:r>
+              <w:t xml:space="preserve"> = 8,</w:t>
+            </w:r>
+          </w:p>
+          <w:p>
+            <w:proofErr w:type="spellStart"/>
+            <w:r>
+              <w:t>learning_rate</w:t>
+            </w:r>
+            <w:proofErr w:type="spellEnd"/>
+            <w:r>
+              <w:t xml:space="preserve"> = 0.4</w:t>
+            </w:r>
+          </w:p>
+        </w:tc>
+        <w:tc>
+          <w:tcPr>
+            <w:tcW w:w="1559" w:type="dxa"/>
+          </w:tcPr>
+          <w:p/>
+        </w:tc>
+        <w:tc>
+          <w:tcPr>
+            <w:tcW w:w="1646" w:type="dxa"/>
+          </w:tcPr>
+          <w:p/>
+        </w:tc>
+        <w:tc>
+          <w:tcPr>
+            <w:tcW w:w="1646" w:type="dxa"/>
+          </w:tcPr>
+          <w:p/>
+        </w:tc>
+        <w:tc>
+          <w:tcPr>
+            <w:tcW w:w="1528" w:type="dxa"/>
+          </w:tcPr>
+          <w:p/>
+        </w:tc>
+      </w:tr>
+      <w:tr>
+        <w:tc>
+          <w:tcPr>
+            <w:tcW w:w="2405" w:type="dxa"/>
+          </w:tcPr>
+          <w:p/>
+        </w:tc>
+        <w:tc>
+          <w:tcPr>
+            <w:tcW w:w="1559" w:type="dxa"/>
+          </w:tcPr>
+          <w:p/>
+        </w:tc>
+        <w:tc>
+          <w:tcPr>
+            <w:tcW w:w="1646" w:type="dxa"/>
+          </w:tcPr>
+          <w:p/>
+        </w:tc>
+        <w:tc>
+          <w:tcPr>
+            <w:tcW w:w="1646" w:type="dxa"/>
+          </w:tcPr>
+          <w:p/>
+        </w:tc>
+        <w:tc>
+          <w:tcPr>
+            <w:tcW w:w="1528" w:type="dxa"/>
+          </w:tcPr>
+          <w:p/>
+        </w:tc>
+      </w:tr>
+      <w:tr>
+        <w:tc>
+          <w:tcPr>
+            <w:tcW w:w="2405" w:type="dxa"/>
+          </w:tcPr>
+          <w:p/>
+        </w:tc>
+        <w:tc>
+          <w:tcPr>
+            <w:tcW w:w="1559" w:type="dxa"/>
+          </w:tcPr>
+          <w:p/>
+        </w:tc>
+        <w:tc>
+          <w:tcPr>
+            <w:tcW w:w="1646" w:type="dxa"/>
+          </w:tcPr>
+          <w:p/>
+        </w:tc>
+        <w:tc>
+          <w:tcPr>
+            <w:tcW w:w="1646" w:type="dxa"/>
+          </w:tcPr>
+          <w:p/>
+        </w:tc>
+        <w:tc>
+          <w:tcPr>
+            <w:tcW w:w="1528" w:type="dxa"/>
+          </w:tcPr>
+          <w:p/>
+        </w:tc>
+      </w:tr>
+    </w:tbl>
     <w:p/>
+    <w:tbl>
+      <w:tblPr>
+        <w:tblStyle w:val="TableGrid"/>
+        <w:tblW w:w="0" w:type="auto"/>
+        <w:tblLook w:val="04A0" w:firstRow="1" w:lastRow="0" w:firstColumn="1" w:lastColumn="0" w:noHBand="0" w:noVBand="1"/>
+      </w:tblPr>
+      <w:tblGrid>
+        <w:gridCol w:w="2405"/>
+        <w:gridCol w:w="1559"/>
+        <w:gridCol w:w="1646"/>
+        <w:gridCol w:w="1646"/>
+        <w:gridCol w:w="1528"/>
+      </w:tblGrid>
+      <w:tr>
+        <w:tc>
+          <w:tcPr>
+            <w:tcW w:w="2405" w:type="dxa"/>
+          </w:tcPr>
+          <w:p>
+            <w:pPr>
+              <w:rPr>
+                <w:b/>
+                <w:bCs/>
+              </w:rPr>
+            </w:pPr>
+            <w:r>
+              <w:rPr>
+                <w:b/>
+                <w:bCs/>
+              </w:rPr>
+              <w:t>Random Forests Hyperparameters</w:t>
+            </w:r>
+          </w:p>
+        </w:tc>
+        <w:tc>
+          <w:tcPr>
+            <w:tcW w:w="1559" w:type="dxa"/>
+          </w:tcPr>
+          <w:p>
+            <w:r>
+              <w:t>F1-Score on ‘deceased’</w:t>
+            </w:r>
+          </w:p>
+        </w:tc>
+        <w:tc>
+          <w:tcPr>
+            <w:tcW w:w="1646" w:type="dxa"/>
+          </w:tcPr>
+          <w:p>
+            <w:r>
+              <w:t>Recall on ‘deceased’</w:t>
+            </w:r>
+          </w:p>
+        </w:tc>
+        <w:tc>
+          <w:tcPr>
+            <w:tcW w:w="1646" w:type="dxa"/>
+          </w:tcPr>
+          <w:p>
+            <w:r>
+              <w:t>Overall Accuracy</w:t>
+            </w:r>
+          </w:p>
+        </w:tc>
+        <w:tc>
+          <w:tcPr>
+            <w:tcW w:w="1528" w:type="dxa"/>
+          </w:tcPr>
+          <w:p>
+            <w:r>
+              <w:t>Overall Recall</w:t>
+            </w:r>
+          </w:p>
+        </w:tc>
+      </w:tr>
+      <w:tr>
+        <w:tc>
+          <w:tcPr>
+            <w:tcW w:w="2405" w:type="dxa"/>
+          </w:tcPr>
+          <w:p/>
+        </w:tc>
+        <w:tc>
+          <w:tcPr>
+            <w:tcW w:w="1559" w:type="dxa"/>
+          </w:tcPr>
+          <w:p/>
+        </w:tc>
+        <w:tc>
+          <w:tcPr>
+            <w:tcW w:w="1646" w:type="dxa"/>
+          </w:tcPr>
+          <w:p/>
+        </w:tc>
+        <w:tc>
+          <w:tcPr>
+            <w:tcW w:w="1646" w:type="dxa"/>
+          </w:tcPr>
+          <w:p/>
+        </w:tc>
+        <w:tc>
+          <w:tcPr>
+            <w:tcW w:w="1528" w:type="dxa"/>
+          </w:tcPr>
+          <w:p/>
+        </w:tc>
+      </w:tr>
+      <w:tr>
+        <w:tc>
+          <w:tcPr>
+            <w:tcW w:w="2405" w:type="dxa"/>
+          </w:tcPr>
+          <w:p/>
+        </w:tc>
+        <w:tc>
+          <w:tcPr>
+            <w:tcW w:w="1559" w:type="dxa"/>
+          </w:tcPr>
+          <w:p/>
+        </w:tc>
+        <w:tc>
+          <w:tcPr>
+            <w:tcW w:w="1646" w:type="dxa"/>
+          </w:tcPr>
+          <w:p/>
+        </w:tc>
+        <w:tc>
+          <w:tcPr>
+            <w:tcW w:w="1646" w:type="dxa"/>
+          </w:tcPr>
+          <w:p/>
+        </w:tc>
+        <w:tc>
+          <w:tcPr>
+            <w:tcW w:w="1528" w:type="dxa"/>
+          </w:tcPr>
+          <w:p/>
+        </w:tc>
+      </w:tr>
+      <w:tr>
+        <w:tc>
+          <w:tcPr>
+            <w:tcW w:w="2405" w:type="dxa"/>
+          </w:tcPr>
+          <w:p/>
+        </w:tc>
+        <w:tc>
+          <w:tcPr>
+            <w:tcW w:w="1559" w:type="dxa"/>
+          </w:tcPr>
+          <w:p/>
+        </w:tc>
+        <w:tc>
+          <w:tcPr>
+            <w:tcW w:w="1646" w:type="dxa"/>
+          </w:tcPr>
+          <w:p/>
+        </w:tc>
+        <w:tc>
+          <w:tcPr>
+            <w:tcW w:w="1646" w:type="dxa"/>
+          </w:tcPr>
+          <w:p/>
+        </w:tc>
+        <w:tc>
+          <w:tcPr>
+            <w:tcW w:w="1528" w:type="dxa"/>
+          </w:tcPr>
+          <w:p/>
+        </w:tc>
+      </w:tr>
+    </w:tbl>
+    <w:p/>
+    <w:tbl>
+      <w:tblPr>
+        <w:tblStyle w:val="TableGrid"/>
+        <w:tblW w:w="0" w:type="auto"/>
+        <w:tblLook w:val="04A0" w:firstRow="1" w:lastRow="0" w:firstColumn="1" w:lastColumn="0" w:noHBand="0" w:noVBand="1"/>
+      </w:tblPr>
+      <w:tblGrid>
+        <w:gridCol w:w="2405"/>
+        <w:gridCol w:w="1559"/>
+        <w:gridCol w:w="1646"/>
+        <w:gridCol w:w="1646"/>
+        <w:gridCol w:w="1528"/>
+      </w:tblGrid>
+      <w:tr>
+        <w:tc>
+          <w:tcPr>
+            <w:tcW w:w="2405" w:type="dxa"/>
+          </w:tcPr>
+          <w:p>
+            <w:pPr>
+              <w:rPr>
+                <w:b/>
+                <w:bCs/>
+              </w:rPr>
+            </w:pPr>
+            <w:r>
+              <w:rPr>
+                <w:b/>
+                <w:bCs/>
+              </w:rPr>
+              <w:t>KNN Hyperparameters</w:t>
+            </w:r>
+          </w:p>
+        </w:tc>
+        <w:tc>
+          <w:tcPr>
+            <w:tcW w:w="1559" w:type="dxa"/>
+          </w:tcPr>
+          <w:p>
+            <w:r>
+              <w:t>F1-Score on ‘deceased’</w:t>
+            </w:r>
+          </w:p>
+        </w:tc>
+        <w:tc>
+          <w:tcPr>
+            <w:tcW w:w="1646" w:type="dxa"/>
+          </w:tcPr>
+          <w:p>
+            <w:r>
+              <w:t>Recall on ‘deceased’</w:t>
+            </w:r>
+          </w:p>
+        </w:tc>
+        <w:tc>
+          <w:tcPr>
+            <w:tcW w:w="1646" w:type="dxa"/>
+          </w:tcPr>
+          <w:p>
+            <w:r>
+              <w:t>Overall Accuracy</w:t>
+            </w:r>
+          </w:p>
+        </w:tc>
+        <w:tc>
+          <w:tcPr>
+            <w:tcW w:w="1528" w:type="dxa"/>
+          </w:tcPr>
+          <w:p>
+            <w:r>
+              <w:t>Overall Recall</w:t>
+            </w:r>
+          </w:p>
+        </w:tc>
+      </w:tr>
+      <w:tr>
+        <w:tc>
+          <w:tcPr>
+            <w:tcW w:w="2405" w:type="dxa"/>
+          </w:tcPr>
+          <w:p/>
+        </w:tc>
+        <w:tc>
+          <w:tcPr>
+            <w:tcW w:w="1559" w:type="dxa"/>
+          </w:tcPr>
+          <w:p/>
+        </w:tc>
+        <w:tc>
+          <w:tcPr>
+            <w:tcW w:w="1646" w:type="dxa"/>
+          </w:tcPr>
+          <w:p/>
+        </w:tc>
+        <w:tc>
+          <w:tcPr>
+            <w:tcW w:w="1646" w:type="dxa"/>
+          </w:tcPr>
+          <w:p/>
+        </w:tc>
+        <w:tc>
+          <w:tcPr>
+            <w:tcW w:w="1528" w:type="dxa"/>
+          </w:tcPr>
+          <w:p/>
+        </w:tc>
+      </w:tr>
+      <w:tr>
+        <w:tc>
+          <w:tcPr>
+            <w:tcW w:w="2405" w:type="dxa"/>
+          </w:tcPr>
+          <w:p/>
+        </w:tc>
+        <w:tc>
+          <w:tcPr>
+            <w:tcW w:w="1559" w:type="dxa"/>
+          </w:tcPr>
+          <w:p/>
+        </w:tc>
+        <w:tc>
+          <w:tcPr>
+            <w:tcW w:w="1646" w:type="dxa"/>
+          </w:tcPr>
+          <w:p/>
+        </w:tc>
+        <w:tc>
+          <w:tcPr>
+            <w:tcW w:w="1646" w:type="dxa"/>
+          </w:tcPr>
+          <w:p/>
+        </w:tc>
+        <w:tc>
+          <w:tcPr>
+            <w:tcW w:w="1528" w:type="dxa"/>
+          </w:tcPr>
+          <w:p/>
+        </w:tc>
+      </w:tr>
+      <w:tr>
+        <w:tc>
+          <w:tcPr>
+            <w:tcW w:w="2405" w:type="dxa"/>
+          </w:tcPr>
+          <w:p/>
+        </w:tc>
+        <w:tc>
+          <w:tcPr>
+            <w:tcW w:w="1559" w:type="dxa"/>
+          </w:tcPr>
+          <w:p/>
+        </w:tc>
+        <w:tc>
+          <w:tcPr>
+            <w:tcW w:w="1646" w:type="dxa"/>
+          </w:tcPr>
+          <w:p/>
+        </w:tc>
+        <w:tc>
+          <w:tcPr>
+            <w:tcW w:w="1646" w:type="dxa"/>
+          </w:tcPr>
+          <w:p/>
+        </w:tc>
+        <w:tc>
+          <w:tcPr>
+            <w:tcW w:w="1528" w:type="dxa"/>
+          </w:tcPr>
+          <w:p/>
+        </w:tc>
+      </w:tr>
+    </w:tbl>
+    <w:p/>
     <w:p>
       <w:pPr>
         <w:pStyle w:val="Heading1"/>
@@ -1332,8 +1951,13 @@
         <w:t xml:space="preserve"> Learn</w:t>
       </w:r>
       <w:r>
-        <w:t>t and future work</w:t>
-      </w:r>
+        <w:t xml:space="preserve">t and future </w:t>
+      </w:r>
+      <w:proofErr w:type="gramStart"/>
+      <w:r>
+        <w:t>work</w:t>
+      </w:r>
+      <w:proofErr w:type="gramEnd"/>
     </w:p>
     <w:p>
       <w:pPr>
@@ -1352,7 +1976,15 @@
       </w:r>
       <w:r>
         <w:tab/>
-        <w:t>The Ultimate Guide to AdaBoost, random forests and XGBoost [online]</w:t>
+        <w:t xml:space="preserve">The Ultimate Guide to AdaBoost, random forests and </w:t>
+      </w:r>
+      <w:proofErr w:type="spellStart"/>
+      <w:r>
+        <w:t>XGBoost</w:t>
+      </w:r>
+      <w:proofErr w:type="spellEnd"/>
+      <w:r>
+        <w:t xml:space="preserve"> [online]</w:t>
       </w:r>
     </w:p>
     <w:p>
@@ -1423,6 +2055,7 @@
         <w:pStyle w:val="Heading1"/>
       </w:pPr>
       <w:r>
+        <w:lastRenderedPageBreak/>
         <w:t>Contributions</w:t>
       </w:r>
     </w:p>
@@ -1469,12 +2102,25 @@
     </w:p>
     <w:p>
       <w:r>
-        <w:t>Milestone 1: imputing data, cleaning ages, transforming and joining data</w:t>
-      </w:r>
-    </w:p>
-    <w:p>
-      <w:r>
-        <w:t>Milestone 2: XGBoost, accuracy and classification report functions, report</w:t>
+        <w:t xml:space="preserve">Milestone 1: imputing data, cleaning ages, transforming and joining </w:t>
+      </w:r>
+      <w:proofErr w:type="gramStart"/>
+      <w:r>
+        <w:t>data</w:t>
+      </w:r>
+      <w:proofErr w:type="gramEnd"/>
+    </w:p>
+    <w:p>
+      <w:r>
+        <w:t xml:space="preserve">Milestone 2: </w:t>
+      </w:r>
+      <w:proofErr w:type="spellStart"/>
+      <w:r>
+        <w:t>XGBoost</w:t>
+      </w:r>
+      <w:proofErr w:type="spellEnd"/>
+      <w:r>
+        <w:t>, accuracy and classification report functions, report</w:t>
       </w:r>
     </w:p>
     <w:p>

</xml_diff>

<commit_message>
finished tuning for all models
</commit_message>
<xml_diff>
--- a/Milestone 3 Report.docx
+++ b/Milestone 3 Report.docx
@@ -1540,7 +1540,7 @@
         <w:tc>
           <w:tcPr>
             <w:tcW w:w="2405" w:type="dxa"/>
-            <w:shd w:val="clear" w:color="auto" w:fill="00B050"/>
+            <w:shd w:val="clear" w:color="auto" w:fill="A8D08D" w:themeFill="accent6" w:themeFillTint="99"/>
           </w:tcPr>
           <w:p>
             <w:proofErr w:type="spellStart"/>
@@ -1549,13 +1549,7 @@
             </w:r>
             <w:proofErr w:type="spellEnd"/>
             <w:r>
-              <w:t xml:space="preserve"> = </w:t>
-            </w:r>
-            <w:r>
-              <w:t>1</w:t>
-            </w:r>
-            <w:r>
-              <w:t>8,</w:t>
+              <w:t xml:space="preserve"> = 18,</w:t>
             </w:r>
           </w:p>
           <w:p>
@@ -1565,13 +1559,7 @@
             </w:r>
             <w:proofErr w:type="spellEnd"/>
             <w:r>
-              <w:t xml:space="preserve"> = 0.</w:t>
-            </w:r>
-            <w:r>
-              <w:t>5</w:t>
-            </w:r>
-            <w:r>
-              <w:t>,</w:t>
+              <w:t xml:space="preserve"> = 0.5,</w:t>
             </w:r>
           </w:p>
           <w:p>
@@ -1581,17 +1569,14 @@
             </w:r>
             <w:proofErr w:type="spellEnd"/>
             <w:r>
-              <w:t xml:space="preserve"> = </w:t>
-            </w:r>
-            <w:r>
-              <w:t>100</w:t>
+              <w:t xml:space="preserve"> = 100</w:t>
             </w:r>
           </w:p>
         </w:tc>
         <w:tc>
           <w:tcPr>
             <w:tcW w:w="1559" w:type="dxa"/>
-            <w:shd w:val="clear" w:color="auto" w:fill="00B050"/>
+            <w:shd w:val="clear" w:color="auto" w:fill="A8D08D" w:themeFill="accent6" w:themeFillTint="99"/>
           </w:tcPr>
           <w:p>
             <w:r>
@@ -1602,7 +1587,7 @@
         <w:tc>
           <w:tcPr>
             <w:tcW w:w="1646" w:type="dxa"/>
-            <w:shd w:val="clear" w:color="auto" w:fill="00B050"/>
+            <w:shd w:val="clear" w:color="auto" w:fill="A8D08D" w:themeFill="accent6" w:themeFillTint="99"/>
           </w:tcPr>
           <w:p>
             <w:r>
@@ -1613,7 +1598,7 @@
         <w:tc>
           <w:tcPr>
             <w:tcW w:w="1646" w:type="dxa"/>
-            <w:shd w:val="clear" w:color="auto" w:fill="00B050"/>
+            <w:shd w:val="clear" w:color="auto" w:fill="A8D08D" w:themeFill="accent6" w:themeFillTint="99"/>
           </w:tcPr>
           <w:p>
             <w:r>
@@ -1624,7 +1609,7 @@
         <w:tc>
           <w:tcPr>
             <w:tcW w:w="1528" w:type="dxa"/>
-            <w:shd w:val="clear" w:color="auto" w:fill="00B050"/>
+            <w:shd w:val="clear" w:color="auto" w:fill="A8D08D" w:themeFill="accent6" w:themeFillTint="99"/>
           </w:tcPr>
           <w:p>
             <w:r>
@@ -1677,13 +1662,7 @@
             </w:r>
             <w:proofErr w:type="spellEnd"/>
             <w:r>
-              <w:t xml:space="preserve"> = </w:t>
-            </w:r>
-            <w:r>
-              <w:t>9</w:t>
-            </w:r>
-            <w:r>
-              <w:t>0</w:t>
+              <w:t xml:space="preserve"> = 90</w:t>
             </w:r>
           </w:p>
         </w:tc>
@@ -1842,13 +1821,7 @@
             </w:r>
             <w:proofErr w:type="spellEnd"/>
             <w:r>
-              <w:t xml:space="preserve"> = 0.</w:t>
-            </w:r>
-            <w:r>
-              <w:t>6</w:t>
-            </w:r>
-            <w:r>
-              <w:t>,</w:t>
+              <w:t xml:space="preserve"> = 0.6,</w:t>
             </w:r>
           </w:p>
           <w:p>
@@ -1925,13 +1898,7 @@
             </w:r>
             <w:proofErr w:type="spellEnd"/>
             <w:r>
-              <w:t xml:space="preserve"> = 0.</w:t>
-            </w:r>
-            <w:r>
-              <w:t>5</w:t>
-            </w:r>
-            <w:r>
-              <w:t>,</w:t>
+              <w:t xml:space="preserve"> = 0.5,</w:t>
             </w:r>
           </w:p>
           <w:p>
@@ -2018,13 +1985,7 @@
             </w:r>
             <w:proofErr w:type="spellEnd"/>
             <w:r>
-              <w:t xml:space="preserve"> = 1</w:t>
-            </w:r>
-            <w:r>
-              <w:t>1</w:t>
-            </w:r>
-            <w:r>
-              <w:t>0</w:t>
+              <w:t xml:space="preserve"> = 110</w:t>
             </w:r>
           </w:p>
         </w:tc>
@@ -2101,10 +2062,7 @@
             </w:r>
             <w:proofErr w:type="spellEnd"/>
             <w:r>
-              <w:t xml:space="preserve"> = </w:t>
-            </w:r>
-            <w:r>
-              <w:t>80</w:t>
+              <w:t xml:space="preserve"> = 80</w:t>
             </w:r>
           </w:p>
         </w:tc>
@@ -2181,10 +2139,7 @@
             </w:r>
             <w:proofErr w:type="spellEnd"/>
             <w:r>
-              <w:t xml:space="preserve"> = </w:t>
-            </w:r>
-            <w:r>
-              <w:t>95</w:t>
+              <w:t xml:space="preserve"> = 95</w:t>
             </w:r>
           </w:p>
         </w:tc>
@@ -2261,10 +2216,7 @@
             </w:r>
             <w:proofErr w:type="spellEnd"/>
             <w:r>
-              <w:t xml:space="preserve"> = </w:t>
-            </w:r>
-            <w:r>
-              <w:t>105</w:t>
+              <w:t xml:space="preserve"> = 105</w:t>
             </w:r>
           </w:p>
         </w:tc>
@@ -2305,6 +2257,573 @@
           <w:p>
             <w:r>
               <w:t>0.8938</w:t>
+            </w:r>
+          </w:p>
+        </w:tc>
+      </w:tr>
+    </w:tbl>
+    <w:p/>
+    <w:p/>
+    <w:p/>
+    <w:p/>
+    <w:p/>
+    <w:tbl>
+      <w:tblPr>
+        <w:tblStyle w:val="TableGrid"/>
+        <w:tblW w:w="0" w:type="auto"/>
+        <w:tblLook w:val="04A0" w:firstRow="1" w:lastRow="0" w:firstColumn="1" w:lastColumn="0" w:noHBand="0" w:noVBand="1"/>
+      </w:tblPr>
+      <w:tblGrid>
+        <w:gridCol w:w="2405"/>
+        <w:gridCol w:w="1559"/>
+        <w:gridCol w:w="1646"/>
+        <w:gridCol w:w="1646"/>
+        <w:gridCol w:w="1528"/>
+      </w:tblGrid>
+      <w:tr>
+        <w:tc>
+          <w:tcPr>
+            <w:tcW w:w="2405" w:type="dxa"/>
+          </w:tcPr>
+          <w:p>
+            <w:pPr>
+              <w:rPr>
+                <w:b/>
+                <w:bCs/>
+              </w:rPr>
+            </w:pPr>
+            <w:r>
+              <w:rPr>
+                <w:b/>
+                <w:bCs/>
+              </w:rPr>
+              <w:lastRenderedPageBreak/>
+              <w:t>Random Forests Hyperparameters</w:t>
+            </w:r>
+          </w:p>
+        </w:tc>
+        <w:tc>
+          <w:tcPr>
+            <w:tcW w:w="1559" w:type="dxa"/>
+          </w:tcPr>
+          <w:p>
+            <w:r>
+              <w:t>F1-Score on ‘deceased’</w:t>
+            </w:r>
+          </w:p>
+        </w:tc>
+        <w:tc>
+          <w:tcPr>
+            <w:tcW w:w="1646" w:type="dxa"/>
+          </w:tcPr>
+          <w:p>
+            <w:r>
+              <w:t>Recall on ‘deceased’</w:t>
+            </w:r>
+          </w:p>
+        </w:tc>
+        <w:tc>
+          <w:tcPr>
+            <w:tcW w:w="1646" w:type="dxa"/>
+          </w:tcPr>
+          <w:p>
+            <w:r>
+              <w:t>Overall Accuracy</w:t>
+            </w:r>
+          </w:p>
+        </w:tc>
+        <w:tc>
+          <w:tcPr>
+            <w:tcW w:w="1528" w:type="dxa"/>
+          </w:tcPr>
+          <w:p>
+            <w:r>
+              <w:t xml:space="preserve">Overall </w:t>
+            </w:r>
+          </w:p>
+          <w:p>
+            <w:r>
+              <w:t xml:space="preserve">Weighted </w:t>
+            </w:r>
+            <w:r>
+              <w:t>Recall</w:t>
+            </w:r>
+          </w:p>
+        </w:tc>
+      </w:tr>
+      <w:tr>
+        <w:tc>
+          <w:tcPr>
+            <w:tcW w:w="2405" w:type="dxa"/>
+          </w:tcPr>
+          <w:p>
+            <w:proofErr w:type="spellStart"/>
+            <w:r>
+              <w:t>max_features</w:t>
+            </w:r>
+            <w:proofErr w:type="spellEnd"/>
+            <w:r>
+              <w:t xml:space="preserve"> = 0.9,</w:t>
+            </w:r>
+          </w:p>
+          <w:p>
+            <w:proofErr w:type="spellStart"/>
+            <w:r>
+              <w:t>min_samples_leaf</w:t>
+            </w:r>
+            <w:proofErr w:type="spellEnd"/>
+            <w:r>
+              <w:t xml:space="preserve"> = 1</w:t>
+            </w:r>
+          </w:p>
+          <w:p>
+            <w:proofErr w:type="spellStart"/>
+            <w:r>
+              <w:t>n_estimators</w:t>
+            </w:r>
+            <w:proofErr w:type="spellEnd"/>
+            <w:r>
+              <w:t xml:space="preserve"> = 25</w:t>
+            </w:r>
+          </w:p>
+        </w:tc>
+        <w:tc>
+          <w:tcPr>
+            <w:tcW w:w="1559" w:type="dxa"/>
+          </w:tcPr>
+          <w:p>
+            <w:r>
+              <w:t>0.7852</w:t>
+            </w:r>
+          </w:p>
+        </w:tc>
+        <w:tc>
+          <w:tcPr>
+            <w:tcW w:w="1646" w:type="dxa"/>
+          </w:tcPr>
+          <w:p>
+            <w:r>
+              <w:t>0.7619</w:t>
+            </w:r>
+          </w:p>
+        </w:tc>
+        <w:tc>
+          <w:tcPr>
+            <w:tcW w:w="1646" w:type="dxa"/>
+          </w:tcPr>
+          <w:p>
+            <w:r>
+              <w:t>0.8923</w:t>
+            </w:r>
+          </w:p>
+        </w:tc>
+        <w:tc>
+          <w:tcPr>
+            <w:tcW w:w="1528" w:type="dxa"/>
+          </w:tcPr>
+          <w:p>
+            <w:r>
+              <w:t>0.8923</w:t>
+            </w:r>
+          </w:p>
+        </w:tc>
+      </w:tr>
+      <w:tr>
+        <w:tc>
+          <w:tcPr>
+            <w:tcW w:w="2405" w:type="dxa"/>
+          </w:tcPr>
+          <w:p>
+            <w:proofErr w:type="spellStart"/>
+            <w:r>
+              <w:t>max_features</w:t>
+            </w:r>
+            <w:proofErr w:type="spellEnd"/>
+            <w:r>
+              <w:t xml:space="preserve"> = 0.8,</w:t>
+            </w:r>
+          </w:p>
+          <w:p>
+            <w:proofErr w:type="spellStart"/>
+            <w:r>
+              <w:t>min_samples_leaf</w:t>
+            </w:r>
+            <w:proofErr w:type="spellEnd"/>
+            <w:r>
+              <w:t xml:space="preserve"> = 1</w:t>
+            </w:r>
+          </w:p>
+          <w:p>
+            <w:proofErr w:type="spellStart"/>
+            <w:r>
+              <w:t>n_estimators</w:t>
+            </w:r>
+            <w:proofErr w:type="spellEnd"/>
+            <w:r>
+              <w:t xml:space="preserve"> = 25</w:t>
+            </w:r>
+          </w:p>
+        </w:tc>
+        <w:tc>
+          <w:tcPr>
+            <w:tcW w:w="1559" w:type="dxa"/>
+          </w:tcPr>
+          <w:p>
+            <w:r>
+              <w:t>0.7854</w:t>
+            </w:r>
+          </w:p>
+        </w:tc>
+        <w:tc>
+          <w:tcPr>
+            <w:tcW w:w="1646" w:type="dxa"/>
+          </w:tcPr>
+          <w:p>
+            <w:r>
+              <w:t>0.7615</w:t>
+            </w:r>
+          </w:p>
+        </w:tc>
+        <w:tc>
+          <w:tcPr>
+            <w:tcW w:w="1646" w:type="dxa"/>
+          </w:tcPr>
+          <w:p>
+            <w:r>
+              <w:t>0.8927</w:t>
+            </w:r>
+          </w:p>
+        </w:tc>
+        <w:tc>
+          <w:tcPr>
+            <w:tcW w:w="1528" w:type="dxa"/>
+          </w:tcPr>
+          <w:p>
+            <w:r>
+              <w:t>0.8927</w:t>
+            </w:r>
+          </w:p>
+        </w:tc>
+      </w:tr>
+      <w:tr>
+        <w:tc>
+          <w:tcPr>
+            <w:tcW w:w="2405" w:type="dxa"/>
+          </w:tcPr>
+          <w:p>
+            <w:proofErr w:type="spellStart"/>
+            <w:r>
+              <w:t>max_depth</w:t>
+            </w:r>
+            <w:proofErr w:type="spellEnd"/>
+            <w:r>
+              <w:t xml:space="preserve"> = 23,</w:t>
+            </w:r>
+          </w:p>
+          <w:p>
+            <w:proofErr w:type="spellStart"/>
+            <w:r>
+              <w:t>min_samples_leaf</w:t>
+            </w:r>
+            <w:proofErr w:type="spellEnd"/>
+            <w:r>
+              <w:t xml:space="preserve"> = 1</w:t>
+            </w:r>
+          </w:p>
+          <w:p>
+            <w:proofErr w:type="spellStart"/>
+            <w:r>
+              <w:t>n_estimators</w:t>
+            </w:r>
+            <w:proofErr w:type="spellEnd"/>
+            <w:r>
+              <w:t xml:space="preserve"> = 25</w:t>
+            </w:r>
+          </w:p>
+        </w:tc>
+        <w:tc>
+          <w:tcPr>
+            <w:tcW w:w="1559" w:type="dxa"/>
+          </w:tcPr>
+          <w:p>
+            <w:r>
+              <w:t>0.7777</w:t>
+            </w:r>
+          </w:p>
+        </w:tc>
+        <w:tc>
+          <w:tcPr>
+            <w:tcW w:w="1646" w:type="dxa"/>
+          </w:tcPr>
+          <w:p>
+            <w:r>
+              <w:t>0.7478</w:t>
+            </w:r>
+          </w:p>
+        </w:tc>
+        <w:tc>
+          <w:tcPr>
+            <w:tcW w:w="1646" w:type="dxa"/>
+          </w:tcPr>
+          <w:p>
+            <w:r>
+              <w:t>0.8900</w:t>
+            </w:r>
+          </w:p>
+        </w:tc>
+        <w:tc>
+          <w:tcPr>
+            <w:tcW w:w="1528" w:type="dxa"/>
+          </w:tcPr>
+          <w:p>
+            <w:r>
+              <w:t>0.8900</w:t>
+            </w:r>
+          </w:p>
+        </w:tc>
+      </w:tr>
+      <w:tr>
+        <w:tc>
+          <w:tcPr>
+            <w:tcW w:w="2405" w:type="dxa"/>
+          </w:tcPr>
+          <w:p>
+            <w:proofErr w:type="spellStart"/>
+            <w:r>
+              <w:t>max_depth</w:t>
+            </w:r>
+            <w:proofErr w:type="spellEnd"/>
+            <w:r>
+              <w:t xml:space="preserve"> = 28,</w:t>
+            </w:r>
+          </w:p>
+          <w:p>
+            <w:proofErr w:type="spellStart"/>
+            <w:r>
+              <w:t>min_samples_leaf</w:t>
+            </w:r>
+            <w:proofErr w:type="spellEnd"/>
+            <w:r>
+              <w:t xml:space="preserve"> = 1</w:t>
+            </w:r>
+          </w:p>
+          <w:p>
+            <w:proofErr w:type="spellStart"/>
+            <w:r>
+              <w:t>n_estimators</w:t>
+            </w:r>
+            <w:proofErr w:type="spellEnd"/>
+            <w:r>
+              <w:t xml:space="preserve"> = 25</w:t>
+            </w:r>
+          </w:p>
+        </w:tc>
+        <w:tc>
+          <w:tcPr>
+            <w:tcW w:w="1559" w:type="dxa"/>
+          </w:tcPr>
+          <w:p>
+            <w:r>
+              <w:t>0.7837</w:t>
+            </w:r>
+          </w:p>
+        </w:tc>
+        <w:tc>
+          <w:tcPr>
+            <w:tcW w:w="1646" w:type="dxa"/>
+          </w:tcPr>
+          <w:p>
+            <w:r>
+              <w:t>0.7585</w:t>
+            </w:r>
+          </w:p>
+        </w:tc>
+        <w:tc>
+          <w:tcPr>
+            <w:tcW w:w="1646" w:type="dxa"/>
+          </w:tcPr>
+          <w:p>
+            <w:r>
+              <w:t>0.8920</w:t>
+            </w:r>
+          </w:p>
+        </w:tc>
+        <w:tc>
+          <w:tcPr>
+            <w:tcW w:w="1528" w:type="dxa"/>
+          </w:tcPr>
+          <w:p>
+            <w:r>
+              <w:t>0.8920</w:t>
+            </w:r>
+          </w:p>
+        </w:tc>
+      </w:tr>
+      <w:tr>
+        <w:tc>
+          <w:tcPr>
+            <w:tcW w:w="2405" w:type="dxa"/>
+          </w:tcPr>
+          <w:p>
+            <w:proofErr w:type="spellStart"/>
+            <w:r>
+              <w:t>max_depth</w:t>
+            </w:r>
+            <w:proofErr w:type="spellEnd"/>
+            <w:r>
+              <w:t xml:space="preserve"> = 28,</w:t>
+            </w:r>
+          </w:p>
+          <w:p>
+            <w:proofErr w:type="spellStart"/>
+            <w:r>
+              <w:t>min_samples_leaf</w:t>
+            </w:r>
+            <w:proofErr w:type="spellEnd"/>
+            <w:r>
+              <w:t xml:space="preserve"> = 1</w:t>
+            </w:r>
+          </w:p>
+          <w:p>
+            <w:proofErr w:type="spellStart"/>
+            <w:r>
+              <w:t>n_estimators</w:t>
+            </w:r>
+            <w:proofErr w:type="spellEnd"/>
+            <w:r>
+              <w:t xml:space="preserve"> = 100</w:t>
+            </w:r>
+          </w:p>
+        </w:tc>
+        <w:tc>
+          <w:tcPr>
+            <w:tcW w:w="1559" w:type="dxa"/>
+          </w:tcPr>
+          <w:p>
+            <w:r>
+              <w:t>0.7842</w:t>
+            </w:r>
+          </w:p>
+        </w:tc>
+        <w:tc>
+          <w:tcPr>
+            <w:tcW w:w="1646" w:type="dxa"/>
+          </w:tcPr>
+          <w:p>
+            <w:r>
+              <w:t>0.7595</w:t>
+            </w:r>
+          </w:p>
+        </w:tc>
+        <w:tc>
+          <w:tcPr>
+            <w:tcW w:w="1646" w:type="dxa"/>
+          </w:tcPr>
+          <w:p>
+            <w:r>
+              <w:t>0.8923</w:t>
+            </w:r>
+          </w:p>
+        </w:tc>
+        <w:tc>
+          <w:tcPr>
+            <w:tcW w:w="1528" w:type="dxa"/>
+          </w:tcPr>
+          <w:p>
+            <w:r>
+              <w:t>0.8923</w:t>
+            </w:r>
+          </w:p>
+        </w:tc>
+      </w:tr>
+      <w:tr>
+        <w:tc>
+          <w:tcPr>
+            <w:tcW w:w="2405" w:type="dxa"/>
+            <w:shd w:val="clear" w:color="auto" w:fill="A8D08D" w:themeFill="accent6" w:themeFillTint="99"/>
+          </w:tcPr>
+          <w:p>
+            <w:proofErr w:type="spellStart"/>
+            <w:r>
+              <w:t>max_features</w:t>
+            </w:r>
+            <w:proofErr w:type="spellEnd"/>
+            <w:r>
+              <w:t xml:space="preserve"> = 0.9</w:t>
+            </w:r>
+          </w:p>
+          <w:p>
+            <w:proofErr w:type="spellStart"/>
+            <w:r>
+              <w:t>max_depth</w:t>
+            </w:r>
+            <w:proofErr w:type="spellEnd"/>
+            <w:r>
+              <w:t xml:space="preserve"> = 28,</w:t>
+            </w:r>
+          </w:p>
+          <w:p>
+            <w:proofErr w:type="spellStart"/>
+            <w:r>
+              <w:t>min_samples_leaf</w:t>
+            </w:r>
+            <w:proofErr w:type="spellEnd"/>
+            <w:r>
+              <w:t xml:space="preserve"> = 1</w:t>
+            </w:r>
+          </w:p>
+          <w:p>
+            <w:proofErr w:type="spellStart"/>
+            <w:r>
+              <w:t>n_estimators</w:t>
+            </w:r>
+            <w:proofErr w:type="spellEnd"/>
+            <w:r>
+              <w:t xml:space="preserve"> = 100</w:t>
+            </w:r>
+          </w:p>
+        </w:tc>
+        <w:tc>
+          <w:tcPr>
+            <w:tcW w:w="1559" w:type="dxa"/>
+            <w:shd w:val="clear" w:color="auto" w:fill="A8D08D" w:themeFill="accent6" w:themeFillTint="99"/>
+          </w:tcPr>
+          <w:p>
+            <w:r>
+              <w:t>0.7865</w:t>
+            </w:r>
+          </w:p>
+        </w:tc>
+        <w:tc>
+          <w:tcPr>
+            <w:tcW w:w="1646" w:type="dxa"/>
+            <w:shd w:val="clear" w:color="auto" w:fill="A8D08D" w:themeFill="accent6" w:themeFillTint="99"/>
+          </w:tcPr>
+          <w:p>
+            <w:r>
+              <w:t>0.7648</w:t>
+            </w:r>
+          </w:p>
+        </w:tc>
+        <w:tc>
+          <w:tcPr>
+            <w:tcW w:w="1646" w:type="dxa"/>
+            <w:shd w:val="clear" w:color="auto" w:fill="A8D08D" w:themeFill="accent6" w:themeFillTint="99"/>
+          </w:tcPr>
+          <w:p>
+            <w:r>
+              <w:t>0.8928</w:t>
+            </w:r>
+          </w:p>
+        </w:tc>
+        <w:tc>
+          <w:tcPr>
+            <w:tcW w:w="1528" w:type="dxa"/>
+            <w:shd w:val="clear" w:color="auto" w:fill="A8D08D" w:themeFill="accent6" w:themeFillTint="99"/>
+          </w:tcPr>
+          <w:p>
+            <w:r>
+              <w:t>0.8928</w:t>
             </w:r>
           </w:p>
         </w:tc>
@@ -2341,7 +2860,7 @@
                 <w:b/>
                 <w:bCs/>
               </w:rPr>
-              <w:t>Random Forests Hyperparameters</w:t>
+              <w:t>KNN Hyperparameters</w:t>
             </w:r>
           </w:p>
         </w:tc>
@@ -2399,31 +2918,69 @@
           <w:tcPr>
             <w:tcW w:w="2405" w:type="dxa"/>
           </w:tcPr>
-          <w:p/>
+          <w:p>
+            <w:proofErr w:type="spellStart"/>
+            <w:r>
+              <w:t>n_neighbors</w:t>
+            </w:r>
+            <w:proofErr w:type="spellEnd"/>
+            <w:r>
+              <w:t xml:space="preserve"> = 65,</w:t>
+            </w:r>
+          </w:p>
+          <w:p>
+            <w:r>
+              <w:t>p = 1 (Manhattan)</w:t>
+            </w:r>
+            <w:r>
+              <w:t>,</w:t>
+            </w:r>
+          </w:p>
+          <w:p>
+            <w:r>
+              <w:t>weights = ‘distance’</w:t>
+            </w:r>
+          </w:p>
         </w:tc>
         <w:tc>
           <w:tcPr>
             <w:tcW w:w="1559" w:type="dxa"/>
           </w:tcPr>
-          <w:p/>
-        </w:tc>
-        <w:tc>
-          <w:tcPr>
-            <w:tcW w:w="1646" w:type="dxa"/>
-          </w:tcPr>
-          <w:p/>
-        </w:tc>
-        <w:tc>
-          <w:tcPr>
-            <w:tcW w:w="1646" w:type="dxa"/>
-          </w:tcPr>
-          <w:p/>
+          <w:p>
+            <w:r>
+              <w:t>0.7745</w:t>
+            </w:r>
+          </w:p>
+        </w:tc>
+        <w:tc>
+          <w:tcPr>
+            <w:tcW w:w="1646" w:type="dxa"/>
+          </w:tcPr>
+          <w:p>
+            <w:r>
+              <w:t>0.7526</w:t>
+            </w:r>
+          </w:p>
+        </w:tc>
+        <w:tc>
+          <w:tcPr>
+            <w:tcW w:w="1646" w:type="dxa"/>
+          </w:tcPr>
+          <w:p>
+            <w:r>
+              <w:t>0.8870</w:t>
+            </w:r>
+          </w:p>
         </w:tc>
         <w:tc>
           <w:tcPr>
             <w:tcW w:w="1528" w:type="dxa"/>
           </w:tcPr>
-          <w:p/>
+          <w:p>
+            <w:r>
+              <w:t>0.8870</w:t>
+            </w:r>
+          </w:p>
         </w:tc>
       </w:tr>
       <w:tr>
@@ -2431,31 +2988,69 @@
           <w:tcPr>
             <w:tcW w:w="2405" w:type="dxa"/>
           </w:tcPr>
-          <w:p/>
+          <w:p>
+            <w:proofErr w:type="spellStart"/>
+            <w:r>
+              <w:t>n_neighbors</w:t>
+            </w:r>
+            <w:proofErr w:type="spellEnd"/>
+            <w:r>
+              <w:t xml:space="preserve"> = 65,</w:t>
+            </w:r>
+          </w:p>
+          <w:p>
+            <w:r>
+              <w:t>p = 2 (Euclidean)</w:t>
+            </w:r>
+            <w:r>
+              <w:t>,</w:t>
+            </w:r>
+          </w:p>
+          <w:p>
+            <w:r>
+              <w:t>weights = ‘distance’</w:t>
+            </w:r>
+          </w:p>
         </w:tc>
         <w:tc>
           <w:tcPr>
             <w:tcW w:w="1559" w:type="dxa"/>
           </w:tcPr>
-          <w:p/>
-        </w:tc>
-        <w:tc>
-          <w:tcPr>
-            <w:tcW w:w="1646" w:type="dxa"/>
-          </w:tcPr>
-          <w:p/>
-        </w:tc>
-        <w:tc>
-          <w:tcPr>
-            <w:tcW w:w="1646" w:type="dxa"/>
-          </w:tcPr>
-          <w:p/>
+          <w:p>
+            <w:r>
+              <w:t>0.7741</w:t>
+            </w:r>
+          </w:p>
+        </w:tc>
+        <w:tc>
+          <w:tcPr>
+            <w:tcW w:w="1646" w:type="dxa"/>
+          </w:tcPr>
+          <w:p>
+            <w:r>
+              <w:t>0.7514</w:t>
+            </w:r>
+          </w:p>
+        </w:tc>
+        <w:tc>
+          <w:tcPr>
+            <w:tcW w:w="1646" w:type="dxa"/>
+          </w:tcPr>
+          <w:p>
+            <w:r>
+              <w:t>0.8867</w:t>
+            </w:r>
+          </w:p>
         </w:tc>
         <w:tc>
           <w:tcPr>
             <w:tcW w:w="1528" w:type="dxa"/>
           </w:tcPr>
-          <w:p/>
+          <w:p>
+            <w:r>
+              <w:t>0.8867</w:t>
+            </w:r>
+          </w:p>
         </w:tc>
       </w:tr>
       <w:tr>
@@ -2463,222 +3058,233 @@
           <w:tcPr>
             <w:tcW w:w="2405" w:type="dxa"/>
           </w:tcPr>
-          <w:p/>
+          <w:p>
+            <w:proofErr w:type="spellStart"/>
+            <w:r>
+              <w:t>n_neighbors</w:t>
+            </w:r>
+            <w:proofErr w:type="spellEnd"/>
+            <w:r>
+              <w:t xml:space="preserve"> = 69,</w:t>
+            </w:r>
+          </w:p>
+          <w:p>
+            <w:r>
+              <w:t>p = 1 (Manhattan)</w:t>
+            </w:r>
+            <w:r>
+              <w:t>,</w:t>
+            </w:r>
+          </w:p>
+          <w:p>
+            <w:r>
+              <w:t>weights = ‘distance’</w:t>
+            </w:r>
+          </w:p>
         </w:tc>
         <w:tc>
           <w:tcPr>
             <w:tcW w:w="1559" w:type="dxa"/>
           </w:tcPr>
-          <w:p/>
-        </w:tc>
-        <w:tc>
-          <w:tcPr>
-            <w:tcW w:w="1646" w:type="dxa"/>
-          </w:tcPr>
-          <w:p/>
-        </w:tc>
-        <w:tc>
-          <w:tcPr>
-            <w:tcW w:w="1646" w:type="dxa"/>
-          </w:tcPr>
-          <w:p/>
+          <w:p>
+            <w:r>
+              <w:t>0.7748</w:t>
+            </w:r>
+          </w:p>
+        </w:tc>
+        <w:tc>
+          <w:tcPr>
+            <w:tcW w:w="1646" w:type="dxa"/>
+          </w:tcPr>
+          <w:p>
+            <w:r>
+              <w:t>0.7531</w:t>
+            </w:r>
+          </w:p>
+        </w:tc>
+        <w:tc>
+          <w:tcPr>
+            <w:tcW w:w="1646" w:type="dxa"/>
+          </w:tcPr>
+          <w:p>
+            <w:r>
+              <w:t>0.8871</w:t>
+            </w:r>
+          </w:p>
         </w:tc>
         <w:tc>
           <w:tcPr>
             <w:tcW w:w="1528" w:type="dxa"/>
           </w:tcPr>
-          <w:p/>
+          <w:p>
+            <w:r>
+              <w:t>0.8871</w:t>
+            </w:r>
+          </w:p>
+        </w:tc>
+      </w:tr>
+      <w:tr>
+        <w:tc>
+          <w:tcPr>
+            <w:tcW w:w="2405" w:type="dxa"/>
+          </w:tcPr>
+          <w:p>
+            <w:proofErr w:type="spellStart"/>
+            <w:r>
+              <w:t>n_neighbors</w:t>
+            </w:r>
+            <w:proofErr w:type="spellEnd"/>
+            <w:r>
+              <w:t xml:space="preserve"> = 69,</w:t>
+            </w:r>
+          </w:p>
+          <w:p>
+            <w:r>
+              <w:t>p = 2 (Euclidean)</w:t>
+            </w:r>
+            <w:r>
+              <w:t>,</w:t>
+            </w:r>
+          </w:p>
+          <w:p>
+            <w:r>
+              <w:t>weights = ‘distance’</w:t>
+            </w:r>
+          </w:p>
+        </w:tc>
+        <w:tc>
+          <w:tcPr>
+            <w:tcW w:w="1559" w:type="dxa"/>
+          </w:tcPr>
+          <w:p>
+            <w:r>
+              <w:t>0.7744</w:t>
+            </w:r>
+          </w:p>
+        </w:tc>
+        <w:tc>
+          <w:tcPr>
+            <w:tcW w:w="1646" w:type="dxa"/>
+          </w:tcPr>
+          <w:p>
+            <w:r>
+              <w:t>0.7521</w:t>
+            </w:r>
+          </w:p>
+        </w:tc>
+        <w:tc>
+          <w:tcPr>
+            <w:tcW w:w="1646" w:type="dxa"/>
+          </w:tcPr>
+          <w:p>
+            <w:r>
+              <w:t>0.8868</w:t>
+            </w:r>
+          </w:p>
+        </w:tc>
+        <w:tc>
+          <w:tcPr>
+            <w:tcW w:w="1528" w:type="dxa"/>
+          </w:tcPr>
+          <w:p>
+            <w:r>
+              <w:t>0.8868</w:t>
+            </w:r>
+          </w:p>
+        </w:tc>
+      </w:tr>
+      <w:tr>
+        <w:tc>
+          <w:tcPr>
+            <w:tcW w:w="2405" w:type="dxa"/>
+            <w:shd w:val="clear" w:color="auto" w:fill="A8D08D" w:themeFill="accent6" w:themeFillTint="99"/>
+          </w:tcPr>
+          <w:p>
+            <w:proofErr w:type="spellStart"/>
+            <w:r>
+              <w:t>n_neighbors</w:t>
+            </w:r>
+            <w:proofErr w:type="spellEnd"/>
+            <w:r>
+              <w:t xml:space="preserve"> = </w:t>
+            </w:r>
+            <w:r>
+              <w:t>80</w:t>
+            </w:r>
+            <w:r>
+              <w:t>,</w:t>
+            </w:r>
+          </w:p>
+          <w:p>
+            <w:r>
+              <w:t xml:space="preserve">p = </w:t>
+            </w:r>
+            <w:r>
+              <w:t>1</w:t>
+            </w:r>
+            <w:r>
+              <w:t xml:space="preserve"> (Euclidean),</w:t>
+            </w:r>
+          </w:p>
+          <w:p>
+            <w:r>
+              <w:t>weights = ‘distance’</w:t>
+            </w:r>
+          </w:p>
+        </w:tc>
+        <w:tc>
+          <w:tcPr>
+            <w:tcW w:w="1559" w:type="dxa"/>
+            <w:shd w:val="clear" w:color="auto" w:fill="A8D08D" w:themeFill="accent6" w:themeFillTint="99"/>
+          </w:tcPr>
+          <w:p>
+            <w:r>
+              <w:t>0.7752</w:t>
+            </w:r>
+          </w:p>
+        </w:tc>
+        <w:tc>
+          <w:tcPr>
+            <w:tcW w:w="1646" w:type="dxa"/>
+            <w:shd w:val="clear" w:color="auto" w:fill="A8D08D" w:themeFill="accent6" w:themeFillTint="99"/>
+          </w:tcPr>
+          <w:p>
+            <w:r>
+              <w:t>0.7534</w:t>
+            </w:r>
+          </w:p>
+        </w:tc>
+        <w:tc>
+          <w:tcPr>
+            <w:tcW w:w="1646" w:type="dxa"/>
+            <w:shd w:val="clear" w:color="auto" w:fill="A8D08D" w:themeFill="accent6" w:themeFillTint="99"/>
+          </w:tcPr>
+          <w:p>
+            <w:r>
+              <w:t>0.8872</w:t>
+            </w:r>
+          </w:p>
+        </w:tc>
+        <w:tc>
+          <w:tcPr>
+            <w:tcW w:w="1528" w:type="dxa"/>
+            <w:shd w:val="clear" w:color="auto" w:fill="A8D08D" w:themeFill="accent6" w:themeFillTint="99"/>
+          </w:tcPr>
+          <w:p>
+            <w:r>
+              <w:t>0.8872</w:t>
+            </w:r>
+          </w:p>
         </w:tc>
       </w:tr>
     </w:tbl>
     <w:p/>
-    <w:tbl>
-      <w:tblPr>
-        <w:tblStyle w:val="TableGrid"/>
-        <w:tblW w:w="0" w:type="auto"/>
-        <w:tblLook w:val="04A0" w:firstRow="1" w:lastRow="0" w:firstColumn="1" w:lastColumn="0" w:noHBand="0" w:noVBand="1"/>
-      </w:tblPr>
-      <w:tblGrid>
-        <w:gridCol w:w="2405"/>
-        <w:gridCol w:w="1559"/>
-        <w:gridCol w:w="1646"/>
-        <w:gridCol w:w="1646"/>
-        <w:gridCol w:w="1528"/>
-      </w:tblGrid>
-      <w:tr>
-        <w:tc>
-          <w:tcPr>
-            <w:tcW w:w="2405" w:type="dxa"/>
-          </w:tcPr>
-          <w:p>
-            <w:pPr>
-              <w:rPr>
-                <w:b/>
-                <w:bCs/>
-              </w:rPr>
-            </w:pPr>
-            <w:r>
-              <w:rPr>
-                <w:b/>
-                <w:bCs/>
-              </w:rPr>
-              <w:lastRenderedPageBreak/>
-              <w:t>KNN Hyperparameters</w:t>
-            </w:r>
-          </w:p>
-        </w:tc>
-        <w:tc>
-          <w:tcPr>
-            <w:tcW w:w="1559" w:type="dxa"/>
-          </w:tcPr>
-          <w:p>
-            <w:r>
-              <w:t>F1-Score on ‘deceased’</w:t>
-            </w:r>
-          </w:p>
-        </w:tc>
-        <w:tc>
-          <w:tcPr>
-            <w:tcW w:w="1646" w:type="dxa"/>
-          </w:tcPr>
-          <w:p>
-            <w:r>
-              <w:t>Recall on ‘deceased’</w:t>
-            </w:r>
-          </w:p>
-        </w:tc>
-        <w:tc>
-          <w:tcPr>
-            <w:tcW w:w="1646" w:type="dxa"/>
-          </w:tcPr>
-          <w:p>
-            <w:r>
-              <w:t>Overall Accuracy</w:t>
-            </w:r>
-          </w:p>
-        </w:tc>
-        <w:tc>
-          <w:tcPr>
-            <w:tcW w:w="1528" w:type="dxa"/>
-          </w:tcPr>
-          <w:p>
-            <w:r>
-              <w:t xml:space="preserve">Overall </w:t>
-            </w:r>
-          </w:p>
-          <w:p>
-            <w:r>
-              <w:t xml:space="preserve">Weighted </w:t>
-            </w:r>
-            <w:r>
-              <w:t>Recall</w:t>
-            </w:r>
-          </w:p>
-        </w:tc>
-      </w:tr>
-      <w:tr>
-        <w:tc>
-          <w:tcPr>
-            <w:tcW w:w="2405" w:type="dxa"/>
-          </w:tcPr>
-          <w:p/>
-        </w:tc>
-        <w:tc>
-          <w:tcPr>
-            <w:tcW w:w="1559" w:type="dxa"/>
-          </w:tcPr>
-          <w:p/>
-        </w:tc>
-        <w:tc>
-          <w:tcPr>
-            <w:tcW w:w="1646" w:type="dxa"/>
-          </w:tcPr>
-          <w:p/>
-        </w:tc>
-        <w:tc>
-          <w:tcPr>
-            <w:tcW w:w="1646" w:type="dxa"/>
-          </w:tcPr>
-          <w:p/>
-        </w:tc>
-        <w:tc>
-          <w:tcPr>
-            <w:tcW w:w="1528" w:type="dxa"/>
-          </w:tcPr>
-          <w:p/>
-        </w:tc>
-      </w:tr>
-      <w:tr>
-        <w:tc>
-          <w:tcPr>
-            <w:tcW w:w="2405" w:type="dxa"/>
-          </w:tcPr>
-          <w:p/>
-        </w:tc>
-        <w:tc>
-          <w:tcPr>
-            <w:tcW w:w="1559" w:type="dxa"/>
-          </w:tcPr>
-          <w:p/>
-        </w:tc>
-        <w:tc>
-          <w:tcPr>
-            <w:tcW w:w="1646" w:type="dxa"/>
-          </w:tcPr>
-          <w:p/>
-        </w:tc>
-        <w:tc>
-          <w:tcPr>
-            <w:tcW w:w="1646" w:type="dxa"/>
-          </w:tcPr>
-          <w:p/>
-        </w:tc>
-        <w:tc>
-          <w:tcPr>
-            <w:tcW w:w="1528" w:type="dxa"/>
-          </w:tcPr>
-          <w:p/>
-        </w:tc>
-      </w:tr>
-      <w:tr>
-        <w:tc>
-          <w:tcPr>
-            <w:tcW w:w="2405" w:type="dxa"/>
-          </w:tcPr>
-          <w:p/>
-        </w:tc>
-        <w:tc>
-          <w:tcPr>
-            <w:tcW w:w="1559" w:type="dxa"/>
-          </w:tcPr>
-          <w:p/>
-        </w:tc>
-        <w:tc>
-          <w:tcPr>
-            <w:tcW w:w="1646" w:type="dxa"/>
-          </w:tcPr>
-          <w:p/>
-        </w:tc>
-        <w:tc>
-          <w:tcPr>
-            <w:tcW w:w="1646" w:type="dxa"/>
-          </w:tcPr>
-          <w:p/>
-        </w:tc>
-        <w:tc>
-          <w:tcPr>
-            <w:tcW w:w="1528" w:type="dxa"/>
-          </w:tcPr>
-          <w:p/>
-        </w:tc>
-      </w:tr>
-    </w:tbl>
-    <w:p/>
     <w:p>
       <w:pPr>
         <w:pStyle w:val="Heading1"/>
       </w:pPr>
       <w:r>
+        <w:lastRenderedPageBreak/>
         <w:t>Results</w:t>
       </w:r>
     </w:p>
@@ -2862,7 +3468,6 @@
     </w:p>
     <w:p>
       <w:r>
-        <w:lastRenderedPageBreak/>
         <w:t xml:space="preserve">Milestone 2: </w:t>
       </w:r>
       <w:proofErr w:type="spellStart"/>

</xml_diff>

<commit_message>
Updated confusion matrix and reports to reflect changes.
</commit_message>
<xml_diff>
--- a/Milestone 3 Report.docx
+++ b/Milestone 3 Report.docx
@@ -602,27 +602,27 @@
           </w:tcPr>
           <w:p>
             <w:r>
-              <w:t>0.6996</w:t>
-            </w:r>
-          </w:p>
-        </w:tc>
-        <w:tc>
-          <w:tcPr>
-            <w:tcW w:w="1646" w:type="dxa"/>
-          </w:tcPr>
-          <w:p>
-            <w:r>
-              <w:t>0.8112</w:t>
-            </w:r>
-          </w:p>
-        </w:tc>
-        <w:tc>
-          <w:tcPr>
-            <w:tcW w:w="1646" w:type="dxa"/>
-          </w:tcPr>
-          <w:p>
-            <w:r>
-              <w:t>0.7513</w:t>
+              <w:t>0.1781</w:t>
+            </w:r>
+          </w:p>
+        </w:tc>
+        <w:tc>
+          <w:tcPr>
+            <w:tcW w:w="1646" w:type="dxa"/>
+          </w:tcPr>
+          <w:p>
+            <w:r>
+              <w:t>0.9386</w:t>
+            </w:r>
+          </w:p>
+        </w:tc>
+        <w:tc>
+          <w:tcPr>
+            <w:tcW w:w="1646" w:type="dxa"/>
+          </w:tcPr>
+          <w:p>
+            <w:r>
+              <w:t>0.2994</w:t>
             </w:r>
           </w:p>
         </w:tc>
@@ -644,27 +644,27 @@
           </w:tcPr>
           <w:p>
             <w:r>
-              <w:t>0.7865</w:t>
-            </w:r>
-          </w:p>
-        </w:tc>
-        <w:tc>
-          <w:tcPr>
-            <w:tcW w:w="1646" w:type="dxa"/>
-          </w:tcPr>
-          <w:p>
-            <w:r>
-              <w:t>0.8379</w:t>
-            </w:r>
-          </w:p>
-        </w:tc>
-        <w:tc>
-          <w:tcPr>
-            <w:tcW w:w="1646" w:type="dxa"/>
-          </w:tcPr>
-          <w:p>
-            <w:r>
-              <w:t>0.8114</w:t>
+              <w:t>0.3393</w:t>
+            </w:r>
+          </w:p>
+        </w:tc>
+        <w:tc>
+          <w:tcPr>
+            <w:tcW w:w="1646" w:type="dxa"/>
+          </w:tcPr>
+          <w:p>
+            <w:r>
+              <w:t>0.9730</w:t>
+            </w:r>
+          </w:p>
+        </w:tc>
+        <w:tc>
+          <w:tcPr>
+            <w:tcW w:w="1646" w:type="dxa"/>
+          </w:tcPr>
+          <w:p>
+            <w:r>
+              <w:t>0.5031</w:t>
             </w:r>
           </w:p>
         </w:tc>
@@ -686,27 +686,27 @@
           </w:tcPr>
           <w:p>
             <w:r>
-              <w:t>0.7931</w:t>
-            </w:r>
-          </w:p>
-        </w:tc>
-        <w:tc>
-          <w:tcPr>
-            <w:tcW w:w="1646" w:type="dxa"/>
-          </w:tcPr>
-          <w:p>
-            <w:r>
-              <w:t>0.8329</w:t>
-            </w:r>
-          </w:p>
-        </w:tc>
-        <w:tc>
-          <w:tcPr>
-            <w:tcW w:w="1646" w:type="dxa"/>
-          </w:tcPr>
-          <w:p>
-            <w:r>
-              <w:t>0.8125</w:t>
+              <w:t>0.3628</w:t>
+            </w:r>
+          </w:p>
+        </w:tc>
+        <w:tc>
+          <w:tcPr>
+            <w:tcW w:w="1646" w:type="dxa"/>
+          </w:tcPr>
+          <w:p>
+            <w:r>
+              <w:t>0.8679</w:t>
+            </w:r>
+          </w:p>
+        </w:tc>
+        <w:tc>
+          <w:tcPr>
+            <w:tcW w:w="1646" w:type="dxa"/>
+          </w:tcPr>
+          <w:p>
+            <w:r>
+              <w:t>0.5117</w:t>
             </w:r>
           </w:p>
         </w:tc>
@@ -830,27 +830,27 @@
           </w:tcPr>
           <w:p>
             <w:r>
-              <w:t>0.6949</w:t>
-            </w:r>
-          </w:p>
-        </w:tc>
-        <w:tc>
-          <w:tcPr>
-            <w:tcW w:w="1646" w:type="dxa"/>
-          </w:tcPr>
-          <w:p>
-            <w:r>
-              <w:t>0.8040</w:t>
-            </w:r>
-          </w:p>
-        </w:tc>
-        <w:tc>
-          <w:tcPr>
-            <w:tcW w:w="1646" w:type="dxa"/>
-          </w:tcPr>
-          <w:p>
-            <w:r>
-              <w:t>0.7455</w:t>
+              <w:t>0.1029</w:t>
+            </w:r>
+          </w:p>
+        </w:tc>
+        <w:tc>
+          <w:tcPr>
+            <w:tcW w:w="1646" w:type="dxa"/>
+          </w:tcPr>
+          <w:p>
+            <w:r>
+              <w:t>0.7302</w:t>
+            </w:r>
+          </w:p>
+        </w:tc>
+        <w:tc>
+          <w:tcPr>
+            <w:tcW w:w="1646" w:type="dxa"/>
+          </w:tcPr>
+          <w:p>
+            <w:r>
+              <w:t>0.1804</w:t>
             </w:r>
           </w:p>
         </w:tc>
@@ -872,27 +872,27 @@
           </w:tcPr>
           <w:p>
             <w:r>
-              <w:t>0.7618</w:t>
-            </w:r>
-          </w:p>
-        </w:tc>
-        <w:tc>
-          <w:tcPr>
-            <w:tcW w:w="1646" w:type="dxa"/>
-          </w:tcPr>
-          <w:p>
-            <w:r>
-              <w:t>0.8074</w:t>
-            </w:r>
-          </w:p>
-        </w:tc>
-        <w:tc>
-          <w:tcPr>
-            <w:tcW w:w="1646" w:type="dxa"/>
-          </w:tcPr>
-          <w:p>
-            <w:r>
-              <w:t>0.7839</w:t>
+              <w:t>0.1253</w:t>
+            </w:r>
+          </w:p>
+        </w:tc>
+        <w:tc>
+          <w:tcPr>
+            <w:tcW w:w="1646" w:type="dxa"/>
+          </w:tcPr>
+          <w:p>
+            <w:r>
+              <w:t>0.5926</w:t>
+            </w:r>
+          </w:p>
+        </w:tc>
+        <w:tc>
+          <w:tcPr>
+            <w:tcW w:w="1646" w:type="dxa"/>
+          </w:tcPr>
+          <w:p>
+            <w:r>
+              <w:t>0.2068</w:t>
             </w:r>
           </w:p>
         </w:tc>
@@ -914,27 +914,27 @@
           </w:tcPr>
           <w:p>
             <w:r>
-              <w:t>0.7551</w:t>
-            </w:r>
-          </w:p>
-        </w:tc>
-        <w:tc>
-          <w:tcPr>
-            <w:tcW w:w="1646" w:type="dxa"/>
-          </w:tcPr>
-          <w:p>
-            <w:r>
-              <w:t>0.7975</w:t>
-            </w:r>
-          </w:p>
-        </w:tc>
-        <w:tc>
-          <w:tcPr>
-            <w:tcW w:w="1646" w:type="dxa"/>
-          </w:tcPr>
-          <w:p>
-            <w:r>
-              <w:t>0.7757</w:t>
+              <w:t>0.1141</w:t>
+            </w:r>
+          </w:p>
+        </w:tc>
+        <w:tc>
+          <w:tcPr>
+            <w:tcW w:w="1646" w:type="dxa"/>
+          </w:tcPr>
+          <w:p>
+            <w:r>
+              <w:t>0.4474</w:t>
+            </w:r>
+          </w:p>
+        </w:tc>
+        <w:tc>
+          <w:tcPr>
+            <w:tcW w:w="1646" w:type="dxa"/>
+          </w:tcPr>
+          <w:p>
+            <w:r>
+              <w:t>0.1818</w:t>
             </w:r>
           </w:p>
         </w:tc>
@@ -1019,7 +1019,7 @@
         <w:t xml:space="preserve"> (predicted label). From these results we can derive insights like how each model</w:t>
       </w:r>
       <w:r>
-        <w:t>’s largest distribution of error is incorrectly predicting data objects to be hospitalized when they are deceased.</w:t>
+        <w:t xml:space="preserve"> is incorrectly predicting data objects that are deceased to be hospitalized. This implies that there are more false negatives than true positives for data objects with ‘deceased’ outcome label.</w:t>
       </w:r>
     </w:p>
     <w:p>
@@ -1036,10 +1036,10 @@
           <w:noProof/>
         </w:rPr>
         <w:drawing>
-          <wp:inline distT="0" distB="0" distL="0" distR="0" wp14:anchorId="34A23898" wp14:editId="0CB64DD0">
-            <wp:extent cx="2995646" cy="2258170"/>
-            <wp:effectExtent l="0" t="0" r="0" b="8890"/>
-            <wp:docPr id="2" name="Picture 2"/>
+          <wp:inline distT="0" distB="0" distL="0" distR="0" wp14:anchorId="60A0817A" wp14:editId="21BC1F9C">
+            <wp:extent cx="3005667" cy="2254250"/>
+            <wp:effectExtent l="0" t="0" r="4445" b="0"/>
+            <wp:docPr id="1" name="Picture 1"/>
             <wp:cNvGraphicFramePr>
               <a:graphicFrameLocks xmlns:a="http://schemas.openxmlformats.org/drawingml/2006/main" noChangeAspect="1"/>
             </wp:cNvGraphicFramePr>
@@ -1068,7 +1068,7 @@
                   <pic:spPr bwMode="auto">
                     <a:xfrm>
                       <a:off x="0" y="0"/>
-                      <a:ext cx="3044784" cy="2295211"/>
+                      <a:ext cx="3024853" cy="2268640"/>
                     </a:xfrm>
                     <a:prstGeom prst="rect">
                       <a:avLst/>
@@ -1089,10 +1089,10 @@
           <w:noProof/>
         </w:rPr>
         <w:drawing>
-          <wp:inline distT="0" distB="0" distL="0" distR="0" wp14:anchorId="779A5184" wp14:editId="6CF0FD7B">
-            <wp:extent cx="2940492" cy="2235690"/>
-            <wp:effectExtent l="0" t="0" r="0" b="0"/>
-            <wp:docPr id="4" name="Picture 4"/>
+          <wp:inline distT="0" distB="0" distL="0" distR="0" wp14:anchorId="294CFBC8" wp14:editId="150F6F70">
+            <wp:extent cx="2933700" cy="2241699"/>
+            <wp:effectExtent l="0" t="0" r="0" b="6350"/>
+            <wp:docPr id="10" name="Picture 10"/>
             <wp:cNvGraphicFramePr>
               <a:graphicFrameLocks xmlns:a="http://schemas.openxmlformats.org/drawingml/2006/main" noChangeAspect="1"/>
             </wp:cNvGraphicFramePr>
@@ -1121,7 +1121,7 @@
                   <pic:spPr bwMode="auto">
                     <a:xfrm>
                       <a:off x="0" y="0"/>
-                      <a:ext cx="3277765" cy="2492122"/>
+                      <a:ext cx="2964189" cy="2264997"/>
                     </a:xfrm>
                     <a:prstGeom prst="rect">
                       <a:avLst/>
@@ -1150,10 +1150,10 @@
         </w:rPr>
         <w:lastRenderedPageBreak/>
         <w:drawing>
-          <wp:inline distT="0" distB="0" distL="0" distR="0" wp14:anchorId="23A1BEDD" wp14:editId="70195839">
-            <wp:extent cx="3024910" cy="2343923"/>
-            <wp:effectExtent l="0" t="0" r="4445" b="0"/>
-            <wp:docPr id="5" name="Picture 5"/>
+          <wp:inline distT="0" distB="0" distL="0" distR="0" wp14:anchorId="7EA73DE9" wp14:editId="672CB003">
+            <wp:extent cx="3048000" cy="2326641"/>
+            <wp:effectExtent l="0" t="0" r="0" b="0"/>
+            <wp:docPr id="13" name="Picture 13"/>
             <wp:cNvGraphicFramePr>
               <a:graphicFrameLocks xmlns:a="http://schemas.openxmlformats.org/drawingml/2006/main" noChangeAspect="1"/>
             </wp:cNvGraphicFramePr>
@@ -1182,7 +1182,7 @@
                   <pic:spPr bwMode="auto">
                     <a:xfrm>
                       <a:off x="0" y="0"/>
-                      <a:ext cx="3610943" cy="2798025"/>
+                      <a:ext cx="3117123" cy="2379405"/>
                     </a:xfrm>
                     <a:prstGeom prst="rect">
                       <a:avLst/>
@@ -1308,9 +1308,9 @@
           <w:noProof/>
         </w:rPr>
         <w:drawing>
-          <wp:inline distT="0" distB="0" distL="0" distR="0" wp14:anchorId="3C3C7FB9" wp14:editId="3E8E084D">
-            <wp:extent cx="2894275" cy="2119518"/>
-            <wp:effectExtent l="0" t="0" r="1905" b="0"/>
+          <wp:inline distT="0" distB="0" distL="0" distR="0" wp14:anchorId="3C3C7FB9" wp14:editId="584B6DA9">
+            <wp:extent cx="3003550" cy="2199541"/>
+            <wp:effectExtent l="0" t="0" r="6350" b="0"/>
             <wp:docPr id="8" name="Picture 8"/>
             <wp:cNvGraphicFramePr>
               <a:graphicFrameLocks xmlns:a="http://schemas.openxmlformats.org/drawingml/2006/main" noChangeAspect="1"/>
@@ -1340,7 +1340,7 @@
                   <pic:spPr bwMode="auto">
                     <a:xfrm>
                       <a:off x="0" y="0"/>
-                      <a:ext cx="3068603" cy="2247181"/>
+                      <a:ext cx="3193359" cy="2338541"/>
                     </a:xfrm>
                     <a:prstGeom prst="rect">
                       <a:avLst/>
@@ -3206,24 +3206,12 @@
             </w:r>
             <w:proofErr w:type="spellEnd"/>
             <w:r>
-              <w:t xml:space="preserve"> = </w:t>
-            </w:r>
-            <w:r>
-              <w:t>80</w:t>
-            </w:r>
-            <w:r>
-              <w:t>,</w:t>
-            </w:r>
-          </w:p>
-          <w:p>
-            <w:r>
-              <w:t xml:space="preserve">p = </w:t>
-            </w:r>
-            <w:r>
-              <w:t>1</w:t>
-            </w:r>
-            <w:r>
-              <w:t xml:space="preserve"> (Euclidean),</w:t>
+              <w:t xml:space="preserve"> = 80,</w:t>
+            </w:r>
+          </w:p>
+          <w:p>
+            <w:r>
+              <w:t>p = 1 (Euclidean),</w:t>
             </w:r>
           </w:p>
           <w:p>

</xml_diff>

<commit_message>
Finished knn and rf tuning reports
</commit_message>
<xml_diff>
--- a/Milestone 3 Report.docx
+++ b/Milestone 3 Report.docx
@@ -363,29 +363,13 @@
         <w:jc w:val="both"/>
       </w:pPr>
       <w:r>
-        <w:t xml:space="preserve">The three classification models that we chose to use were </w:t>
-      </w:r>
-      <w:proofErr w:type="spellStart"/>
-      <w:r>
-        <w:t>XGBoost</w:t>
-      </w:r>
-      <w:proofErr w:type="spellEnd"/>
-      <w:r>
-        <w:t xml:space="preserve">, K-Nearest Neighbours, and Random Forests. </w:t>
+        <w:t xml:space="preserve">The three classification models that we chose to use were XGBoost, K-Nearest Neighbours, and Random Forests. </w:t>
       </w:r>
       <w:r>
         <w:t>As an overview, w</w:t>
       </w:r>
       <w:r>
-        <w:t xml:space="preserve">e chose two ensemble methods: </w:t>
-      </w:r>
-      <w:proofErr w:type="spellStart"/>
-      <w:r>
-        <w:t>XGBoost</w:t>
-      </w:r>
-      <w:proofErr w:type="spellEnd"/>
-      <w:r>
-        <w:t xml:space="preserve"> and Random Forests, because they are robust to outliers and non-linear data, and they produce results with high classification accuracy. As for KNN, we chose it because we felt the results were very simple to interpret and it is robust regarding search space since classes do not have to be linearly separable like in SVM.</w:t>
+        <w:t>e chose two ensemble methods: XGBoost and Random Forests, because they are robust to outliers and non-linear data, and they produce results with high classification accuracy. As for KNN, we chose it because we felt the results were very simple to interpret and it is robust regarding search space since classes do not have to be linearly separable like in SVM.</w:t>
       </w:r>
     </w:p>
     <w:p>
@@ -393,31 +377,7 @@
         <w:jc w:val="both"/>
       </w:pPr>
       <w:r>
-        <w:t xml:space="preserve">First let us discuss our decision to choose </w:t>
-      </w:r>
-      <w:proofErr w:type="spellStart"/>
-      <w:r>
-        <w:t>XGBoost</w:t>
-      </w:r>
-      <w:proofErr w:type="spellEnd"/>
-      <w:r>
-        <w:t xml:space="preserve"> as our boosting tree variant versus AdaBoost. </w:t>
-      </w:r>
-      <w:proofErr w:type="spellStart"/>
-      <w:r>
-        <w:t>XGBoost</w:t>
-      </w:r>
-      <w:proofErr w:type="spellEnd"/>
-      <w:r>
-        <w:t xml:space="preserve"> is much faster than AdaBoost and has a multitude of hyperparameters that can be tuned to increase performance, whereas AdaBoost only supports tuning for max depth, learning rate, and number of iterations [1]. </w:t>
-      </w:r>
-      <w:proofErr w:type="spellStart"/>
-      <w:r>
-        <w:t>XGBoost</w:t>
-      </w:r>
-      <w:proofErr w:type="spellEnd"/>
-      <w:r>
-        <w:t xml:space="preserve"> also has a regularization parameter that reduces variance which AdaBoost lacks.</w:t>
+        <w:t>First let us discuss our decision to choose XGBoost as our boosting tree variant versus AdaBoost. XGBoost is much faster than AdaBoost and has a multitude of hyperparameters that can be tuned to increase performance, whereas AdaBoost only supports tuning for max depth, learning rate, and number of iterations [1]. XGBoost also has a regularization parameter that reduces variance which AdaBoost lacks.</w:t>
       </w:r>
       <w:r>
         <w:t xml:space="preserve"> </w:t>
@@ -469,15 +429,7 @@
         <w:t xml:space="preserve">Initially, we considered prediction accuracy as our main metric for evaluating the three classification models. However, we realized that prediction accuracy was not the best metric to use since the COVID-19 dataset was highly imbalanced and therefore, we would have gotten incorrect insights. We decided to use the recall on the ‘Deceased’ outcome label as our main metric. </w:t>
       </w:r>
       <w:r>
-        <w:t>Using scikit-</w:t>
-      </w:r>
-      <w:proofErr w:type="spellStart"/>
-      <w:r>
-        <w:t>learn’s</w:t>
-      </w:r>
-      <w:proofErr w:type="spellEnd"/>
-      <w:r>
-        <w:t xml:space="preserve"> classification report, we got the recall on the ‘Deceased’ outcome label for each of our models on both the training and </w:t>
+        <w:t xml:space="preserve">Using scikit-learn’s classification report, we got the recall on the ‘Deceased’ outcome label for each of our models on both the training and </w:t>
       </w:r>
       <w:r>
         <w:t>validation</w:t>
@@ -589,11 +541,9 @@
             <w:tcW w:w="2405" w:type="dxa"/>
           </w:tcPr>
           <w:p>
-            <w:proofErr w:type="spellStart"/>
             <w:r>
               <w:t>XGBoost</w:t>
             </w:r>
-            <w:proofErr w:type="spellEnd"/>
           </w:p>
         </w:tc>
         <w:tc>
@@ -817,11 +767,9 @@
             <w:tcW w:w="2405" w:type="dxa"/>
           </w:tcPr>
           <w:p>
-            <w:proofErr w:type="spellStart"/>
             <w:r>
               <w:t>XGBoost</w:t>
             </w:r>
-            <w:proofErr w:type="spellEnd"/>
           </w:p>
         </w:tc>
         <w:tc>
@@ -954,40 +902,20 @@
         <w:jc w:val="both"/>
       </w:pPr>
       <w:r>
-        <w:t>We also used scikit-</w:t>
-      </w:r>
-      <w:proofErr w:type="spellStart"/>
-      <w:r>
-        <w:t>learn’s</w:t>
-      </w:r>
-      <w:proofErr w:type="spellEnd"/>
-      <w:r>
-        <w:t xml:space="preserve"> confusion matrix on the validation dataset for each of the models.</w:t>
-      </w:r>
-      <w:r>
-        <w:t xml:space="preserve"> For each confusion matrix C below, we define </w:t>
-      </w:r>
-      <w:proofErr w:type="spellStart"/>
-      <w:r>
-        <w:t>C</w:t>
+        <w:t>We also used scikit-learn’s confusion matrix on the validation dataset for each of the models.</w:t>
+      </w:r>
+      <w:r>
+        <w:t xml:space="preserve"> For each confusion matrix C below, we define C</w:t>
       </w:r>
       <w:r>
         <w:rPr>
           <w:vertAlign w:val="subscript"/>
         </w:rPr>
-        <w:t>ij</w:t>
-      </w:r>
-      <w:proofErr w:type="spellEnd"/>
-      <w:r>
-        <w:rPr>
-          <w:vertAlign w:val="subscript"/>
-        </w:rPr>
-        <w:t xml:space="preserve"> </w:t>
+        <w:t xml:space="preserve">ij </w:t>
       </w:r>
       <w:r>
         <w:t xml:space="preserve">to be the number of data objects known to be in group </w:t>
       </w:r>
-      <w:proofErr w:type="spellStart"/>
       <w:r>
         <w:rPr>
           <w:i/>
@@ -995,7 +923,6 @@
         </w:rPr>
         <w:t>i</w:t>
       </w:r>
-      <w:proofErr w:type="spellEnd"/>
       <w:r>
         <w:t xml:space="preserve"> (true label</w:t>
       </w:r>
@@ -1391,21 +1318,12 @@
                 <w:bCs/>
               </w:rPr>
             </w:pPr>
-            <w:proofErr w:type="spellStart"/>
             <w:r>
               <w:rPr>
                 <w:b/>
                 <w:bCs/>
               </w:rPr>
-              <w:t>XGBoost</w:t>
-            </w:r>
-            <w:proofErr w:type="spellEnd"/>
-            <w:r>
-              <w:rPr>
-                <w:b/>
-                <w:bCs/>
-              </w:rPr>
-              <w:t xml:space="preserve"> Hyperparameters</w:t>
+              <w:t>XGBoost Hyperparameters</w:t>
             </w:r>
           </w:p>
         </w:tc>
@@ -1462,36 +1380,21 @@
             <w:tcW w:w="2405" w:type="dxa"/>
           </w:tcPr>
           <w:p>
-            <w:proofErr w:type="spellStart"/>
-            <w:r>
-              <w:t>max_depth</w:t>
-            </w:r>
-            <w:proofErr w:type="spellEnd"/>
-            <w:r>
-              <w:t xml:space="preserve"> = 8,</w:t>
-            </w:r>
-          </w:p>
-          <w:p>
-            <w:proofErr w:type="spellStart"/>
-            <w:r>
-              <w:t>learning_rate</w:t>
-            </w:r>
-            <w:proofErr w:type="spellEnd"/>
-            <w:r>
-              <w:t xml:space="preserve"> = 0.4</w:t>
+            <w:r>
+              <w:t>max_depth = 8,</w:t>
+            </w:r>
+          </w:p>
+          <w:p>
+            <w:r>
+              <w:t>learning_rate = 0.4</w:t>
             </w:r>
             <w:r>
               <w:t>,</w:t>
             </w:r>
           </w:p>
           <w:p>
-            <w:proofErr w:type="spellStart"/>
-            <w:r>
-              <w:t>n_estimators</w:t>
-            </w:r>
-            <w:proofErr w:type="spellEnd"/>
-            <w:r>
-              <w:t xml:space="preserve"> = 100</w:t>
+            <w:r>
+              <w:t>n_estimators = 100</w:t>
             </w:r>
           </w:p>
         </w:tc>
@@ -1543,33 +1446,18 @@
             <w:shd w:val="clear" w:color="auto" w:fill="A8D08D" w:themeFill="accent6" w:themeFillTint="99"/>
           </w:tcPr>
           <w:p>
-            <w:proofErr w:type="spellStart"/>
-            <w:r>
-              <w:t>max_depth</w:t>
-            </w:r>
-            <w:proofErr w:type="spellEnd"/>
-            <w:r>
-              <w:t xml:space="preserve"> = 18,</w:t>
-            </w:r>
-          </w:p>
-          <w:p>
-            <w:proofErr w:type="spellStart"/>
-            <w:r>
-              <w:t>learning_rate</w:t>
-            </w:r>
-            <w:proofErr w:type="spellEnd"/>
-            <w:r>
-              <w:t xml:space="preserve"> = 0.5,</w:t>
-            </w:r>
-          </w:p>
-          <w:p>
-            <w:proofErr w:type="spellStart"/>
-            <w:r>
-              <w:t>n_estimators</w:t>
-            </w:r>
-            <w:proofErr w:type="spellEnd"/>
-            <w:r>
-              <w:t xml:space="preserve"> = 100</w:t>
+            <w:r>
+              <w:t>max_depth = 18,</w:t>
+            </w:r>
+          </w:p>
+          <w:p>
+            <w:r>
+              <w:t>learning_rate = 0.5,</w:t>
+            </w:r>
+          </w:p>
+          <w:p>
+            <w:r>
+              <w:t>n_estimators = 100</w:t>
             </w:r>
           </w:p>
         </w:tc>
@@ -1624,13 +1512,8 @@
             <w:tcW w:w="2405" w:type="dxa"/>
           </w:tcPr>
           <w:p>
-            <w:proofErr w:type="spellStart"/>
-            <w:r>
-              <w:t>max_depth</w:t>
-            </w:r>
-            <w:proofErr w:type="spellEnd"/>
-            <w:r>
-              <w:t xml:space="preserve"> = </w:t>
+            <w:r>
+              <w:t xml:space="preserve">max_depth = </w:t>
             </w:r>
             <w:r>
               <w:t>1</w:t>
@@ -1640,13 +1523,8 @@
             </w:r>
           </w:p>
           <w:p>
-            <w:proofErr w:type="spellStart"/>
-            <w:r>
-              <w:t>learning_rate</w:t>
-            </w:r>
-            <w:proofErr w:type="spellEnd"/>
-            <w:r>
-              <w:t xml:space="preserve"> = 0.</w:t>
+            <w:r>
+              <w:t>learning_rate = 0.</w:t>
             </w:r>
             <w:r>
               <w:t>5</w:t>
@@ -1656,13 +1534,8 @@
             </w:r>
           </w:p>
           <w:p>
-            <w:proofErr w:type="spellStart"/>
-            <w:r>
-              <w:t>n_estimators</w:t>
-            </w:r>
-            <w:proofErr w:type="spellEnd"/>
-            <w:r>
-              <w:t xml:space="preserve"> = 90</w:t>
+            <w:r>
+              <w:t>n_estimators = 90</w:t>
             </w:r>
           </w:p>
         </w:tc>
@@ -1713,13 +1586,8 @@
             <w:tcW w:w="2405" w:type="dxa"/>
           </w:tcPr>
           <w:p>
-            <w:proofErr w:type="spellStart"/>
-            <w:r>
-              <w:t>max_depth</w:t>
-            </w:r>
-            <w:proofErr w:type="spellEnd"/>
-            <w:r>
-              <w:t xml:space="preserve"> = </w:t>
+            <w:r>
+              <w:t xml:space="preserve">max_depth = </w:t>
             </w:r>
             <w:r>
               <w:t>25</w:t>
@@ -1729,13 +1597,8 @@
             </w:r>
           </w:p>
           <w:p>
-            <w:proofErr w:type="spellStart"/>
-            <w:r>
-              <w:t>learning_rate</w:t>
-            </w:r>
-            <w:proofErr w:type="spellEnd"/>
-            <w:r>
-              <w:t xml:space="preserve"> = </w:t>
+            <w:r>
+              <w:t xml:space="preserve">learning_rate = </w:t>
             </w:r>
             <w:r>
               <w:t>1.0</w:t>
@@ -1745,13 +1608,8 @@
             </w:r>
           </w:p>
           <w:p>
-            <w:proofErr w:type="spellStart"/>
-            <w:r>
-              <w:t>n_estimators</w:t>
-            </w:r>
-            <w:proofErr w:type="spellEnd"/>
-            <w:r>
-              <w:t xml:space="preserve"> = </w:t>
+            <w:r>
+              <w:t xml:space="preserve">n_estimators = </w:t>
             </w:r>
             <w:r>
               <w:t>150</w:t>
@@ -1805,33 +1663,18 @@
             <w:tcW w:w="2405" w:type="dxa"/>
           </w:tcPr>
           <w:p>
-            <w:proofErr w:type="spellStart"/>
-            <w:r>
-              <w:t>max_depth</w:t>
-            </w:r>
-            <w:proofErr w:type="spellEnd"/>
-            <w:r>
-              <w:t xml:space="preserve"> = 18,</w:t>
-            </w:r>
-          </w:p>
-          <w:p>
-            <w:proofErr w:type="spellStart"/>
-            <w:r>
-              <w:t>learning_rate</w:t>
-            </w:r>
-            <w:proofErr w:type="spellEnd"/>
-            <w:r>
-              <w:t xml:space="preserve"> = 0.6,</w:t>
-            </w:r>
-          </w:p>
-          <w:p>
-            <w:proofErr w:type="spellStart"/>
-            <w:r>
-              <w:t>n_estimators</w:t>
-            </w:r>
-            <w:proofErr w:type="spellEnd"/>
-            <w:r>
-              <w:t xml:space="preserve"> = 100</w:t>
+            <w:r>
+              <w:t>max_depth = 18,</w:t>
+            </w:r>
+          </w:p>
+          <w:p>
+            <w:r>
+              <w:t>learning_rate = 0.6,</w:t>
+            </w:r>
+          </w:p>
+          <w:p>
+            <w:r>
+              <w:t>n_estimators = 100</w:t>
             </w:r>
           </w:p>
         </w:tc>
@@ -1882,33 +1725,18 @@
             <w:tcW w:w="2405" w:type="dxa"/>
           </w:tcPr>
           <w:p>
-            <w:proofErr w:type="spellStart"/>
-            <w:r>
-              <w:t>max_depth</w:t>
-            </w:r>
-            <w:proofErr w:type="spellEnd"/>
-            <w:r>
-              <w:t xml:space="preserve"> = 18,</w:t>
-            </w:r>
-          </w:p>
-          <w:p>
-            <w:proofErr w:type="spellStart"/>
-            <w:r>
-              <w:t>learning_rate</w:t>
-            </w:r>
-            <w:proofErr w:type="spellEnd"/>
-            <w:r>
-              <w:t xml:space="preserve"> = 0.5,</w:t>
-            </w:r>
-          </w:p>
-          <w:p>
-            <w:proofErr w:type="spellStart"/>
-            <w:r>
-              <w:t>n_estimators</w:t>
-            </w:r>
-            <w:proofErr w:type="spellEnd"/>
-            <w:r>
-              <w:t xml:space="preserve"> = 100</w:t>
+            <w:r>
+              <w:t>max_depth = 18,</w:t>
+            </w:r>
+          </w:p>
+          <w:p>
+            <w:r>
+              <w:t>learning_rate = 0.5,</w:t>
+            </w:r>
+          </w:p>
+          <w:p>
+            <w:r>
+              <w:t>n_estimators = 100</w:t>
             </w:r>
           </w:p>
         </w:tc>
@@ -1959,33 +1787,18 @@
             <w:tcW w:w="2405" w:type="dxa"/>
           </w:tcPr>
           <w:p>
-            <w:proofErr w:type="spellStart"/>
-            <w:r>
-              <w:t>max_depth</w:t>
-            </w:r>
-            <w:proofErr w:type="spellEnd"/>
-            <w:r>
-              <w:t xml:space="preserve"> = 18,</w:t>
-            </w:r>
-          </w:p>
-          <w:p>
-            <w:proofErr w:type="spellStart"/>
-            <w:r>
-              <w:t>learning_rate</w:t>
-            </w:r>
-            <w:proofErr w:type="spellEnd"/>
-            <w:r>
-              <w:t xml:space="preserve"> = 0.5,</w:t>
-            </w:r>
-          </w:p>
-          <w:p>
-            <w:proofErr w:type="spellStart"/>
-            <w:r>
-              <w:t>n_estimators</w:t>
-            </w:r>
-            <w:proofErr w:type="spellEnd"/>
-            <w:r>
-              <w:t xml:space="preserve"> = 110</w:t>
+            <w:r>
+              <w:t>max_depth = 18,</w:t>
+            </w:r>
+          </w:p>
+          <w:p>
+            <w:r>
+              <w:t>learning_rate = 0.5,</w:t>
+            </w:r>
+          </w:p>
+          <w:p>
+            <w:r>
+              <w:t>n_estimators = 110</w:t>
             </w:r>
           </w:p>
         </w:tc>
@@ -2036,33 +1849,18 @@
             <w:tcW w:w="2405" w:type="dxa"/>
           </w:tcPr>
           <w:p>
-            <w:proofErr w:type="spellStart"/>
-            <w:r>
-              <w:t>max_depth</w:t>
-            </w:r>
-            <w:proofErr w:type="spellEnd"/>
-            <w:r>
-              <w:t xml:space="preserve"> = 18,</w:t>
-            </w:r>
-          </w:p>
-          <w:p>
-            <w:proofErr w:type="spellStart"/>
-            <w:r>
-              <w:t>learning_rate</w:t>
-            </w:r>
-            <w:proofErr w:type="spellEnd"/>
-            <w:r>
-              <w:t xml:space="preserve"> = 0.5,</w:t>
-            </w:r>
-          </w:p>
-          <w:p>
-            <w:proofErr w:type="spellStart"/>
-            <w:r>
-              <w:t>n_estimators</w:t>
-            </w:r>
-            <w:proofErr w:type="spellEnd"/>
-            <w:r>
-              <w:t xml:space="preserve"> = 80</w:t>
+            <w:r>
+              <w:t>max_depth = 18,</w:t>
+            </w:r>
+          </w:p>
+          <w:p>
+            <w:r>
+              <w:t>learning_rate = 0.5,</w:t>
+            </w:r>
+          </w:p>
+          <w:p>
+            <w:r>
+              <w:t>n_estimators = 80</w:t>
             </w:r>
           </w:p>
         </w:tc>
@@ -2113,33 +1911,18 @@
             <w:tcW w:w="2405" w:type="dxa"/>
           </w:tcPr>
           <w:p>
-            <w:proofErr w:type="spellStart"/>
-            <w:r>
-              <w:t>max_depth</w:t>
-            </w:r>
-            <w:proofErr w:type="spellEnd"/>
-            <w:r>
-              <w:t xml:space="preserve"> = 18,</w:t>
-            </w:r>
-          </w:p>
-          <w:p>
-            <w:proofErr w:type="spellStart"/>
-            <w:r>
-              <w:t>learning_rate</w:t>
-            </w:r>
-            <w:proofErr w:type="spellEnd"/>
-            <w:r>
-              <w:t xml:space="preserve"> = 0.5,</w:t>
-            </w:r>
-          </w:p>
-          <w:p>
-            <w:proofErr w:type="spellStart"/>
-            <w:r>
-              <w:t>n_estimators</w:t>
-            </w:r>
-            <w:proofErr w:type="spellEnd"/>
-            <w:r>
-              <w:t xml:space="preserve"> = 95</w:t>
+            <w:r>
+              <w:t>max_depth = 18,</w:t>
+            </w:r>
+          </w:p>
+          <w:p>
+            <w:r>
+              <w:t>learning_rate = 0.5,</w:t>
+            </w:r>
+          </w:p>
+          <w:p>
+            <w:r>
+              <w:t>n_estimators = 95</w:t>
             </w:r>
           </w:p>
         </w:tc>
@@ -2190,33 +1973,18 @@
             <w:tcW w:w="2405" w:type="dxa"/>
           </w:tcPr>
           <w:p>
-            <w:proofErr w:type="spellStart"/>
-            <w:r>
-              <w:t>max_depth</w:t>
-            </w:r>
-            <w:proofErr w:type="spellEnd"/>
-            <w:r>
-              <w:t xml:space="preserve"> = 18,</w:t>
-            </w:r>
-          </w:p>
-          <w:p>
-            <w:proofErr w:type="spellStart"/>
-            <w:r>
-              <w:t>learning_rate</w:t>
-            </w:r>
-            <w:proofErr w:type="spellEnd"/>
-            <w:r>
-              <w:t xml:space="preserve"> = 0.5,</w:t>
-            </w:r>
-          </w:p>
-          <w:p>
-            <w:proofErr w:type="spellStart"/>
-            <w:r>
-              <w:t>n_estimators</w:t>
-            </w:r>
-            <w:proofErr w:type="spellEnd"/>
-            <w:r>
-              <w:t xml:space="preserve"> = 105</w:t>
+            <w:r>
+              <w:t>max_depth = 18,</w:t>
+            </w:r>
+          </w:p>
+          <w:p>
+            <w:r>
+              <w:t>learning_rate = 0.5,</w:t>
+            </w:r>
+          </w:p>
+          <w:p>
+            <w:r>
+              <w:t>n_estimators = 105</w:t>
             </w:r>
           </w:p>
         </w:tc>
@@ -2355,75 +2123,65 @@
         <w:tc>
           <w:tcPr>
             <w:tcW w:w="2405" w:type="dxa"/>
-          </w:tcPr>
-          <w:p>
-            <w:proofErr w:type="spellStart"/>
-            <w:r>
-              <w:t>max_features</w:t>
-            </w:r>
-            <w:proofErr w:type="spellEnd"/>
-            <w:r>
-              <w:t xml:space="preserve"> = 0.9,</w:t>
-            </w:r>
-          </w:p>
-          <w:p>
-            <w:proofErr w:type="spellStart"/>
-            <w:r>
-              <w:t>min_samples_leaf</w:t>
-            </w:r>
-            <w:proofErr w:type="spellEnd"/>
-            <w:r>
-              <w:t xml:space="preserve"> = 1</w:t>
-            </w:r>
-          </w:p>
-          <w:p>
-            <w:proofErr w:type="spellStart"/>
-            <w:r>
-              <w:t>n_estimators</w:t>
-            </w:r>
-            <w:proofErr w:type="spellEnd"/>
-            <w:r>
-              <w:t xml:space="preserve"> = 25</w:t>
+            <w:shd w:val="clear" w:color="auto" w:fill="92D050"/>
+          </w:tcPr>
+          <w:p>
+            <w:r>
+              <w:t>max_depth = 25,</w:t>
+            </w:r>
+          </w:p>
+          <w:p>
+            <w:r>
+              <w:t>max_features = 0.9,</w:t>
+            </w:r>
+          </w:p>
+          <w:p>
+            <w:r>
+              <w:t>min_samples_leaf = 1</w:t>
             </w:r>
           </w:p>
         </w:tc>
         <w:tc>
           <w:tcPr>
             <w:tcW w:w="1559" w:type="dxa"/>
-          </w:tcPr>
-          <w:p>
-            <w:r>
-              <w:t>0.7852</w:t>
-            </w:r>
-          </w:p>
-        </w:tc>
-        <w:tc>
-          <w:tcPr>
-            <w:tcW w:w="1646" w:type="dxa"/>
-          </w:tcPr>
-          <w:p>
-            <w:r>
-              <w:t>0.7619</w:t>
-            </w:r>
-          </w:p>
-        </w:tc>
-        <w:tc>
-          <w:tcPr>
-            <w:tcW w:w="1646" w:type="dxa"/>
-          </w:tcPr>
-          <w:p>
-            <w:r>
-              <w:t>0.8923</w:t>
+            <w:shd w:val="clear" w:color="auto" w:fill="92D050"/>
+          </w:tcPr>
+          <w:p>
+            <w:r>
+              <w:t>0.2070</w:t>
+            </w:r>
+          </w:p>
+        </w:tc>
+        <w:tc>
+          <w:tcPr>
+            <w:tcW w:w="1646" w:type="dxa"/>
+            <w:shd w:val="clear" w:color="auto" w:fill="92D050"/>
+          </w:tcPr>
+          <w:p>
+            <w:r>
+              <w:t>0.1253</w:t>
+            </w:r>
+          </w:p>
+        </w:tc>
+        <w:tc>
+          <w:tcPr>
+            <w:tcW w:w="1646" w:type="dxa"/>
+            <w:shd w:val="clear" w:color="auto" w:fill="92D050"/>
+          </w:tcPr>
+          <w:p>
+            <w:r>
+              <w:t>0.8931</w:t>
             </w:r>
           </w:p>
         </w:tc>
         <w:tc>
           <w:tcPr>
             <w:tcW w:w="1528" w:type="dxa"/>
-          </w:tcPr>
-          <w:p>
-            <w:r>
-              <w:t>0.8923</w:t>
+            <w:shd w:val="clear" w:color="auto" w:fill="92D050"/>
+          </w:tcPr>
+          <w:p>
+            <w:r>
+              <w:t>0.8931</w:t>
             </w:r>
           </w:p>
         </w:tc>
@@ -2434,33 +2192,24 @@
             <w:tcW w:w="2405" w:type="dxa"/>
           </w:tcPr>
           <w:p>
-            <w:proofErr w:type="spellStart"/>
-            <w:r>
-              <w:t>max_features</w:t>
-            </w:r>
-            <w:proofErr w:type="spellEnd"/>
-            <w:r>
-              <w:t xml:space="preserve"> = 0.8,</w:t>
-            </w:r>
-          </w:p>
-          <w:p>
-            <w:proofErr w:type="spellStart"/>
-            <w:r>
-              <w:t>min_samples_leaf</w:t>
-            </w:r>
-            <w:proofErr w:type="spellEnd"/>
-            <w:r>
-              <w:t xml:space="preserve"> = 1</w:t>
-            </w:r>
-          </w:p>
-          <w:p>
-            <w:proofErr w:type="spellStart"/>
-            <w:r>
-              <w:t>n_estimators</w:t>
-            </w:r>
-            <w:proofErr w:type="spellEnd"/>
-            <w:r>
-              <w:t xml:space="preserve"> = 25</w:t>
+            <w:r>
+              <w:t>max_depth = 25,</w:t>
+            </w:r>
+          </w:p>
+          <w:p>
+            <w:r>
+              <w:t>max_features = 0.</w:t>
+            </w:r>
+            <w:r>
+              <w:t>8</w:t>
+            </w:r>
+            <w:r>
+              <w:t>,</w:t>
+            </w:r>
+          </w:p>
+          <w:p>
+            <w:r>
+              <w:t>min_samples_leaf = 1</w:t>
             </w:r>
           </w:p>
         </w:tc>
@@ -2470,17 +2219,17 @@
           </w:tcPr>
           <w:p>
             <w:r>
-              <w:t>0.7854</w:t>
-            </w:r>
-          </w:p>
-        </w:tc>
-        <w:tc>
-          <w:tcPr>
-            <w:tcW w:w="1646" w:type="dxa"/>
-          </w:tcPr>
-          <w:p>
-            <w:r>
-              <w:t>0.7615</w:t>
+              <w:t>0.2045</w:t>
+            </w:r>
+          </w:p>
+        </w:tc>
+        <w:tc>
+          <w:tcPr>
+            <w:tcW w:w="1646" w:type="dxa"/>
+          </w:tcPr>
+          <w:p>
+            <w:r>
+              <w:t>0.1230</w:t>
             </w:r>
           </w:p>
         </w:tc>
@@ -2511,33 +2260,21 @@
             <w:tcW w:w="2405" w:type="dxa"/>
           </w:tcPr>
           <w:p>
-            <w:proofErr w:type="spellStart"/>
-            <w:r>
-              <w:t>max_depth</w:t>
-            </w:r>
-            <w:proofErr w:type="spellEnd"/>
-            <w:r>
-              <w:t xml:space="preserve"> = 23,</w:t>
-            </w:r>
-          </w:p>
-          <w:p>
-            <w:proofErr w:type="spellStart"/>
-            <w:r>
-              <w:t>min_samples_leaf</w:t>
-            </w:r>
-            <w:proofErr w:type="spellEnd"/>
-            <w:r>
-              <w:t xml:space="preserve"> = 1</w:t>
-            </w:r>
-          </w:p>
-          <w:p>
-            <w:proofErr w:type="spellStart"/>
-            <w:r>
-              <w:t>n_estimators</w:t>
-            </w:r>
-            <w:proofErr w:type="spellEnd"/>
-            <w:r>
-              <w:t xml:space="preserve"> = 25</w:t>
+            <w:r>
+              <w:t>max_depth = 25,</w:t>
+            </w:r>
+          </w:p>
+          <w:p>
+            <w:r>
+              <w:t>max_features = 0.8,</w:t>
+            </w:r>
+          </w:p>
+          <w:p>
+            <w:r>
+              <w:t xml:space="preserve">min_samples_leaf = </w:t>
+            </w:r>
+            <w:r>
+              <w:t>2</w:t>
             </w:r>
           </w:p>
         </w:tc>
@@ -2547,27 +2284,27 @@
           </w:tcPr>
           <w:p>
             <w:r>
-              <w:t>0.7777</w:t>
-            </w:r>
-          </w:p>
-        </w:tc>
-        <w:tc>
-          <w:tcPr>
-            <w:tcW w:w="1646" w:type="dxa"/>
-          </w:tcPr>
-          <w:p>
-            <w:r>
-              <w:t>0.7478</w:t>
-            </w:r>
-          </w:p>
-        </w:tc>
-        <w:tc>
-          <w:tcPr>
-            <w:tcW w:w="1646" w:type="dxa"/>
-          </w:tcPr>
-          <w:p>
-            <w:r>
-              <w:t>0.8900</w:t>
+              <w:t>0.1950</w:t>
+            </w:r>
+          </w:p>
+        </w:tc>
+        <w:tc>
+          <w:tcPr>
+            <w:tcW w:w="1646" w:type="dxa"/>
+          </w:tcPr>
+          <w:p>
+            <w:r>
+              <w:t>0.1141</w:t>
+            </w:r>
+          </w:p>
+        </w:tc>
+        <w:tc>
+          <w:tcPr>
+            <w:tcW w:w="1646" w:type="dxa"/>
+          </w:tcPr>
+          <w:p>
+            <w:r>
+              <w:t>0.8926</w:t>
             </w:r>
           </w:p>
         </w:tc>
@@ -2577,7 +2314,7 @@
           </w:tcPr>
           <w:p>
             <w:r>
-              <w:t>0.8900</w:t>
+              <w:t>0.8926</w:t>
             </w:r>
           </w:p>
         </w:tc>
@@ -2588,33 +2325,33 @@
             <w:tcW w:w="2405" w:type="dxa"/>
           </w:tcPr>
           <w:p>
-            <w:proofErr w:type="spellStart"/>
-            <w:r>
-              <w:t>max_depth</w:t>
-            </w:r>
-            <w:proofErr w:type="spellEnd"/>
-            <w:r>
-              <w:t xml:space="preserve"> = 28,</w:t>
-            </w:r>
-          </w:p>
-          <w:p>
-            <w:proofErr w:type="spellStart"/>
-            <w:r>
-              <w:t>min_samples_leaf</w:t>
-            </w:r>
-            <w:proofErr w:type="spellEnd"/>
-            <w:r>
-              <w:t xml:space="preserve"> = 1</w:t>
-            </w:r>
-          </w:p>
-          <w:p>
-            <w:proofErr w:type="spellStart"/>
-            <w:r>
-              <w:t>n_estimators</w:t>
-            </w:r>
-            <w:proofErr w:type="spellEnd"/>
-            <w:r>
-              <w:t xml:space="preserve"> = 25</w:t>
+            <w:r>
+              <w:t xml:space="preserve">max_depth = </w:t>
+            </w:r>
+            <w:r>
+              <w:t>30</w:t>
+            </w:r>
+            <w:r>
+              <w:t>,</w:t>
+            </w:r>
+          </w:p>
+          <w:p>
+            <w:r>
+              <w:t>max_features = 0.</w:t>
+            </w:r>
+            <w:r>
+              <w:t>9</w:t>
+            </w:r>
+            <w:r>
+              <w:t>,</w:t>
+            </w:r>
+          </w:p>
+          <w:p>
+            <w:r>
+              <w:t xml:space="preserve">min_samples_leaf = </w:t>
+            </w:r>
+            <w:r>
+              <w:t>3</w:t>
             </w:r>
           </w:p>
         </w:tc>
@@ -2624,27 +2361,27 @@
           </w:tcPr>
           <w:p>
             <w:r>
-              <w:t>0.7837</w:t>
-            </w:r>
-          </w:p>
-        </w:tc>
-        <w:tc>
-          <w:tcPr>
-            <w:tcW w:w="1646" w:type="dxa"/>
-          </w:tcPr>
-          <w:p>
-            <w:r>
-              <w:t>0.7585</w:t>
-            </w:r>
-          </w:p>
-        </w:tc>
-        <w:tc>
-          <w:tcPr>
-            <w:tcW w:w="1646" w:type="dxa"/>
-          </w:tcPr>
-          <w:p>
-            <w:r>
-              <w:t>0.8920</w:t>
+              <w:t>0.1781</w:t>
+            </w:r>
+          </w:p>
+        </w:tc>
+        <w:tc>
+          <w:tcPr>
+            <w:tcW w:w="1646" w:type="dxa"/>
+          </w:tcPr>
+          <w:p>
+            <w:r>
+              <w:t>0.1029</w:t>
+            </w:r>
+          </w:p>
+        </w:tc>
+        <w:tc>
+          <w:tcPr>
+            <w:tcW w:w="1646" w:type="dxa"/>
+          </w:tcPr>
+          <w:p>
+            <w:r>
+              <w:t>0.8919</w:t>
             </w:r>
           </w:p>
         </w:tc>
@@ -2654,176 +2391,7 @@
           </w:tcPr>
           <w:p>
             <w:r>
-              <w:t>0.8920</w:t>
-            </w:r>
-          </w:p>
-        </w:tc>
-      </w:tr>
-      <w:tr>
-        <w:tc>
-          <w:tcPr>
-            <w:tcW w:w="2405" w:type="dxa"/>
-          </w:tcPr>
-          <w:p>
-            <w:proofErr w:type="spellStart"/>
-            <w:r>
-              <w:t>max_depth</w:t>
-            </w:r>
-            <w:proofErr w:type="spellEnd"/>
-            <w:r>
-              <w:t xml:space="preserve"> = 28,</w:t>
-            </w:r>
-          </w:p>
-          <w:p>
-            <w:proofErr w:type="spellStart"/>
-            <w:r>
-              <w:t>min_samples_leaf</w:t>
-            </w:r>
-            <w:proofErr w:type="spellEnd"/>
-            <w:r>
-              <w:t xml:space="preserve"> = 1</w:t>
-            </w:r>
-          </w:p>
-          <w:p>
-            <w:proofErr w:type="spellStart"/>
-            <w:r>
-              <w:t>n_estimators</w:t>
-            </w:r>
-            <w:proofErr w:type="spellEnd"/>
-            <w:r>
-              <w:t xml:space="preserve"> = 100</w:t>
-            </w:r>
-          </w:p>
-        </w:tc>
-        <w:tc>
-          <w:tcPr>
-            <w:tcW w:w="1559" w:type="dxa"/>
-          </w:tcPr>
-          <w:p>
-            <w:r>
-              <w:t>0.7842</w:t>
-            </w:r>
-          </w:p>
-        </w:tc>
-        <w:tc>
-          <w:tcPr>
-            <w:tcW w:w="1646" w:type="dxa"/>
-          </w:tcPr>
-          <w:p>
-            <w:r>
-              <w:t>0.7595</w:t>
-            </w:r>
-          </w:p>
-        </w:tc>
-        <w:tc>
-          <w:tcPr>
-            <w:tcW w:w="1646" w:type="dxa"/>
-          </w:tcPr>
-          <w:p>
-            <w:r>
-              <w:t>0.8923</w:t>
-            </w:r>
-          </w:p>
-        </w:tc>
-        <w:tc>
-          <w:tcPr>
-            <w:tcW w:w="1528" w:type="dxa"/>
-          </w:tcPr>
-          <w:p>
-            <w:r>
-              <w:t>0.8923</w:t>
-            </w:r>
-          </w:p>
-        </w:tc>
-      </w:tr>
-      <w:tr>
-        <w:tc>
-          <w:tcPr>
-            <w:tcW w:w="2405" w:type="dxa"/>
-            <w:shd w:val="clear" w:color="auto" w:fill="A8D08D" w:themeFill="accent6" w:themeFillTint="99"/>
-          </w:tcPr>
-          <w:p>
-            <w:proofErr w:type="spellStart"/>
-            <w:r>
-              <w:t>max_features</w:t>
-            </w:r>
-            <w:proofErr w:type="spellEnd"/>
-            <w:r>
-              <w:t xml:space="preserve"> = 0.9</w:t>
-            </w:r>
-          </w:p>
-          <w:p>
-            <w:proofErr w:type="spellStart"/>
-            <w:r>
-              <w:t>max_depth</w:t>
-            </w:r>
-            <w:proofErr w:type="spellEnd"/>
-            <w:r>
-              <w:t xml:space="preserve"> = 28,</w:t>
-            </w:r>
-          </w:p>
-          <w:p>
-            <w:proofErr w:type="spellStart"/>
-            <w:r>
-              <w:t>min_samples_leaf</w:t>
-            </w:r>
-            <w:proofErr w:type="spellEnd"/>
-            <w:r>
-              <w:t xml:space="preserve"> = 1</w:t>
-            </w:r>
-          </w:p>
-          <w:p>
-            <w:proofErr w:type="spellStart"/>
-            <w:r>
-              <w:t>n_estimators</w:t>
-            </w:r>
-            <w:proofErr w:type="spellEnd"/>
-            <w:r>
-              <w:t xml:space="preserve"> = 100</w:t>
-            </w:r>
-          </w:p>
-        </w:tc>
-        <w:tc>
-          <w:tcPr>
-            <w:tcW w:w="1559" w:type="dxa"/>
-            <w:shd w:val="clear" w:color="auto" w:fill="A8D08D" w:themeFill="accent6" w:themeFillTint="99"/>
-          </w:tcPr>
-          <w:p>
-            <w:r>
-              <w:t>0.7865</w:t>
-            </w:r>
-          </w:p>
-        </w:tc>
-        <w:tc>
-          <w:tcPr>
-            <w:tcW w:w="1646" w:type="dxa"/>
-            <w:shd w:val="clear" w:color="auto" w:fill="A8D08D" w:themeFill="accent6" w:themeFillTint="99"/>
-          </w:tcPr>
-          <w:p>
-            <w:r>
-              <w:t>0.7648</w:t>
-            </w:r>
-          </w:p>
-        </w:tc>
-        <w:tc>
-          <w:tcPr>
-            <w:tcW w:w="1646" w:type="dxa"/>
-            <w:shd w:val="clear" w:color="auto" w:fill="A8D08D" w:themeFill="accent6" w:themeFillTint="99"/>
-          </w:tcPr>
-          <w:p>
-            <w:r>
-              <w:t>0.8928</w:t>
-            </w:r>
-          </w:p>
-        </w:tc>
-        <w:tc>
-          <w:tcPr>
-            <w:tcW w:w="1528" w:type="dxa"/>
-            <w:shd w:val="clear" w:color="auto" w:fill="A8D08D" w:themeFill="accent6" w:themeFillTint="99"/>
-          </w:tcPr>
-          <w:p>
-            <w:r>
-              <w:t>0.8928</w:t>
+              <w:t>0.8919</w:t>
             </w:r>
           </w:p>
         </w:tc>
@@ -2917,23 +2485,16 @@
         <w:tc>
           <w:tcPr>
             <w:tcW w:w="2405" w:type="dxa"/>
-          </w:tcPr>
-          <w:p>
-            <w:proofErr w:type="spellStart"/>
-            <w:r>
-              <w:t>n_neighbors</w:t>
-            </w:r>
-            <w:proofErr w:type="spellEnd"/>
-            <w:r>
-              <w:t xml:space="preserve"> = 65,</w:t>
-            </w:r>
-          </w:p>
-          <w:p>
-            <w:r>
-              <w:t>p = 1 (Manhattan)</w:t>
-            </w:r>
-            <w:r>
-              <w:t>,</w:t>
+            <w:shd w:val="clear" w:color="auto" w:fill="92D050"/>
+          </w:tcPr>
+          <w:p>
+            <w:r>
+              <w:t>n_neighbors = 60,</w:t>
+            </w:r>
+          </w:p>
+          <w:p>
+            <w:r>
+              <w:t>p = 1 (Manhattan),</w:t>
             </w:r>
           </w:p>
           <w:p>
@@ -2945,40 +2506,44 @@
         <w:tc>
           <w:tcPr>
             <w:tcW w:w="1559" w:type="dxa"/>
-          </w:tcPr>
-          <w:p>
-            <w:r>
-              <w:t>0.7745</w:t>
-            </w:r>
-          </w:p>
-        </w:tc>
-        <w:tc>
-          <w:tcPr>
-            <w:tcW w:w="1646" w:type="dxa"/>
-          </w:tcPr>
-          <w:p>
-            <w:r>
-              <w:t>0.7526</w:t>
-            </w:r>
-          </w:p>
-        </w:tc>
-        <w:tc>
-          <w:tcPr>
-            <w:tcW w:w="1646" w:type="dxa"/>
-          </w:tcPr>
-          <w:p>
-            <w:r>
-              <w:t>0.8870</w:t>
+            <w:shd w:val="clear" w:color="auto" w:fill="92D050"/>
+          </w:tcPr>
+          <w:p>
+            <w:r>
+              <w:t>0.1703</w:t>
+            </w:r>
+          </w:p>
+        </w:tc>
+        <w:tc>
+          <w:tcPr>
+            <w:tcW w:w="1646" w:type="dxa"/>
+            <w:shd w:val="clear" w:color="auto" w:fill="92D050"/>
+          </w:tcPr>
+          <w:p>
+            <w:r>
+              <w:t>0.0996</w:t>
+            </w:r>
+          </w:p>
+        </w:tc>
+        <w:tc>
+          <w:tcPr>
+            <w:tcW w:w="1646" w:type="dxa"/>
+            <w:shd w:val="clear" w:color="auto" w:fill="92D050"/>
+          </w:tcPr>
+          <w:p>
+            <w:r>
+              <w:t>0.8868</w:t>
             </w:r>
           </w:p>
         </w:tc>
         <w:tc>
           <w:tcPr>
             <w:tcW w:w="1528" w:type="dxa"/>
-          </w:tcPr>
-          <w:p>
-            <w:r>
-              <w:t>0.8870</w:t>
+            <w:shd w:val="clear" w:color="auto" w:fill="92D050"/>
+          </w:tcPr>
+          <w:p>
+            <w:r>
+              <w:t>0.8868</w:t>
             </w:r>
           </w:p>
         </w:tc>
@@ -2989,18 +2554,11 @@
             <w:tcW w:w="2405" w:type="dxa"/>
           </w:tcPr>
           <w:p>
-            <w:proofErr w:type="spellStart"/>
-            <w:r>
-              <w:t>n_neighbors</w:t>
-            </w:r>
-            <w:proofErr w:type="spellEnd"/>
-            <w:r>
-              <w:t xml:space="preserve"> = 65,</w:t>
-            </w:r>
-          </w:p>
-          <w:p>
-            <w:r>
-              <w:t>p = 2 (Euclidean)</w:t>
+            <w:r>
+              <w:t>n_neighbors = 6</w:t>
+            </w:r>
+            <w:r>
+              <w:t>9</w:t>
             </w:r>
             <w:r>
               <w:t>,</w:t>
@@ -3008,6 +2566,17 @@
           </w:p>
           <w:p>
             <w:r>
+              <w:t xml:space="preserve">p = </w:t>
+            </w:r>
+            <w:r>
+              <w:t>1</w:t>
+            </w:r>
+            <w:r>
+              <w:t xml:space="preserve"> (Manhattan),</w:t>
+            </w:r>
+          </w:p>
+          <w:p>
+            <w:r>
               <w:t>weights = ‘distance’</w:t>
             </w:r>
           </w:p>
@@ -3018,27 +2587,27 @@
           </w:tcPr>
           <w:p>
             <w:r>
-              <w:t>0.7741</w:t>
-            </w:r>
-          </w:p>
-        </w:tc>
-        <w:tc>
-          <w:tcPr>
-            <w:tcW w:w="1646" w:type="dxa"/>
-          </w:tcPr>
-          <w:p>
-            <w:r>
-              <w:t>0.7514</w:t>
-            </w:r>
-          </w:p>
-        </w:tc>
-        <w:tc>
-          <w:tcPr>
-            <w:tcW w:w="1646" w:type="dxa"/>
-          </w:tcPr>
-          <w:p>
-            <w:r>
-              <w:t>0.8867</w:t>
+              <w:t>0.1703</w:t>
+            </w:r>
+          </w:p>
+        </w:tc>
+        <w:tc>
+          <w:tcPr>
+            <w:tcW w:w="1646" w:type="dxa"/>
+          </w:tcPr>
+          <w:p>
+            <w:r>
+              <w:t>0.0996</w:t>
+            </w:r>
+          </w:p>
+        </w:tc>
+        <w:tc>
+          <w:tcPr>
+            <w:tcW w:w="1646" w:type="dxa"/>
+          </w:tcPr>
+          <w:p>
+            <w:r>
+              <w:t>0.8871</w:t>
             </w:r>
           </w:p>
         </w:tc>
@@ -3048,7 +2617,7 @@
           </w:tcPr>
           <w:p>
             <w:r>
-              <w:t>0.8867</w:t>
+              <w:t>0.8871</w:t>
             </w:r>
           </w:p>
         </w:tc>
@@ -3059,21 +2628,25 @@
             <w:tcW w:w="2405" w:type="dxa"/>
           </w:tcPr>
           <w:p>
-            <w:proofErr w:type="spellStart"/>
-            <w:r>
-              <w:t>n_neighbors</w:t>
-            </w:r>
-            <w:proofErr w:type="spellEnd"/>
-            <w:r>
-              <w:t xml:space="preserve"> = 69,</w:t>
-            </w:r>
-          </w:p>
-          <w:p>
-            <w:r>
-              <w:t>p = 1 (Manhattan)</w:t>
-            </w:r>
-            <w:r>
-              <w:t>,</w:t>
+            <w:r>
+              <w:t>n_neighbors = 60,</w:t>
+            </w:r>
+          </w:p>
+          <w:p>
+            <w:r>
+              <w:t xml:space="preserve">p = </w:t>
+            </w:r>
+            <w:r>
+              <w:t>2</w:t>
+            </w:r>
+            <w:r>
+              <w:t xml:space="preserve"> (</w:t>
+            </w:r>
+            <w:r>
+              <w:t>Euclidean</w:t>
+            </w:r>
+            <w:r>
+              <w:t>),</w:t>
             </w:r>
           </w:p>
           <w:p>
@@ -3088,27 +2661,27 @@
           </w:tcPr>
           <w:p>
             <w:r>
-              <w:t>0.7748</w:t>
-            </w:r>
-          </w:p>
-        </w:tc>
-        <w:tc>
-          <w:tcPr>
-            <w:tcW w:w="1646" w:type="dxa"/>
-          </w:tcPr>
-          <w:p>
-            <w:r>
-              <w:t>0.7531</w:t>
-            </w:r>
-          </w:p>
-        </w:tc>
-        <w:tc>
-          <w:tcPr>
-            <w:tcW w:w="1646" w:type="dxa"/>
-          </w:tcPr>
-          <w:p>
-            <w:r>
-              <w:t>0.8871</w:t>
+              <w:t>0.1687</w:t>
+            </w:r>
+          </w:p>
+        </w:tc>
+        <w:tc>
+          <w:tcPr>
+            <w:tcW w:w="1646" w:type="dxa"/>
+          </w:tcPr>
+          <w:p>
+            <w:r>
+              <w:t>0.0984</w:t>
+            </w:r>
+          </w:p>
+        </w:tc>
+        <w:tc>
+          <w:tcPr>
+            <w:tcW w:w="1646" w:type="dxa"/>
+          </w:tcPr>
+          <w:p>
+            <w:r>
+              <w:t>0.8863</w:t>
             </w:r>
           </w:p>
         </w:tc>
@@ -3118,7 +2691,7 @@
           </w:tcPr>
           <w:p>
             <w:r>
-              <w:t>0.8871</w:t>
+              <w:t>0.8863</w:t>
             </w:r>
           </w:p>
         </w:tc>
@@ -3129,18 +2702,11 @@
             <w:tcW w:w="2405" w:type="dxa"/>
           </w:tcPr>
           <w:p>
-            <w:proofErr w:type="spellStart"/>
-            <w:r>
-              <w:t>n_neighbors</w:t>
-            </w:r>
-            <w:proofErr w:type="spellEnd"/>
-            <w:r>
-              <w:t xml:space="preserve"> = 69,</w:t>
-            </w:r>
-          </w:p>
-          <w:p>
-            <w:r>
-              <w:t>p = 2 (Euclidean)</w:t>
+            <w:r>
+              <w:t>n_neighbors = 6</w:t>
+            </w:r>
+            <w:r>
+              <w:t>9</w:t>
             </w:r>
             <w:r>
               <w:t>,</w:t>
@@ -3148,6 +2714,23 @@
           </w:p>
           <w:p>
             <w:r>
+              <w:t xml:space="preserve">p = </w:t>
+            </w:r>
+            <w:r>
+              <w:t>2</w:t>
+            </w:r>
+            <w:r>
+              <w:t xml:space="preserve"> (</w:t>
+            </w:r>
+            <w:r>
+              <w:t>Euclidean</w:t>
+            </w:r>
+            <w:r>
+              <w:t>),</w:t>
+            </w:r>
+          </w:p>
+          <w:p>
+            <w:r>
               <w:t>weights = ‘distance’</w:t>
             </w:r>
           </w:p>
@@ -3158,17 +2741,17 @@
           </w:tcPr>
           <w:p>
             <w:r>
-              <w:t>0.7744</w:t>
-            </w:r>
-          </w:p>
-        </w:tc>
-        <w:tc>
-          <w:tcPr>
-            <w:tcW w:w="1646" w:type="dxa"/>
-          </w:tcPr>
-          <w:p>
-            <w:r>
-              <w:t>0.7521</w:t>
+              <w:t>0.1687</w:t>
+            </w:r>
+          </w:p>
+        </w:tc>
+        <w:tc>
+          <w:tcPr>
+            <w:tcW w:w="1646" w:type="dxa"/>
+          </w:tcPr>
+          <w:p>
+            <w:r>
+              <w:t>0.0984</w:t>
             </w:r>
           </w:p>
         </w:tc>
@@ -3189,78 +2772,6 @@
           <w:p>
             <w:r>
               <w:t>0.8868</w:t>
-            </w:r>
-          </w:p>
-        </w:tc>
-      </w:tr>
-      <w:tr>
-        <w:tc>
-          <w:tcPr>
-            <w:tcW w:w="2405" w:type="dxa"/>
-            <w:shd w:val="clear" w:color="auto" w:fill="A8D08D" w:themeFill="accent6" w:themeFillTint="99"/>
-          </w:tcPr>
-          <w:p>
-            <w:proofErr w:type="spellStart"/>
-            <w:r>
-              <w:t>n_neighbors</w:t>
-            </w:r>
-            <w:proofErr w:type="spellEnd"/>
-            <w:r>
-              <w:t xml:space="preserve"> = 80,</w:t>
-            </w:r>
-          </w:p>
-          <w:p>
-            <w:r>
-              <w:t>p = 1 (Euclidean),</w:t>
-            </w:r>
-          </w:p>
-          <w:p>
-            <w:r>
-              <w:t>weights = ‘distance’</w:t>
-            </w:r>
-          </w:p>
-        </w:tc>
-        <w:tc>
-          <w:tcPr>
-            <w:tcW w:w="1559" w:type="dxa"/>
-            <w:shd w:val="clear" w:color="auto" w:fill="A8D08D" w:themeFill="accent6" w:themeFillTint="99"/>
-          </w:tcPr>
-          <w:p>
-            <w:r>
-              <w:t>0.7752</w:t>
-            </w:r>
-          </w:p>
-        </w:tc>
-        <w:tc>
-          <w:tcPr>
-            <w:tcW w:w="1646" w:type="dxa"/>
-            <w:shd w:val="clear" w:color="auto" w:fill="A8D08D" w:themeFill="accent6" w:themeFillTint="99"/>
-          </w:tcPr>
-          <w:p>
-            <w:r>
-              <w:t>0.7534</w:t>
-            </w:r>
-          </w:p>
-        </w:tc>
-        <w:tc>
-          <w:tcPr>
-            <w:tcW w:w="1646" w:type="dxa"/>
-            <w:shd w:val="clear" w:color="auto" w:fill="A8D08D" w:themeFill="accent6" w:themeFillTint="99"/>
-          </w:tcPr>
-          <w:p>
-            <w:r>
-              <w:t>0.8872</w:t>
-            </w:r>
-          </w:p>
-        </w:tc>
-        <w:tc>
-          <w:tcPr>
-            <w:tcW w:w="1528" w:type="dxa"/>
-            <w:shd w:val="clear" w:color="auto" w:fill="A8D08D" w:themeFill="accent6" w:themeFillTint="99"/>
-          </w:tcPr>
-          <w:p>
-            <w:r>
-              <w:t>0.8872</w:t>
             </w:r>
           </w:p>
         </w:tc>
@@ -3326,15 +2837,7 @@
       </w:r>
       <w:r>
         <w:tab/>
-        <w:t xml:space="preserve">The Ultimate Guide to AdaBoost, random forests and </w:t>
-      </w:r>
-      <w:proofErr w:type="spellStart"/>
-      <w:r>
-        <w:t>XGBoost</w:t>
-      </w:r>
-      <w:proofErr w:type="spellEnd"/>
-      <w:r>
-        <w:t xml:space="preserve"> [online]</w:t>
+        <w:t>The Ultimate Guide to AdaBoost, random forests and XGBoost [online]</w:t>
       </w:r>
     </w:p>
     <w:p>
@@ -3456,15 +2959,7 @@
     </w:p>
     <w:p>
       <w:r>
-        <w:t xml:space="preserve">Milestone 2: </w:t>
-      </w:r>
-      <w:proofErr w:type="spellStart"/>
-      <w:r>
-        <w:t>XGBoost</w:t>
-      </w:r>
-      <w:proofErr w:type="spellEnd"/>
-      <w:r>
-        <w:t>, accuracy and classification report functions, report</w:t>
+        <w:t>Milestone 2: XGBoost, accuracy and classification report functions, report</w:t>
       </w:r>
     </w:p>
     <w:p>

</xml_diff>

<commit_message>
Finished report, used xgboost for predictions.txt.
</commit_message>
<xml_diff>
--- a/Milestone 3 Report.docx
+++ b/Milestone 3 Report.docx
@@ -363,13 +363,29 @@
         <w:jc w:val="both"/>
       </w:pPr>
       <w:r>
-        <w:t xml:space="preserve">The three classification models that we chose to use were XGBoost, K-Nearest Neighbours, and Random Forests. </w:t>
+        <w:t xml:space="preserve">The three classification models that we chose to use were </w:t>
+      </w:r>
+      <w:proofErr w:type="spellStart"/>
+      <w:r>
+        <w:t>XGBoost</w:t>
+      </w:r>
+      <w:proofErr w:type="spellEnd"/>
+      <w:r>
+        <w:t xml:space="preserve">, K-Nearest Neighbours, and Random Forests. </w:t>
       </w:r>
       <w:r>
         <w:t>As an overview, w</w:t>
       </w:r>
       <w:r>
-        <w:t>e chose two ensemble methods: XGBoost and Random Forests, because they are robust to outliers and non-linear data, and they produce results with high classification accuracy. As for KNN, we chose it because we felt the results were very simple to interpret and it is robust regarding search space since classes do not have to be linearly separable like in SVM.</w:t>
+        <w:t xml:space="preserve">e chose two ensemble methods: </w:t>
+      </w:r>
+      <w:proofErr w:type="spellStart"/>
+      <w:r>
+        <w:t>XGBoost</w:t>
+      </w:r>
+      <w:proofErr w:type="spellEnd"/>
+      <w:r>
+        <w:t xml:space="preserve"> and Random Forests, because they are robust to outliers and non-linear data, and they produce results with high classification accuracy. As for KNN, we chose it because we felt the results were very simple to interpret and it is robust regarding search space since classes do not have to be linearly separable like in SVM.</w:t>
       </w:r>
     </w:p>
     <w:p>
@@ -377,7 +393,31 @@
         <w:jc w:val="both"/>
       </w:pPr>
       <w:r>
-        <w:t>First let us discuss our decision to choose XGBoost as our boosting tree variant versus AdaBoost. XGBoost is much faster than AdaBoost and has a multitude of hyperparameters that can be tuned to increase performance, whereas AdaBoost only supports tuning for max depth, learning rate, and number of iterations [1]. XGBoost also has a regularization parameter that reduces variance which AdaBoost lacks.</w:t>
+        <w:t xml:space="preserve">First let us discuss our decision to choose </w:t>
+      </w:r>
+      <w:proofErr w:type="spellStart"/>
+      <w:r>
+        <w:t>XGBoost</w:t>
+      </w:r>
+      <w:proofErr w:type="spellEnd"/>
+      <w:r>
+        <w:t xml:space="preserve"> as our boosting tree variant versus AdaBoost. </w:t>
+      </w:r>
+      <w:proofErr w:type="spellStart"/>
+      <w:r>
+        <w:t>XGBoost</w:t>
+      </w:r>
+      <w:proofErr w:type="spellEnd"/>
+      <w:r>
+        <w:t xml:space="preserve"> is much faster than AdaBoost and has a multitude of hyperparameters that can be tuned to increase performance, whereas AdaBoost only supports tuning for max depth, learning rate, and number of iterations [1]. </w:t>
+      </w:r>
+      <w:proofErr w:type="spellStart"/>
+      <w:r>
+        <w:t>XGBoost</w:t>
+      </w:r>
+      <w:proofErr w:type="spellEnd"/>
+      <w:r>
+        <w:t xml:space="preserve"> also has a regularization parameter that reduces variance which AdaBoost lacks.</w:t>
       </w:r>
       <w:r>
         <w:t xml:space="preserve"> </w:t>
@@ -429,7 +469,15 @@
         <w:t xml:space="preserve">Initially, we considered prediction accuracy as our main metric for evaluating the three classification models. However, we realized that prediction accuracy was not the best metric to use since the COVID-19 dataset was highly imbalanced and therefore, we would have gotten incorrect insights. We decided to use the recall on the ‘Deceased’ outcome label as our main metric. </w:t>
       </w:r>
       <w:r>
-        <w:t xml:space="preserve">Using scikit-learn’s classification report, we got the recall on the ‘Deceased’ outcome label for each of our models on both the training and </w:t>
+        <w:t>Using scikit-</w:t>
+      </w:r>
+      <w:proofErr w:type="spellStart"/>
+      <w:r>
+        <w:t>learn’s</w:t>
+      </w:r>
+      <w:proofErr w:type="spellEnd"/>
+      <w:r>
+        <w:t xml:space="preserve"> classification report, we got the recall on the ‘Deceased’ outcome label for each of our models on both the training and </w:t>
       </w:r>
       <w:r>
         <w:t>validation</w:t>
@@ -541,9 +589,11 @@
             <w:tcW w:w="2405" w:type="dxa"/>
           </w:tcPr>
           <w:p>
+            <w:proofErr w:type="spellStart"/>
             <w:r>
               <w:t>XGBoost</w:t>
             </w:r>
+            <w:proofErr w:type="spellEnd"/>
           </w:p>
         </w:tc>
         <w:tc>
@@ -767,9 +817,11 @@
             <w:tcW w:w="2405" w:type="dxa"/>
           </w:tcPr>
           <w:p>
+            <w:proofErr w:type="spellStart"/>
             <w:r>
               <w:t>XGBoost</w:t>
             </w:r>
+            <w:proofErr w:type="spellEnd"/>
           </w:p>
         </w:tc>
         <w:tc>
@@ -902,20 +954,40 @@
         <w:jc w:val="both"/>
       </w:pPr>
       <w:r>
-        <w:t>We also used scikit-learn’s confusion matrix on the validation dataset for each of the models.</w:t>
-      </w:r>
-      <w:r>
-        <w:t xml:space="preserve"> For each confusion matrix C below, we define C</w:t>
+        <w:t>We also used scikit-</w:t>
+      </w:r>
+      <w:proofErr w:type="spellStart"/>
+      <w:r>
+        <w:t>learn’s</w:t>
+      </w:r>
+      <w:proofErr w:type="spellEnd"/>
+      <w:r>
+        <w:t xml:space="preserve"> confusion matrix on the validation dataset for each of the models.</w:t>
+      </w:r>
+      <w:r>
+        <w:t xml:space="preserve"> For each confusion matrix C below, we define </w:t>
+      </w:r>
+      <w:proofErr w:type="spellStart"/>
+      <w:r>
+        <w:t>C</w:t>
       </w:r>
       <w:r>
         <w:rPr>
           <w:vertAlign w:val="subscript"/>
         </w:rPr>
-        <w:t xml:space="preserve">ij </w:t>
+        <w:t>ij</w:t>
+      </w:r>
+      <w:proofErr w:type="spellEnd"/>
+      <w:r>
+        <w:rPr>
+          <w:vertAlign w:val="subscript"/>
+        </w:rPr>
+        <w:t xml:space="preserve"> </w:t>
       </w:r>
       <w:r>
         <w:t xml:space="preserve">to be the number of data objects known to be in group </w:t>
       </w:r>
+      <w:proofErr w:type="spellStart"/>
       <w:r>
         <w:rPr>
           <w:i/>
@@ -923,6 +995,7 @@
         </w:rPr>
         <w:t>i</w:t>
       </w:r>
+      <w:proofErr w:type="spellEnd"/>
       <w:r>
         <w:t xml:space="preserve"> (true label</w:t>
       </w:r>
@@ -1293,6 +1366,161 @@
         <w:t>Hyperparameter Tuning</w:t>
       </w:r>
     </w:p>
+    <w:p>
+      <w:pPr>
+        <w:jc w:val="both"/>
+      </w:pPr>
+      <w:r>
+        <w:t xml:space="preserve">For each of our models, we tuned their respective hyperparameters using </w:t>
+      </w:r>
+      <w:proofErr w:type="spellStart"/>
+      <w:r>
+        <w:t>GridSearchCV</w:t>
+      </w:r>
+      <w:proofErr w:type="spellEnd"/>
+      <w:r>
+        <w:t xml:space="preserve">. We choose </w:t>
+      </w:r>
+      <w:proofErr w:type="spellStart"/>
+      <w:r>
+        <w:t>GridSearchCV</w:t>
+      </w:r>
+      <w:proofErr w:type="spellEnd"/>
+      <w:r>
+        <w:t xml:space="preserve"> versus other techniques such as </w:t>
+      </w:r>
+      <w:proofErr w:type="spellStart"/>
+      <w:r>
+        <w:t>RandomSearchCV</w:t>
+      </w:r>
+      <w:proofErr w:type="spellEnd"/>
+      <w:r>
+        <w:t xml:space="preserve"> because </w:t>
+      </w:r>
+      <w:proofErr w:type="spellStart"/>
+      <w:r>
+        <w:t>GridSearch</w:t>
+      </w:r>
+      <w:r>
+        <w:t>CV</w:t>
+      </w:r>
+      <w:proofErr w:type="spellEnd"/>
+      <w:r>
+        <w:t xml:space="preserve"> allows us to define the combinations of parameters we wish to use while </w:t>
+      </w:r>
+      <w:proofErr w:type="spellStart"/>
+      <w:r>
+        <w:t>RandomSearchCV</w:t>
+      </w:r>
+      <w:proofErr w:type="spellEnd"/>
+      <w:r>
+        <w:t xml:space="preserve"> selects these combinations randomly. In addition, the </w:t>
+      </w:r>
+      <w:proofErr w:type="spellStart"/>
+      <w:r>
+        <w:t>RandomizedSearchCV</w:t>
+      </w:r>
+      <w:proofErr w:type="spellEnd"/>
+      <w:r>
+        <w:t xml:space="preserve"> does not try out all parameter values, but rather only a fixed number of iterations. Therefore, </w:t>
+      </w:r>
+      <w:proofErr w:type="spellStart"/>
+      <w:r>
+        <w:t>GridSearchCV</w:t>
+      </w:r>
+      <w:proofErr w:type="spellEnd"/>
+      <w:r>
+        <w:t xml:space="preserve"> should theoretically provide more precise results which may be crucial when tuning &gt;= 3 hyperparameters simultaneously. These are both effective ways for tuning the models</w:t>
+      </w:r>
+      <w:r>
+        <w:t>,</w:t>
+      </w:r>
+      <w:r>
+        <w:t xml:space="preserve"> but</w:t>
+      </w:r>
+      <w:r>
+        <w:t xml:space="preserve"> we felt </w:t>
+      </w:r>
+      <w:proofErr w:type="spellStart"/>
+      <w:r>
+        <w:t>GridSearchCV</w:t>
+      </w:r>
+      <w:proofErr w:type="spellEnd"/>
+      <w:r>
+        <w:t xml:space="preserve"> provided </w:t>
+      </w:r>
+      <w:r>
+        <w:t>slightly better</w:t>
+      </w:r>
+      <w:r>
+        <w:t xml:space="preserve"> results t</w:t>
+      </w:r>
+      <w:r>
+        <w:t>han</w:t>
+      </w:r>
+      <w:r>
+        <w:t xml:space="preserve"> </w:t>
+      </w:r>
+      <w:proofErr w:type="spellStart"/>
+      <w:r>
+        <w:t>RandomSearchCV</w:t>
+      </w:r>
+      <w:proofErr w:type="spellEnd"/>
+      <w:r>
+        <w:t xml:space="preserve"> from our testing</w:t>
+      </w:r>
+      <w:r>
+        <w:t>.</w:t>
+      </w:r>
+    </w:p>
+    <w:p>
+      <w:pPr>
+        <w:jc w:val="both"/>
+      </w:pPr>
+      <w:r>
+        <w:t xml:space="preserve">Our approach for generating our tuned models was to first run a cross validation on each model using 3-4 hyperparameters that we felt were most important to that model each with a wide range. We also utilized 4 evaluation metrics for scoring simultaneously: F1-Score on ‘deceased’, recall on ‘deceased’, overall accuracy, and overall weighted recall. We then tried to refit the model to F1-Score on ‘deceased’ to optimize it towards that evaluation metric. Afterwards, we could compare the results of </w:t>
+      </w:r>
+      <w:proofErr w:type="spellStart"/>
+      <w:r>
+        <w:t>GridSearchCV’s</w:t>
+      </w:r>
+      <w:proofErr w:type="spellEnd"/>
+      <w:r>
+        <w:t xml:space="preserve"> </w:t>
+      </w:r>
+      <w:proofErr w:type="spellStart"/>
+      <w:r>
+        <w:t>best_params</w:t>
+      </w:r>
+      <w:proofErr w:type="spellEnd"/>
+      <w:r>
+        <w:t xml:space="preserve">_ and </w:t>
+      </w:r>
+      <w:proofErr w:type="spellStart"/>
+      <w:r>
+        <w:t>best_estimator</w:t>
+      </w:r>
+      <w:proofErr w:type="spellEnd"/>
+      <w:r>
+        <w:t>_ attributes to obtain of baseline of where we can start tuning our hyperparameters. The process from there was to just slightly alter every hyperparameter for each model and observe any increases or decreases to F1-Score on ‘deceased’, which we considered our primary criterion for judging our model’s performance.</w:t>
+      </w:r>
+    </w:p>
+    <w:p>
+      <w:pPr>
+        <w:pStyle w:val="Heading1"/>
+      </w:pPr>
+      <w:r>
+        <w:t>Results</w:t>
+      </w:r>
+    </w:p>
+    <w:p>
+      <w:pPr>
+        <w:jc w:val="both"/>
+      </w:pPr>
+      <w:r>
+        <w:t>Following our approach in ‘Hyperparameter Tuning’ we generated the following results for each model. The optimal hyperparameters that gave us the highest F1-Score on ‘deceased’ value is highlighted in green for each model.</w:t>
+      </w:r>
+    </w:p>
     <w:tbl>
       <w:tblPr>
         <w:tblStyle w:val="TableGrid"/>
@@ -1318,12 +1546,21 @@
                 <w:bCs/>
               </w:rPr>
             </w:pPr>
+            <w:proofErr w:type="spellStart"/>
             <w:r>
               <w:rPr>
                 <w:b/>
                 <w:bCs/>
               </w:rPr>
-              <w:t>XGBoost Hyperparameters</w:t>
+              <w:t>XGBoost</w:t>
+            </w:r>
+            <w:proofErr w:type="spellEnd"/>
+            <w:r>
+              <w:rPr>
+                <w:b/>
+                <w:bCs/>
+              </w:rPr>
+              <w:t xml:space="preserve"> Hyperparameters</w:t>
             </w:r>
           </w:p>
         </w:tc>
@@ -1365,11 +1602,10 @@
             <w:r>
               <w:t xml:space="preserve">Overall </w:t>
             </w:r>
-            <w:r>
-              <w:t xml:space="preserve">Weighted </w:t>
-            </w:r>
-            <w:r>
-              <w:t>Recall</w:t>
+          </w:p>
+          <w:p>
+            <w:r>
+              <w:t>Weighted Recall</w:t>
             </w:r>
           </w:p>
         </w:tc>
@@ -1378,63 +1614,80 @@
         <w:tc>
           <w:tcPr>
             <w:tcW w:w="2405" w:type="dxa"/>
-          </w:tcPr>
-          <w:p>
-            <w:r>
-              <w:t>max_depth = 8,</w:t>
-            </w:r>
-          </w:p>
-          <w:p>
-            <w:r>
-              <w:t>learning_rate = 0.4</w:t>
-            </w:r>
-            <w:r>
-              <w:t>,</w:t>
-            </w:r>
-          </w:p>
-          <w:p>
-            <w:r>
-              <w:t>n_estimators = 100</w:t>
+            <w:shd w:val="clear" w:color="auto" w:fill="auto"/>
+          </w:tcPr>
+          <w:p>
+            <w:proofErr w:type="spellStart"/>
+            <w:r>
+              <w:t>learning_rate</w:t>
+            </w:r>
+            <w:proofErr w:type="spellEnd"/>
+            <w:r>
+              <w:t xml:space="preserve"> = 0.6,</w:t>
+            </w:r>
+          </w:p>
+          <w:p>
+            <w:proofErr w:type="spellStart"/>
+            <w:r>
+              <w:t>max_depth</w:t>
+            </w:r>
+            <w:proofErr w:type="spellEnd"/>
+            <w:r>
+              <w:t xml:space="preserve"> = 18,</w:t>
+            </w:r>
+          </w:p>
+          <w:p>
+            <w:proofErr w:type="spellStart"/>
+            <w:r>
+              <w:t>n_estimators</w:t>
+            </w:r>
+            <w:proofErr w:type="spellEnd"/>
+            <w:r>
+              <w:t xml:space="preserve"> = 100</w:t>
             </w:r>
           </w:p>
         </w:tc>
         <w:tc>
           <w:tcPr>
             <w:tcW w:w="1559" w:type="dxa"/>
-          </w:tcPr>
-          <w:p>
-            <w:r>
-              <w:t>0.7751</w:t>
-            </w:r>
-          </w:p>
-        </w:tc>
-        <w:tc>
-          <w:tcPr>
-            <w:tcW w:w="1646" w:type="dxa"/>
-          </w:tcPr>
-          <w:p>
-            <w:r>
-              <w:t>0.7407</w:t>
-            </w:r>
-          </w:p>
-        </w:tc>
-        <w:tc>
-          <w:tcPr>
-            <w:tcW w:w="1646" w:type="dxa"/>
-          </w:tcPr>
-          <w:p>
-            <w:r>
-              <w:t>0.8896</w:t>
+            <w:shd w:val="clear" w:color="auto" w:fill="auto"/>
+          </w:tcPr>
+          <w:p>
+            <w:r>
+              <w:t>0.2095</w:t>
+            </w:r>
+          </w:p>
+        </w:tc>
+        <w:tc>
+          <w:tcPr>
+            <w:tcW w:w="1646" w:type="dxa"/>
+            <w:shd w:val="clear" w:color="auto" w:fill="auto"/>
+          </w:tcPr>
+          <w:p>
+            <w:r>
+              <w:t>0.1286</w:t>
+            </w:r>
+          </w:p>
+        </w:tc>
+        <w:tc>
+          <w:tcPr>
+            <w:tcW w:w="1646" w:type="dxa"/>
+            <w:shd w:val="clear" w:color="auto" w:fill="auto"/>
+          </w:tcPr>
+          <w:p>
+            <w:r>
+              <w:t>0.8936</w:t>
             </w:r>
           </w:p>
         </w:tc>
         <w:tc>
           <w:tcPr>
             <w:tcW w:w="1528" w:type="dxa"/>
-          </w:tcPr>
-          <w:p>
-            <w:r>
-              <w:t>0.8896</w:t>
+            <w:shd w:val="clear" w:color="auto" w:fill="auto"/>
+          </w:tcPr>
+          <w:p>
+            <w:r>
+              <w:t>0.8936</w:t>
             </w:r>
           </w:p>
         </w:tc>
@@ -1443,65 +1696,75 @@
         <w:tc>
           <w:tcPr>
             <w:tcW w:w="2405" w:type="dxa"/>
-            <w:shd w:val="clear" w:color="auto" w:fill="A8D08D" w:themeFill="accent6" w:themeFillTint="99"/>
-          </w:tcPr>
-          <w:p>
-            <w:r>
-              <w:t>max_depth = 18,</w:t>
-            </w:r>
-          </w:p>
-          <w:p>
-            <w:r>
-              <w:t>learning_rate = 0.5,</w:t>
-            </w:r>
-          </w:p>
-          <w:p>
-            <w:r>
-              <w:t>n_estimators = 100</w:t>
+          </w:tcPr>
+          <w:p>
+            <w:proofErr w:type="spellStart"/>
+            <w:r>
+              <w:t>learning_rate</w:t>
+            </w:r>
+            <w:proofErr w:type="spellEnd"/>
+            <w:r>
+              <w:t xml:space="preserve"> = 0.6,</w:t>
+            </w:r>
+          </w:p>
+          <w:p>
+            <w:proofErr w:type="spellStart"/>
+            <w:r>
+              <w:t>max_depth</w:t>
+            </w:r>
+            <w:proofErr w:type="spellEnd"/>
+            <w:r>
+              <w:t xml:space="preserve"> = 18,</w:t>
+            </w:r>
+          </w:p>
+          <w:p>
+            <w:proofErr w:type="spellStart"/>
+            <w:r>
+              <w:t>n_estimators</w:t>
+            </w:r>
+            <w:proofErr w:type="spellEnd"/>
+            <w:r>
+              <w:t xml:space="preserve"> = 105</w:t>
             </w:r>
           </w:p>
         </w:tc>
         <w:tc>
           <w:tcPr>
             <w:tcW w:w="1559" w:type="dxa"/>
-            <w:shd w:val="clear" w:color="auto" w:fill="A8D08D" w:themeFill="accent6" w:themeFillTint="99"/>
-          </w:tcPr>
-          <w:p>
-            <w:r>
-              <w:t>0.7886</w:t>
-            </w:r>
-          </w:p>
-        </w:tc>
-        <w:tc>
-          <w:tcPr>
-            <w:tcW w:w="1646" w:type="dxa"/>
-            <w:shd w:val="clear" w:color="auto" w:fill="A8D08D" w:themeFill="accent6" w:themeFillTint="99"/>
-          </w:tcPr>
-          <w:p>
-            <w:r>
-              <w:t>0.7665</w:t>
-            </w:r>
-          </w:p>
-        </w:tc>
-        <w:tc>
-          <w:tcPr>
-            <w:tcW w:w="1646" w:type="dxa"/>
-            <w:shd w:val="clear" w:color="auto" w:fill="A8D08D" w:themeFill="accent6" w:themeFillTint="99"/>
-          </w:tcPr>
-          <w:p>
-            <w:r>
-              <w:t>0.8939</w:t>
+          </w:tcPr>
+          <w:p>
+            <w:r>
+              <w:t>0.2121</w:t>
+            </w:r>
+          </w:p>
+        </w:tc>
+        <w:tc>
+          <w:tcPr>
+            <w:tcW w:w="1646" w:type="dxa"/>
+          </w:tcPr>
+          <w:p>
+            <w:r>
+              <w:t>0.1309</w:t>
+            </w:r>
+          </w:p>
+        </w:tc>
+        <w:tc>
+          <w:tcPr>
+            <w:tcW w:w="1646" w:type="dxa"/>
+          </w:tcPr>
+          <w:p>
+            <w:r>
+              <w:t>0.8936</w:t>
             </w:r>
           </w:p>
         </w:tc>
         <w:tc>
           <w:tcPr>
             <w:tcW w:w="1528" w:type="dxa"/>
-            <w:shd w:val="clear" w:color="auto" w:fill="A8D08D" w:themeFill="accent6" w:themeFillTint="99"/>
-          </w:tcPr>
-          <w:p>
-            <w:r>
-              <w:t>0.8939</w:t>
+          </w:tcPr>
+          <w:p>
+            <w:r>
+              <w:t>0.8936</w:t>
             </w:r>
           </w:p>
         </w:tc>
@@ -1512,30 +1775,33 @@
             <w:tcW w:w="2405" w:type="dxa"/>
           </w:tcPr>
           <w:p>
-            <w:r>
-              <w:t xml:space="preserve">max_depth = </w:t>
-            </w:r>
-            <w:r>
-              <w:t>1</w:t>
-            </w:r>
-            <w:r>
-              <w:t>8,</w:t>
-            </w:r>
-          </w:p>
-          <w:p>
-            <w:r>
-              <w:t>learning_rate = 0.</w:t>
-            </w:r>
-            <w:r>
-              <w:t>5</w:t>
-            </w:r>
-            <w:r>
-              <w:t>,</w:t>
-            </w:r>
-          </w:p>
-          <w:p>
-            <w:r>
-              <w:t>n_estimators = 90</w:t>
+            <w:proofErr w:type="spellStart"/>
+            <w:r>
+              <w:t>learning_rate</w:t>
+            </w:r>
+            <w:proofErr w:type="spellEnd"/>
+            <w:r>
+              <w:t xml:space="preserve"> = 0.6,</w:t>
+            </w:r>
+          </w:p>
+          <w:p>
+            <w:proofErr w:type="spellStart"/>
+            <w:r>
+              <w:t>max_depth</w:t>
+            </w:r>
+            <w:proofErr w:type="spellEnd"/>
+            <w:r>
+              <w:t xml:space="preserve"> = 18,</w:t>
+            </w:r>
+          </w:p>
+          <w:p>
+            <w:proofErr w:type="spellStart"/>
+            <w:r>
+              <w:t>n_estimators</w:t>
+            </w:r>
+            <w:proofErr w:type="spellEnd"/>
+            <w:r>
+              <w:t xml:space="preserve"> = 110</w:t>
             </w:r>
           </w:p>
         </w:tc>
@@ -1545,27 +1811,27 @@
           </w:tcPr>
           <w:p>
             <w:r>
-              <w:t>0.7882</w:t>
-            </w:r>
-          </w:p>
-        </w:tc>
-        <w:tc>
-          <w:tcPr>
-            <w:tcW w:w="1646" w:type="dxa"/>
-          </w:tcPr>
-          <w:p>
-            <w:r>
-              <w:t>0.7647</w:t>
-            </w:r>
-          </w:p>
-        </w:tc>
-        <w:tc>
-          <w:tcPr>
-            <w:tcW w:w="1646" w:type="dxa"/>
-          </w:tcPr>
-          <w:p>
-            <w:r>
-              <w:t>0.8939</w:t>
+              <w:t>0.2111</w:t>
+            </w:r>
+          </w:p>
+        </w:tc>
+        <w:tc>
+          <w:tcPr>
+            <w:tcW w:w="1646" w:type="dxa"/>
+          </w:tcPr>
+          <w:p>
+            <w:r>
+              <w:t>0.1298</w:t>
+            </w:r>
+          </w:p>
+        </w:tc>
+        <w:tc>
+          <w:tcPr>
+            <w:tcW w:w="1646" w:type="dxa"/>
+          </w:tcPr>
+          <w:p>
+            <w:r>
+              <w:t>0.8936</w:t>
             </w:r>
           </w:p>
         </w:tc>
@@ -1575,7 +1841,7 @@
           </w:tcPr>
           <w:p>
             <w:r>
-              <w:t>0.8939</w:t>
+              <w:t>0.8936</w:t>
             </w:r>
           </w:p>
         </w:tc>
@@ -1586,35 +1852,36 @@
             <w:tcW w:w="2405" w:type="dxa"/>
           </w:tcPr>
           <w:p>
-            <w:r>
-              <w:t xml:space="preserve">max_depth = </w:t>
-            </w:r>
-            <w:r>
-              <w:t>25</w:t>
-            </w:r>
-            <w:r>
-              <w:t>,</w:t>
-            </w:r>
-          </w:p>
-          <w:p>
-            <w:r>
-              <w:t xml:space="preserve">learning_rate = </w:t>
-            </w:r>
-            <w:r>
-              <w:t>1.0</w:t>
-            </w:r>
-            <w:r>
-              <w:t>,</w:t>
-            </w:r>
-          </w:p>
-          <w:p>
-            <w:r>
-              <w:t xml:space="preserve">n_estimators = </w:t>
-            </w:r>
-            <w:r>
-              <w:t>150</w:t>
-            </w:r>
-          </w:p>
+            <w:proofErr w:type="spellStart"/>
+            <w:r>
+              <w:t>learning_rate</w:t>
+            </w:r>
+            <w:proofErr w:type="spellEnd"/>
+            <w:r>
+              <w:t xml:space="preserve"> = 0.6,</w:t>
+            </w:r>
+          </w:p>
+          <w:p>
+            <w:proofErr w:type="spellStart"/>
+            <w:r>
+              <w:t>max_depth</w:t>
+            </w:r>
+            <w:proofErr w:type="spellEnd"/>
+            <w:r>
+              <w:t xml:space="preserve"> = 19,</w:t>
+            </w:r>
+          </w:p>
+          <w:p>
+            <w:proofErr w:type="spellStart"/>
+            <w:r>
+              <w:t>n_estimators</w:t>
+            </w:r>
+            <w:proofErr w:type="spellEnd"/>
+            <w:r>
+              <w:t xml:space="preserve"> = 105</w:t>
+            </w:r>
+          </w:p>
+          <w:p/>
         </w:tc>
         <w:tc>
           <w:tcPr>
@@ -1622,27 +1889,27 @@
           </w:tcPr>
           <w:p>
             <w:r>
-              <w:t>0.7872</w:t>
-            </w:r>
-          </w:p>
-        </w:tc>
-        <w:tc>
-          <w:tcPr>
-            <w:tcW w:w="1646" w:type="dxa"/>
-          </w:tcPr>
-          <w:p>
-            <w:r>
-              <w:t>0.7647</w:t>
-            </w:r>
-          </w:p>
-        </w:tc>
-        <w:tc>
-          <w:tcPr>
-            <w:tcW w:w="1646" w:type="dxa"/>
-          </w:tcPr>
-          <w:p>
-            <w:r>
-              <w:t>0.8933</w:t>
+              <w:t>0.2125</w:t>
+            </w:r>
+          </w:p>
+        </w:tc>
+        <w:tc>
+          <w:tcPr>
+            <w:tcW w:w="1646" w:type="dxa"/>
+          </w:tcPr>
+          <w:p>
+            <w:r>
+              <w:t>0.1309</w:t>
+            </w:r>
+          </w:p>
+        </w:tc>
+        <w:tc>
+          <w:tcPr>
+            <w:tcW w:w="1646" w:type="dxa"/>
+          </w:tcPr>
+          <w:p>
+            <w:r>
+              <w:t>0.8937</w:t>
             </w:r>
           </w:p>
         </w:tc>
@@ -1652,7 +1919,7 @@
           </w:tcPr>
           <w:p>
             <w:r>
-              <w:t>0.8933</w:t>
+              <w:t>0.8937</w:t>
             </w:r>
           </w:p>
         </w:tc>
@@ -1663,18 +1930,34 @@
             <w:tcW w:w="2405" w:type="dxa"/>
           </w:tcPr>
           <w:p>
-            <w:r>
-              <w:t>max_depth = 18,</w:t>
-            </w:r>
-          </w:p>
-          <w:p>
-            <w:r>
-              <w:t>learning_rate = 0.6,</w:t>
-            </w:r>
-          </w:p>
-          <w:p>
-            <w:r>
-              <w:t>n_estimators = 100</w:t>
+            <w:proofErr w:type="spellStart"/>
+            <w:r>
+              <w:lastRenderedPageBreak/>
+              <w:t>learning_rate</w:t>
+            </w:r>
+            <w:proofErr w:type="spellEnd"/>
+            <w:r>
+              <w:t xml:space="preserve"> = 0.6,</w:t>
+            </w:r>
+          </w:p>
+          <w:p>
+            <w:proofErr w:type="spellStart"/>
+            <w:r>
+              <w:t>max_depth</w:t>
+            </w:r>
+            <w:proofErr w:type="spellEnd"/>
+            <w:r>
+              <w:t xml:space="preserve"> = 20,</w:t>
+            </w:r>
+          </w:p>
+          <w:p>
+            <w:proofErr w:type="spellStart"/>
+            <w:r>
+              <w:t>n_estimators</w:t>
+            </w:r>
+            <w:proofErr w:type="spellEnd"/>
+            <w:r>
+              <w:t xml:space="preserve"> = 100</w:t>
             </w:r>
           </w:p>
         </w:tc>
@@ -1684,27 +1967,27 @@
           </w:tcPr>
           <w:p>
             <w:r>
-              <w:t>0.7879</w:t>
-            </w:r>
-          </w:p>
-        </w:tc>
-        <w:tc>
-          <w:tcPr>
-            <w:tcW w:w="1646" w:type="dxa"/>
-          </w:tcPr>
-          <w:p>
-            <w:r>
-              <w:t>0.7649</w:t>
-            </w:r>
-          </w:p>
-        </w:tc>
-        <w:tc>
-          <w:tcPr>
-            <w:tcW w:w="1646" w:type="dxa"/>
-          </w:tcPr>
-          <w:p>
-            <w:r>
-              <w:t>0.8936</w:t>
+              <w:t>0.2093</w:t>
+            </w:r>
+          </w:p>
+        </w:tc>
+        <w:tc>
+          <w:tcPr>
+            <w:tcW w:w="1646" w:type="dxa"/>
+          </w:tcPr>
+          <w:p>
+            <w:r>
+              <w:t>0.1286</w:t>
+            </w:r>
+          </w:p>
+        </w:tc>
+        <w:tc>
+          <w:tcPr>
+            <w:tcW w:w="1646" w:type="dxa"/>
+          </w:tcPr>
+          <w:p>
+            <w:r>
+              <w:t>0.8937</w:t>
             </w:r>
           </w:p>
         </w:tc>
@@ -1714,7 +1997,7 @@
           </w:tcPr>
           <w:p>
             <w:r>
-              <w:t>0.8936</w:t>
+              <w:t>0.8937</w:t>
             </w:r>
           </w:p>
         </w:tc>
@@ -1725,18 +2008,33 @@
             <w:tcW w:w="2405" w:type="dxa"/>
           </w:tcPr>
           <w:p>
-            <w:r>
-              <w:t>max_depth = 18,</w:t>
-            </w:r>
-          </w:p>
-          <w:p>
-            <w:r>
-              <w:t>learning_rate = 0.5,</w:t>
-            </w:r>
-          </w:p>
-          <w:p>
-            <w:r>
-              <w:t>n_estimators = 100</w:t>
+            <w:proofErr w:type="spellStart"/>
+            <w:r>
+              <w:t>learning_rate</w:t>
+            </w:r>
+            <w:proofErr w:type="spellEnd"/>
+            <w:r>
+              <w:t xml:space="preserve"> = 0.65,</w:t>
+            </w:r>
+          </w:p>
+          <w:p>
+            <w:proofErr w:type="spellStart"/>
+            <w:r>
+              <w:t>max_depth</w:t>
+            </w:r>
+            <w:proofErr w:type="spellEnd"/>
+            <w:r>
+              <w:t xml:space="preserve"> = 19,</w:t>
+            </w:r>
+          </w:p>
+          <w:p>
+            <w:proofErr w:type="spellStart"/>
+            <w:r>
+              <w:t>n_estimators</w:t>
+            </w:r>
+            <w:proofErr w:type="spellEnd"/>
+            <w:r>
+              <w:t xml:space="preserve"> = 105</w:t>
             </w:r>
           </w:p>
         </w:tc>
@@ -1746,27 +2044,27 @@
           </w:tcPr>
           <w:p>
             <w:r>
-              <w:t>0.7884</w:t>
-            </w:r>
-          </w:p>
-        </w:tc>
-        <w:tc>
-          <w:tcPr>
-            <w:tcW w:w="1646" w:type="dxa"/>
-          </w:tcPr>
-          <w:p>
-            <w:r>
-              <w:t>0.7660</w:t>
-            </w:r>
-          </w:p>
-        </w:tc>
-        <w:tc>
-          <w:tcPr>
-            <w:tcW w:w="1646" w:type="dxa"/>
-          </w:tcPr>
-          <w:p>
-            <w:r>
-              <w:t>0.8938</w:t>
+              <w:t>0.2114</w:t>
+            </w:r>
+          </w:p>
+        </w:tc>
+        <w:tc>
+          <w:tcPr>
+            <w:tcW w:w="1646" w:type="dxa"/>
+          </w:tcPr>
+          <w:p>
+            <w:r>
+              <w:t>0.1309</w:t>
+            </w:r>
+          </w:p>
+        </w:tc>
+        <w:tc>
+          <w:tcPr>
+            <w:tcW w:w="1646" w:type="dxa"/>
+          </w:tcPr>
+          <w:p>
+            <w:r>
+              <w:t>0.8937</w:t>
             </w:r>
           </w:p>
         </w:tc>
@@ -1776,7 +2074,7 @@
           </w:tcPr>
           <w:p>
             <w:r>
-              <w:t>0.8938</w:t>
+              <w:t>0.8937</w:t>
             </w:r>
           </w:p>
         </w:tc>
@@ -1785,46 +2083,65 @@
         <w:tc>
           <w:tcPr>
             <w:tcW w:w="2405" w:type="dxa"/>
-          </w:tcPr>
-          <w:p>
-            <w:r>
-              <w:t>max_depth = 18,</w:t>
-            </w:r>
-          </w:p>
-          <w:p>
-            <w:r>
-              <w:t>learning_rate = 0.5,</w:t>
-            </w:r>
-          </w:p>
-          <w:p>
-            <w:r>
-              <w:t>n_estimators = 110</w:t>
+            <w:shd w:val="clear" w:color="auto" w:fill="92D050"/>
+          </w:tcPr>
+          <w:p>
+            <w:proofErr w:type="spellStart"/>
+            <w:r>
+              <w:t>learning_rate</w:t>
+            </w:r>
+            <w:proofErr w:type="spellEnd"/>
+            <w:r>
+              <w:t xml:space="preserve"> = 0.55,</w:t>
+            </w:r>
+          </w:p>
+          <w:p>
+            <w:proofErr w:type="spellStart"/>
+            <w:r>
+              <w:t>max_depth</w:t>
+            </w:r>
+            <w:proofErr w:type="spellEnd"/>
+            <w:r>
+              <w:t xml:space="preserve"> = 19,</w:t>
+            </w:r>
+          </w:p>
+          <w:p>
+            <w:proofErr w:type="spellStart"/>
+            <w:r>
+              <w:t>n_estimators</w:t>
+            </w:r>
+            <w:proofErr w:type="spellEnd"/>
+            <w:r>
+              <w:t xml:space="preserve"> = 105</w:t>
             </w:r>
           </w:p>
         </w:tc>
         <w:tc>
           <w:tcPr>
             <w:tcW w:w="1559" w:type="dxa"/>
-          </w:tcPr>
-          <w:p>
-            <w:r>
-              <w:t>0.7885</w:t>
-            </w:r>
-          </w:p>
-        </w:tc>
-        <w:tc>
-          <w:tcPr>
-            <w:tcW w:w="1646" w:type="dxa"/>
-          </w:tcPr>
-          <w:p>
-            <w:r>
-              <w:t>0.7661</w:t>
-            </w:r>
-          </w:p>
-        </w:tc>
-        <w:tc>
-          <w:tcPr>
-            <w:tcW w:w="1646" w:type="dxa"/>
+            <w:shd w:val="clear" w:color="auto" w:fill="92D050"/>
+          </w:tcPr>
+          <w:p>
+            <w:r>
+              <w:t>0.2156</w:t>
+            </w:r>
+          </w:p>
+        </w:tc>
+        <w:tc>
+          <w:tcPr>
+            <w:tcW w:w="1646" w:type="dxa"/>
+            <w:shd w:val="clear" w:color="auto" w:fill="92D050"/>
+          </w:tcPr>
+          <w:p>
+            <w:r>
+              <w:t>0.1331</w:t>
+            </w:r>
+          </w:p>
+        </w:tc>
+        <w:tc>
+          <w:tcPr>
+            <w:tcW w:w="1646" w:type="dxa"/>
+            <w:shd w:val="clear" w:color="auto" w:fill="92D050"/>
           </w:tcPr>
           <w:p>
             <w:r>
@@ -1835,6 +2152,7 @@
         <w:tc>
           <w:tcPr>
             <w:tcW w:w="1528" w:type="dxa"/>
+            <w:shd w:val="clear" w:color="auto" w:fill="92D050"/>
           </w:tcPr>
           <w:p>
             <w:r>
@@ -1849,18 +2167,33 @@
             <w:tcW w:w="2405" w:type="dxa"/>
           </w:tcPr>
           <w:p>
-            <w:r>
-              <w:t>max_depth = 18,</w:t>
-            </w:r>
-          </w:p>
-          <w:p>
-            <w:r>
-              <w:t>learning_rate = 0.5,</w:t>
-            </w:r>
-          </w:p>
-          <w:p>
-            <w:r>
-              <w:t>n_estimators = 80</w:t>
+            <w:proofErr w:type="spellStart"/>
+            <w:r>
+              <w:t>learning_rate</w:t>
+            </w:r>
+            <w:proofErr w:type="spellEnd"/>
+            <w:r>
+              <w:t xml:space="preserve"> = 0.5,</w:t>
+            </w:r>
+          </w:p>
+          <w:p>
+            <w:proofErr w:type="spellStart"/>
+            <w:r>
+              <w:t>max_depth</w:t>
+            </w:r>
+            <w:proofErr w:type="spellEnd"/>
+            <w:r>
+              <w:t xml:space="preserve"> = 19,</w:t>
+            </w:r>
+          </w:p>
+          <w:p>
+            <w:proofErr w:type="spellStart"/>
+            <w:r>
+              <w:t>n_estimators</w:t>
+            </w:r>
+            <w:proofErr w:type="spellEnd"/>
+            <w:r>
+              <w:t xml:space="preserve"> = 105</w:t>
             </w:r>
           </w:p>
         </w:tc>
@@ -1870,27 +2203,27 @@
           </w:tcPr>
           <w:p>
             <w:r>
-              <w:t>0.7881</w:t>
-            </w:r>
-          </w:p>
-        </w:tc>
-        <w:tc>
-          <w:tcPr>
-            <w:tcW w:w="1646" w:type="dxa"/>
-          </w:tcPr>
-          <w:p>
-            <w:r>
-              <w:t>0.7646</w:t>
-            </w:r>
-          </w:p>
-        </w:tc>
-        <w:tc>
-          <w:tcPr>
-            <w:tcW w:w="1646" w:type="dxa"/>
-          </w:tcPr>
-          <w:p>
-            <w:r>
-              <w:t>0.8939</w:t>
+              <w:t>0.2079</w:t>
+            </w:r>
+          </w:p>
+        </w:tc>
+        <w:tc>
+          <w:tcPr>
+            <w:tcW w:w="1646" w:type="dxa"/>
+          </w:tcPr>
+          <w:p>
+            <w:r>
+              <w:t>0.1264</w:t>
+            </w:r>
+          </w:p>
+        </w:tc>
+        <w:tc>
+          <w:tcPr>
+            <w:tcW w:w="1646" w:type="dxa"/>
+          </w:tcPr>
+          <w:p>
+            <w:r>
+              <w:t>0.8941</w:t>
             </w:r>
           </w:p>
         </w:tc>
@@ -1900,141 +2233,17 @@
           </w:tcPr>
           <w:p>
             <w:r>
-              <w:t>0.8939</w:t>
-            </w:r>
-          </w:p>
-        </w:tc>
-      </w:tr>
-      <w:tr>
-        <w:tc>
-          <w:tcPr>
-            <w:tcW w:w="2405" w:type="dxa"/>
-          </w:tcPr>
-          <w:p>
-            <w:r>
-              <w:t>max_depth = 18,</w:t>
-            </w:r>
-          </w:p>
-          <w:p>
-            <w:r>
-              <w:t>learning_rate = 0.5,</w:t>
-            </w:r>
-          </w:p>
-          <w:p>
-            <w:r>
-              <w:t>n_estimators = 95</w:t>
-            </w:r>
-          </w:p>
-        </w:tc>
-        <w:tc>
-          <w:tcPr>
-            <w:tcW w:w="1559" w:type="dxa"/>
-          </w:tcPr>
-          <w:p>
-            <w:r>
-              <w:t>0.7883</w:t>
-            </w:r>
-          </w:p>
-        </w:tc>
-        <w:tc>
-          <w:tcPr>
-            <w:tcW w:w="1646" w:type="dxa"/>
-          </w:tcPr>
-          <w:p>
-            <w:r>
-              <w:t>0.7655</w:t>
-            </w:r>
-          </w:p>
-        </w:tc>
-        <w:tc>
-          <w:tcPr>
-            <w:tcW w:w="1646" w:type="dxa"/>
-          </w:tcPr>
-          <w:p>
-            <w:r>
-              <w:t>0.8939</w:t>
-            </w:r>
-          </w:p>
-        </w:tc>
-        <w:tc>
-          <w:tcPr>
-            <w:tcW w:w="1528" w:type="dxa"/>
-          </w:tcPr>
-          <w:p>
-            <w:r>
-              <w:t>0.8939</w:t>
-            </w:r>
-          </w:p>
-        </w:tc>
-      </w:tr>
-      <w:tr>
-        <w:tc>
-          <w:tcPr>
-            <w:tcW w:w="2405" w:type="dxa"/>
-          </w:tcPr>
-          <w:p>
-            <w:r>
-              <w:t>max_depth = 18,</w:t>
-            </w:r>
-          </w:p>
-          <w:p>
-            <w:r>
-              <w:t>learning_rate = 0.5,</w:t>
-            </w:r>
-          </w:p>
-          <w:p>
-            <w:r>
-              <w:t>n_estimators = 105</w:t>
-            </w:r>
-          </w:p>
-        </w:tc>
-        <w:tc>
-          <w:tcPr>
-            <w:tcW w:w="1559" w:type="dxa"/>
-          </w:tcPr>
-          <w:p>
-            <w:r>
-              <w:t>0.7884</w:t>
-            </w:r>
-          </w:p>
-        </w:tc>
-        <w:tc>
-          <w:tcPr>
-            <w:tcW w:w="1646" w:type="dxa"/>
-          </w:tcPr>
-          <w:p>
-            <w:r>
-              <w:t>0.7659</w:t>
-            </w:r>
-          </w:p>
-        </w:tc>
-        <w:tc>
-          <w:tcPr>
-            <w:tcW w:w="1646" w:type="dxa"/>
-          </w:tcPr>
-          <w:p>
-            <w:r>
-              <w:t>0.8938</w:t>
-            </w:r>
-          </w:p>
-        </w:tc>
-        <w:tc>
-          <w:tcPr>
-            <w:tcW w:w="1528" w:type="dxa"/>
-          </w:tcPr>
-          <w:p>
-            <w:r>
-              <w:t>0.8938</w:t>
+              <w:t>0.8941</w:t>
             </w:r>
           </w:p>
         </w:tc>
       </w:tr>
     </w:tbl>
-    <w:p/>
-    <w:p/>
-    <w:p/>
-    <w:p/>
-    <w:p/>
+    <w:p>
+      <w:pPr>
+        <w:jc w:val="both"/>
+      </w:pPr>
+    </w:p>
     <w:tbl>
       <w:tblPr>
         <w:tblStyle w:val="TableGrid"/>
@@ -2065,7 +2274,6 @@
                 <w:b/>
                 <w:bCs/>
               </w:rPr>
-              <w:lastRenderedPageBreak/>
               <w:t>Random Forests Hyperparameters</w:t>
             </w:r>
           </w:p>
@@ -2111,10 +2319,7 @@
           </w:p>
           <w:p>
             <w:r>
-              <w:t xml:space="preserve">Weighted </w:t>
-            </w:r>
-            <w:r>
-              <w:t>Recall</w:t>
+              <w:t>Weighted Recall</w:t>
             </w:r>
           </w:p>
         </w:tc>
@@ -2126,18 +2331,33 @@
             <w:shd w:val="clear" w:color="auto" w:fill="92D050"/>
           </w:tcPr>
           <w:p>
-            <w:r>
-              <w:t>max_depth = 25,</w:t>
-            </w:r>
-          </w:p>
-          <w:p>
-            <w:r>
-              <w:t>max_features = 0.9,</w:t>
-            </w:r>
-          </w:p>
-          <w:p>
-            <w:r>
-              <w:t>min_samples_leaf = 1</w:t>
+            <w:proofErr w:type="spellStart"/>
+            <w:r>
+              <w:t>max_depth</w:t>
+            </w:r>
+            <w:proofErr w:type="spellEnd"/>
+            <w:r>
+              <w:t xml:space="preserve"> = 25,</w:t>
+            </w:r>
+          </w:p>
+          <w:p>
+            <w:proofErr w:type="spellStart"/>
+            <w:r>
+              <w:t>max_features</w:t>
+            </w:r>
+            <w:proofErr w:type="spellEnd"/>
+            <w:r>
+              <w:t xml:space="preserve"> = 0.9,</w:t>
+            </w:r>
+          </w:p>
+          <w:p>
+            <w:proofErr w:type="spellStart"/>
+            <w:r>
+              <w:t>min_samples_leaf</w:t>
+            </w:r>
+            <w:proofErr w:type="spellEnd"/>
+            <w:r>
+              <w:t xml:space="preserve"> = 1</w:t>
             </w:r>
           </w:p>
         </w:tc>
@@ -2192,24 +2412,33 @@
             <w:tcW w:w="2405" w:type="dxa"/>
           </w:tcPr>
           <w:p>
-            <w:r>
-              <w:t>max_depth = 25,</w:t>
-            </w:r>
-          </w:p>
-          <w:p>
-            <w:r>
-              <w:t>max_features = 0.</w:t>
-            </w:r>
-            <w:r>
-              <w:t>8</w:t>
-            </w:r>
-            <w:r>
-              <w:t>,</w:t>
-            </w:r>
-          </w:p>
-          <w:p>
-            <w:r>
-              <w:t>min_samples_leaf = 1</w:t>
+            <w:proofErr w:type="spellStart"/>
+            <w:r>
+              <w:t>max_depth</w:t>
+            </w:r>
+            <w:proofErr w:type="spellEnd"/>
+            <w:r>
+              <w:t xml:space="preserve"> = 25,</w:t>
+            </w:r>
+          </w:p>
+          <w:p>
+            <w:proofErr w:type="spellStart"/>
+            <w:r>
+              <w:t>max_features</w:t>
+            </w:r>
+            <w:proofErr w:type="spellEnd"/>
+            <w:r>
+              <w:t xml:space="preserve"> = 0.8,</w:t>
+            </w:r>
+          </w:p>
+          <w:p>
+            <w:proofErr w:type="spellStart"/>
+            <w:r>
+              <w:t>min_samples_leaf</w:t>
+            </w:r>
+            <w:proofErr w:type="spellEnd"/>
+            <w:r>
+              <w:t xml:space="preserve"> = 1</w:t>
             </w:r>
           </w:p>
         </w:tc>
@@ -2260,21 +2489,45 @@
             <w:tcW w:w="2405" w:type="dxa"/>
           </w:tcPr>
           <w:p>
-            <w:r>
-              <w:t>max_depth = 25,</w:t>
-            </w:r>
-          </w:p>
-          <w:p>
-            <w:r>
-              <w:t>max_features = 0.8,</w:t>
-            </w:r>
-          </w:p>
-          <w:p>
-            <w:r>
-              <w:t xml:space="preserve">min_samples_leaf = </w:t>
-            </w:r>
-            <w:r>
-              <w:t>2</w:t>
+            <w:proofErr w:type="spellStart"/>
+            <w:r>
+              <w:t>max_depth</w:t>
+            </w:r>
+            <w:proofErr w:type="spellEnd"/>
+            <w:r>
+              <w:t xml:space="preserve"> = 25,</w:t>
+            </w:r>
+          </w:p>
+          <w:p>
+            <w:proofErr w:type="spellStart"/>
+            <w:r>
+              <w:t>max_features</w:t>
+            </w:r>
+            <w:proofErr w:type="spellEnd"/>
+            <w:r>
+              <w:t xml:space="preserve"> = </w:t>
+            </w:r>
+            <w:r>
+              <w:t>1</w:t>
+            </w:r>
+            <w:r>
+              <w:t>.</w:t>
+            </w:r>
+            <w:r>
+              <w:t>0</w:t>
+            </w:r>
+            <w:r>
+              <w:t>,</w:t>
+            </w:r>
+          </w:p>
+          <w:p>
+            <w:proofErr w:type="spellStart"/>
+            <w:r>
+              <w:t>min_samples_leaf</w:t>
+            </w:r>
+            <w:proofErr w:type="spellEnd"/>
+            <w:r>
+              <w:t xml:space="preserve"> = 1</w:t>
             </w:r>
           </w:p>
         </w:tc>
@@ -2284,27 +2537,27 @@
           </w:tcPr>
           <w:p>
             <w:r>
-              <w:t>0.1950</w:t>
-            </w:r>
-          </w:p>
-        </w:tc>
-        <w:tc>
-          <w:tcPr>
-            <w:tcW w:w="1646" w:type="dxa"/>
-          </w:tcPr>
-          <w:p>
-            <w:r>
-              <w:t>0.1141</w:t>
-            </w:r>
-          </w:p>
-        </w:tc>
-        <w:tc>
-          <w:tcPr>
-            <w:tcW w:w="1646" w:type="dxa"/>
-          </w:tcPr>
-          <w:p>
-            <w:r>
-              <w:t>0.8926</w:t>
+              <w:t>0.2055</w:t>
+            </w:r>
+          </w:p>
+        </w:tc>
+        <w:tc>
+          <w:tcPr>
+            <w:tcW w:w="1646" w:type="dxa"/>
+          </w:tcPr>
+          <w:p>
+            <w:r>
+              <w:t>0.1253</w:t>
+            </w:r>
+          </w:p>
+        </w:tc>
+        <w:tc>
+          <w:tcPr>
+            <w:tcW w:w="1646" w:type="dxa"/>
+          </w:tcPr>
+          <w:p>
+            <w:r>
+              <w:t>0.8927</w:t>
             </w:r>
           </w:p>
         </w:tc>
@@ -2314,7 +2567,7 @@
           </w:tcPr>
           <w:p>
             <w:r>
-              <w:t>0.8926</w:t>
+              <w:t>0.8927</w:t>
             </w:r>
           </w:p>
         </w:tc>
@@ -2325,33 +2578,39 @@
             <w:tcW w:w="2405" w:type="dxa"/>
           </w:tcPr>
           <w:p>
-            <w:r>
-              <w:t xml:space="preserve">max_depth = </w:t>
-            </w:r>
-            <w:r>
-              <w:t>30</w:t>
+            <w:proofErr w:type="spellStart"/>
+            <w:r>
+              <w:t>max_depth</w:t>
+            </w:r>
+            <w:proofErr w:type="spellEnd"/>
+            <w:r>
+              <w:t xml:space="preserve"> = 25,</w:t>
+            </w:r>
+          </w:p>
+          <w:p>
+            <w:proofErr w:type="spellStart"/>
+            <w:r>
+              <w:t>max_features</w:t>
+            </w:r>
+            <w:proofErr w:type="spellEnd"/>
+            <w:r>
+              <w:t xml:space="preserve"> = 0.</w:t>
+            </w:r>
+            <w:r>
+              <w:t>9</w:t>
             </w:r>
             <w:r>
               <w:t>,</w:t>
             </w:r>
           </w:p>
           <w:p>
-            <w:r>
-              <w:t>max_features = 0.</w:t>
-            </w:r>
-            <w:r>
-              <w:t>9</w:t>
-            </w:r>
-            <w:r>
-              <w:t>,</w:t>
-            </w:r>
-          </w:p>
-          <w:p>
-            <w:r>
-              <w:t xml:space="preserve">min_samples_leaf = </w:t>
-            </w:r>
-            <w:r>
-              <w:t>3</w:t>
+            <w:proofErr w:type="spellStart"/>
+            <w:r>
+              <w:t>min_samples_leaf</w:t>
+            </w:r>
+            <w:proofErr w:type="spellEnd"/>
+            <w:r>
+              <w:t xml:space="preserve"> = 2</w:t>
             </w:r>
           </w:p>
         </w:tc>
@@ -2361,27 +2620,27 @@
           </w:tcPr>
           <w:p>
             <w:r>
-              <w:t>0.1781</w:t>
-            </w:r>
-          </w:p>
-        </w:tc>
-        <w:tc>
-          <w:tcPr>
-            <w:tcW w:w="1646" w:type="dxa"/>
-          </w:tcPr>
-          <w:p>
-            <w:r>
-              <w:t>0.1029</w:t>
-            </w:r>
-          </w:p>
-        </w:tc>
-        <w:tc>
-          <w:tcPr>
-            <w:tcW w:w="1646" w:type="dxa"/>
-          </w:tcPr>
-          <w:p>
-            <w:r>
-              <w:t>0.8919</w:t>
+              <w:t>0.1950</w:t>
+            </w:r>
+          </w:p>
+        </w:tc>
+        <w:tc>
+          <w:tcPr>
+            <w:tcW w:w="1646" w:type="dxa"/>
+          </w:tcPr>
+          <w:p>
+            <w:r>
+              <w:t>0.1141</w:t>
+            </w:r>
+          </w:p>
+        </w:tc>
+        <w:tc>
+          <w:tcPr>
+            <w:tcW w:w="1646" w:type="dxa"/>
+          </w:tcPr>
+          <w:p>
+            <w:r>
+              <w:t>0.8926</w:t>
             </w:r>
           </w:p>
         </w:tc>
@@ -2391,7 +2650,179 @@
           </w:tcPr>
           <w:p>
             <w:r>
-              <w:t>0.8919</w:t>
+              <w:t>0.8926</w:t>
+            </w:r>
+          </w:p>
+        </w:tc>
+      </w:tr>
+      <w:tr>
+        <w:tc>
+          <w:tcPr>
+            <w:tcW w:w="2405" w:type="dxa"/>
+          </w:tcPr>
+          <w:p>
+            <w:proofErr w:type="spellStart"/>
+            <w:r>
+              <w:t>max_depth</w:t>
+            </w:r>
+            <w:proofErr w:type="spellEnd"/>
+            <w:r>
+              <w:t xml:space="preserve"> = 30,</w:t>
+            </w:r>
+          </w:p>
+          <w:p>
+            <w:proofErr w:type="spellStart"/>
+            <w:r>
+              <w:t>max_features</w:t>
+            </w:r>
+            <w:proofErr w:type="spellEnd"/>
+            <w:r>
+              <w:t xml:space="preserve"> = 0.9,</w:t>
+            </w:r>
+          </w:p>
+          <w:p>
+            <w:proofErr w:type="spellStart"/>
+            <w:r>
+              <w:t>min_samples_leaf</w:t>
+            </w:r>
+            <w:proofErr w:type="spellEnd"/>
+            <w:r>
+              <w:t xml:space="preserve"> = </w:t>
+            </w:r>
+            <w:r>
+              <w:t>1</w:t>
+            </w:r>
+          </w:p>
+        </w:tc>
+        <w:tc>
+          <w:tcPr>
+            <w:tcW w:w="1559" w:type="dxa"/>
+          </w:tcPr>
+          <w:p>
+            <w:r>
+              <w:t>0.</w:t>
+            </w:r>
+            <w:r>
+              <w:t>2048</w:t>
+            </w:r>
+          </w:p>
+        </w:tc>
+        <w:tc>
+          <w:tcPr>
+            <w:tcW w:w="1646" w:type="dxa"/>
+          </w:tcPr>
+          <w:p>
+            <w:r>
+              <w:t>0.1298</w:t>
+            </w:r>
+          </w:p>
+        </w:tc>
+        <w:tc>
+          <w:tcPr>
+            <w:tcW w:w="1646" w:type="dxa"/>
+          </w:tcPr>
+          <w:p>
+            <w:r>
+              <w:t>0.8929</w:t>
+            </w:r>
+          </w:p>
+        </w:tc>
+        <w:tc>
+          <w:tcPr>
+            <w:tcW w:w="1528" w:type="dxa"/>
+          </w:tcPr>
+          <w:p>
+            <w:r>
+              <w:t>0.8929</w:t>
+            </w:r>
+          </w:p>
+        </w:tc>
+      </w:tr>
+      <w:tr>
+        <w:tc>
+          <w:tcPr>
+            <w:tcW w:w="2405" w:type="dxa"/>
+          </w:tcPr>
+          <w:p>
+            <w:proofErr w:type="spellStart"/>
+            <w:r>
+              <w:t>max_depth</w:t>
+            </w:r>
+            <w:proofErr w:type="spellEnd"/>
+            <w:r>
+              <w:t xml:space="preserve"> = </w:t>
+            </w:r>
+            <w:r>
+              <w:t>2</w:t>
+            </w:r>
+            <w:r>
+              <w:t>0,</w:t>
+            </w:r>
+          </w:p>
+          <w:p>
+            <w:proofErr w:type="spellStart"/>
+            <w:r>
+              <w:t>max_features</w:t>
+            </w:r>
+            <w:proofErr w:type="spellEnd"/>
+            <w:r>
+              <w:t xml:space="preserve"> = 0.9,</w:t>
+            </w:r>
+          </w:p>
+          <w:p>
+            <w:proofErr w:type="spellStart"/>
+            <w:r>
+              <w:t>min_samples_leaf</w:t>
+            </w:r>
+            <w:proofErr w:type="spellEnd"/>
+            <w:r>
+              <w:t xml:space="preserve"> = 1</w:t>
+            </w:r>
+          </w:p>
+        </w:tc>
+        <w:tc>
+          <w:tcPr>
+            <w:tcW w:w="1559" w:type="dxa"/>
+          </w:tcPr>
+          <w:p>
+            <w:r>
+              <w:t>0.</w:t>
+            </w:r>
+            <w:r>
+              <w:t>20</w:t>
+            </w:r>
+            <w:r>
+              <w:t>35</w:t>
+            </w:r>
+          </w:p>
+        </w:tc>
+        <w:tc>
+          <w:tcPr>
+            <w:tcW w:w="1646" w:type="dxa"/>
+          </w:tcPr>
+          <w:p>
+            <w:r>
+              <w:t>0.1197</w:t>
+            </w:r>
+          </w:p>
+        </w:tc>
+        <w:tc>
+          <w:tcPr>
+            <w:tcW w:w="1646" w:type="dxa"/>
+          </w:tcPr>
+          <w:p>
+            <w:r>
+              <w:t>0.8911</w:t>
+            </w:r>
+          </w:p>
+        </w:tc>
+        <w:tc>
+          <w:tcPr>
+            <w:tcW w:w="1528" w:type="dxa"/>
+          </w:tcPr>
+          <w:p>
+            <w:r>
+              <w:t>0.8911</w:t>
             </w:r>
           </w:p>
         </w:tc>
@@ -2428,7 +2859,21 @@
                 <w:b/>
                 <w:bCs/>
               </w:rPr>
-              <w:t>KNN Hyperparameters</w:t>
+              <w:t>K</w:t>
+            </w:r>
+            <w:r>
+              <w:rPr>
+                <w:b/>
+                <w:bCs/>
+              </w:rPr>
+              <w:t xml:space="preserve">-Nearest Neighbors </w:t>
+            </w:r>
+            <w:r>
+              <w:rPr>
+                <w:b/>
+                <w:bCs/>
+              </w:rPr>
+              <w:t>Hyperparameters</w:t>
             </w:r>
           </w:p>
         </w:tc>
@@ -2473,10 +2918,7 @@
           </w:p>
           <w:p>
             <w:r>
-              <w:t xml:space="preserve">Weighted </w:t>
-            </w:r>
-            <w:r>
-              <w:t>Recall</w:t>
+              <w:t>Weighted Recall</w:t>
             </w:r>
           </w:p>
         </w:tc>
@@ -2488,8 +2930,13 @@
             <w:shd w:val="clear" w:color="auto" w:fill="92D050"/>
           </w:tcPr>
           <w:p>
-            <w:r>
-              <w:t>n_neighbors = 60,</w:t>
+            <w:proofErr w:type="spellStart"/>
+            <w:r>
+              <w:t>n_neighbors</w:t>
+            </w:r>
+            <w:proofErr w:type="spellEnd"/>
+            <w:r>
+              <w:t xml:space="preserve"> = 60,</w:t>
             </w:r>
           </w:p>
           <w:p>
@@ -2554,25 +3001,19 @@
             <w:tcW w:w="2405" w:type="dxa"/>
           </w:tcPr>
           <w:p>
-            <w:r>
-              <w:t>n_neighbors = 6</w:t>
-            </w:r>
-            <w:r>
-              <w:t>9</w:t>
-            </w:r>
-            <w:r>
-              <w:t>,</w:t>
-            </w:r>
-          </w:p>
-          <w:p>
-            <w:r>
-              <w:t xml:space="preserve">p = </w:t>
-            </w:r>
-            <w:r>
-              <w:t>1</w:t>
-            </w:r>
-            <w:r>
-              <w:t xml:space="preserve"> (Manhattan),</w:t>
+            <w:proofErr w:type="spellStart"/>
+            <w:r>
+              <w:lastRenderedPageBreak/>
+              <w:t>n_neighbors</w:t>
+            </w:r>
+            <w:proofErr w:type="spellEnd"/>
+            <w:r>
+              <w:t xml:space="preserve"> = 69,</w:t>
+            </w:r>
+          </w:p>
+          <w:p>
+            <w:r>
+              <w:t>p = 1 (Manhattan),</w:t>
             </w:r>
           </w:p>
           <w:p>
@@ -2628,25 +3069,18 @@
             <w:tcW w:w="2405" w:type="dxa"/>
           </w:tcPr>
           <w:p>
-            <w:r>
-              <w:t>n_neighbors = 60,</w:t>
-            </w:r>
-          </w:p>
-          <w:p>
-            <w:r>
-              <w:t xml:space="preserve">p = </w:t>
-            </w:r>
-            <w:r>
-              <w:t>2</w:t>
-            </w:r>
-            <w:r>
-              <w:t xml:space="preserve"> (</w:t>
-            </w:r>
-            <w:r>
-              <w:t>Euclidean</w:t>
-            </w:r>
-            <w:r>
-              <w:t>),</w:t>
+            <w:proofErr w:type="spellStart"/>
+            <w:r>
+              <w:t>n_neighbors</w:t>
+            </w:r>
+            <w:proofErr w:type="spellEnd"/>
+            <w:r>
+              <w:t xml:space="preserve"> = 60,</w:t>
+            </w:r>
+          </w:p>
+          <w:p>
+            <w:r>
+              <w:t>p = 2 (Euclidean),</w:t>
             </w:r>
           </w:p>
           <w:p>
@@ -2702,31 +3136,18 @@
             <w:tcW w:w="2405" w:type="dxa"/>
           </w:tcPr>
           <w:p>
-            <w:r>
-              <w:t>n_neighbors = 6</w:t>
-            </w:r>
-            <w:r>
-              <w:t>9</w:t>
-            </w:r>
-            <w:r>
-              <w:t>,</w:t>
-            </w:r>
-          </w:p>
-          <w:p>
-            <w:r>
-              <w:t xml:space="preserve">p = </w:t>
-            </w:r>
-            <w:r>
-              <w:t>2</w:t>
-            </w:r>
-            <w:r>
-              <w:t xml:space="preserve"> (</w:t>
-            </w:r>
-            <w:r>
-              <w:t>Euclidean</w:t>
-            </w:r>
-            <w:r>
-              <w:t>),</w:t>
+            <w:proofErr w:type="spellStart"/>
+            <w:r>
+              <w:t>n_neighbors</w:t>
+            </w:r>
+            <w:proofErr w:type="spellEnd"/>
+            <w:r>
+              <w:t xml:space="preserve"> = 69,</w:t>
+            </w:r>
+          </w:p>
+          <w:p>
+            <w:r>
+              <w:t>p = 2 (Euclidean),</w:t>
             </w:r>
           </w:p>
           <w:p>
@@ -2777,14 +3198,651 @@
         </w:tc>
       </w:tr>
     </w:tbl>
-    <w:p/>
+    <w:p>
+      <w:pPr>
+        <w:pStyle w:val="NoSpacing"/>
+      </w:pPr>
+    </w:p>
+    <w:p>
+      <w:pPr>
+        <w:jc w:val="both"/>
+      </w:pPr>
+      <w:r>
+        <w:t xml:space="preserve">From our </w:t>
+      </w:r>
+      <w:r>
+        <w:t>reports</w:t>
+      </w:r>
+      <w:r>
+        <w:t xml:space="preserve">, we can observe that </w:t>
+      </w:r>
+      <w:proofErr w:type="spellStart"/>
+      <w:r>
+        <w:t>XGBoost</w:t>
+      </w:r>
+      <w:proofErr w:type="spellEnd"/>
+      <w:r>
+        <w:t xml:space="preserve"> had the best </w:t>
+      </w:r>
+      <w:r>
+        <w:t>overall results. We can observe that the tuned Random Forests model outperforms the tuned K-Nearest Neighbors model in every criterion</w:t>
+      </w:r>
+      <w:r>
+        <w:t xml:space="preserve"> and then the </w:t>
+      </w:r>
+      <w:proofErr w:type="spellStart"/>
+      <w:r>
+        <w:t>XGBoost</w:t>
+      </w:r>
+      <w:proofErr w:type="spellEnd"/>
+      <w:r>
+        <w:t xml:space="preserve"> model outperforms the Random Forests model in every criterion.</w:t>
+      </w:r>
+    </w:p>
+    <w:p>
+      <w:pPr>
+        <w:jc w:val="both"/>
+      </w:pPr>
+      <w:r>
+        <w:t xml:space="preserve">However, each model does have its own advantages and disadvantages. </w:t>
+      </w:r>
+      <w:r>
+        <w:t>Since tuning hyperparameters requires us to generate the model again each time, it took us a while to finish tuning our K-Nearest Neighbors model. However, w</w:t>
+      </w:r>
+      <w:r>
+        <w:t xml:space="preserve">e found </w:t>
+      </w:r>
+      <w:proofErr w:type="spellStart"/>
+      <w:r>
+        <w:t>XGBoost</w:t>
+      </w:r>
+      <w:proofErr w:type="spellEnd"/>
+      <w:r>
+        <w:t xml:space="preserve"> and K-Nearest Neighbors </w:t>
+      </w:r>
+      <w:r>
+        <w:t xml:space="preserve">easier </w:t>
+      </w:r>
+      <w:r>
+        <w:t xml:space="preserve">to tune </w:t>
+      </w:r>
+      <w:r>
+        <w:t xml:space="preserve">than Random Forests </w:t>
+      </w:r>
+      <w:r>
+        <w:t xml:space="preserve">because they provided deterministic results. </w:t>
+      </w:r>
+      <w:r>
+        <w:t>S</w:t>
+      </w:r>
+      <w:r>
+        <w:t xml:space="preserve">ince Random Forests is pseudo-random, it would provide a different result that would be slightly better or worse </w:t>
+      </w:r>
+      <w:r>
+        <w:t>with out without</w:t>
+      </w:r>
+      <w:r>
+        <w:t xml:space="preserve"> altering a hyperparameter. This made it difficult to judge if altering </w:t>
+      </w:r>
+      <w:r>
+        <w:t>a</w:t>
+      </w:r>
+      <w:r>
+        <w:t xml:space="preserve"> hyperparameter</w:t>
+      </w:r>
+      <w:r>
+        <w:t xml:space="preserve"> slightly</w:t>
+      </w:r>
+      <w:r>
+        <w:t xml:space="preserve"> truly made a difference to the model</w:t>
+      </w:r>
+      <w:r>
+        <w:t>’s results</w:t>
+      </w:r>
+      <w:r>
+        <w:t xml:space="preserve">. </w:t>
+      </w:r>
+      <w:r>
+        <w:t xml:space="preserve">Other important things to note is that </w:t>
+      </w:r>
+      <w:proofErr w:type="spellStart"/>
+      <w:r>
+        <w:t>XGBoost</w:t>
+      </w:r>
+      <w:proofErr w:type="spellEnd"/>
+      <w:r>
+        <w:t xml:space="preserve"> and Random Forests had many different hyperparameters that we could alter, however, K-Nearest Neighbours only had a select few</w:t>
+      </w:r>
+      <w:r>
+        <w:t>, which may have affected how much we could have optimized the model.</w:t>
+      </w:r>
+    </w:p>
     <w:p>
       <w:pPr>
         <w:pStyle w:val="Heading1"/>
       </w:pPr>
       <w:r>
+        <w:t>Conclusion</w:t>
+      </w:r>
+    </w:p>
+    <w:p>
+      <w:pPr>
+        <w:jc w:val="both"/>
+      </w:pPr>
+      <w:r>
+        <w:t>From the tables in the ‘</w:t>
+      </w:r>
+      <w:r>
+        <w:t>Results</w:t>
+      </w:r>
+      <w:r>
+        <w:t>’ section w</w:t>
+      </w:r>
+      <w:r>
+        <w:t>e</w:t>
+      </w:r>
+      <w:r>
+        <w:t xml:space="preserve"> observed that the model that provided us with the best results for F1-Score on ‘deceased’ was </w:t>
+      </w:r>
+      <w:proofErr w:type="spellStart"/>
+      <w:r>
+        <w:t>XGBoost</w:t>
+      </w:r>
+      <w:proofErr w:type="spellEnd"/>
+      <w:r>
+        <w:t xml:space="preserve"> using the following hyperparameters:</w:t>
+      </w:r>
+      <w:r>
+        <w:t xml:space="preserve"> </w:t>
+      </w:r>
+      <w:proofErr w:type="spellStart"/>
+      <w:r>
+        <w:t>learning_rate</w:t>
+      </w:r>
+      <w:proofErr w:type="spellEnd"/>
+      <w:r>
+        <w:t xml:space="preserve"> = 0.55,</w:t>
+      </w:r>
+      <w:r>
+        <w:t xml:space="preserve"> </w:t>
+      </w:r>
+      <w:proofErr w:type="spellStart"/>
+      <w:r>
+        <w:t>max_depth</w:t>
+      </w:r>
+      <w:proofErr w:type="spellEnd"/>
+      <w:r>
+        <w:t xml:space="preserve"> = 19,</w:t>
+      </w:r>
+      <w:r>
+        <w:t xml:space="preserve"> and </w:t>
+      </w:r>
+      <w:proofErr w:type="spellStart"/>
+      <w:r>
+        <w:t>n_estimators</w:t>
+      </w:r>
+      <w:proofErr w:type="spellEnd"/>
+      <w:r>
+        <w:t xml:space="preserve"> = 105</w:t>
+      </w:r>
+      <w:r>
+        <w:t>.</w:t>
+      </w:r>
+    </w:p>
+    <w:p>
+      <w:pPr>
+        <w:jc w:val="both"/>
+      </w:pPr>
+      <w:r>
+        <w:t>Regarding runtimes</w:t>
+      </w:r>
+      <w:r>
+        <w:t xml:space="preserve">, we found the order from fastest to slowest to be: </w:t>
+      </w:r>
+      <w:proofErr w:type="spellStart"/>
+      <w:r>
+        <w:t>XGBoost</w:t>
+      </w:r>
+      <w:proofErr w:type="spellEnd"/>
+      <w:r>
+        <w:t xml:space="preserve">, Random Forests, then K-Nearest Neighbors. Generating each of the tuned models above and taking the average of our </w:t>
+      </w:r>
+      <w:r>
+        <w:t>trials</w:t>
+      </w:r>
+      <w:r>
+        <w:t xml:space="preserve"> we </w:t>
+      </w:r>
+      <w:r>
+        <w:t>observed</w:t>
+      </w:r>
+      <w:r>
+        <w:t xml:space="preserve"> the following results:</w:t>
+      </w:r>
+    </w:p>
+    <w:tbl>
+      <w:tblPr>
+        <w:tblStyle w:val="TableGrid"/>
+        <w:tblW w:w="8075" w:type="dxa"/>
+        <w:tblLook w:val="04A0" w:firstRow="1" w:lastRow="0" w:firstColumn="1" w:lastColumn="0" w:noHBand="0" w:noVBand="1"/>
+      </w:tblPr>
+      <w:tblGrid>
+        <w:gridCol w:w="2926"/>
+        <w:gridCol w:w="1322"/>
+        <w:gridCol w:w="1276"/>
+        <w:gridCol w:w="1275"/>
+        <w:gridCol w:w="1276"/>
+      </w:tblGrid>
+      <w:tr>
+        <w:tc>
+          <w:tcPr>
+            <w:tcW w:w="2926" w:type="dxa"/>
+          </w:tcPr>
+          <w:p>
+            <w:pPr>
+              <w:rPr>
+                <w:b/>
+                <w:bCs/>
+              </w:rPr>
+            </w:pPr>
+            <w:r>
+              <w:rPr>
+                <w:b/>
+                <w:bCs/>
+              </w:rPr>
+              <w:t>Runtime</w:t>
+            </w:r>
+          </w:p>
+        </w:tc>
+        <w:tc>
+          <w:tcPr>
+            <w:tcW w:w="1322" w:type="dxa"/>
+          </w:tcPr>
+          <w:p>
+            <w:r>
+              <w:t>Trial 1</w:t>
+            </w:r>
+          </w:p>
+        </w:tc>
+        <w:tc>
+          <w:tcPr>
+            <w:tcW w:w="1276" w:type="dxa"/>
+          </w:tcPr>
+          <w:p>
+            <w:r>
+              <w:t>Trial 2</w:t>
+            </w:r>
+          </w:p>
+        </w:tc>
+        <w:tc>
+          <w:tcPr>
+            <w:tcW w:w="1275" w:type="dxa"/>
+          </w:tcPr>
+          <w:p>
+            <w:r>
+              <w:t>Trial 3</w:t>
+            </w:r>
+          </w:p>
+        </w:tc>
+        <w:tc>
+          <w:tcPr>
+            <w:tcW w:w="1276" w:type="dxa"/>
+          </w:tcPr>
+          <w:p>
+            <w:r>
+              <w:t>Average</w:t>
+            </w:r>
+          </w:p>
+        </w:tc>
+      </w:tr>
+      <w:tr>
+        <w:tc>
+          <w:tcPr>
+            <w:tcW w:w="2926" w:type="dxa"/>
+            <w:shd w:val="clear" w:color="auto" w:fill="auto"/>
+          </w:tcPr>
+          <w:p>
+            <w:r>
+              <w:t xml:space="preserve">Tuned </w:t>
+            </w:r>
+            <w:proofErr w:type="spellStart"/>
+            <w:r>
+              <w:t>XGBoost</w:t>
+            </w:r>
+            <w:proofErr w:type="spellEnd"/>
+          </w:p>
+        </w:tc>
+        <w:tc>
+          <w:tcPr>
+            <w:tcW w:w="1322" w:type="dxa"/>
+            <w:shd w:val="clear" w:color="auto" w:fill="auto"/>
+          </w:tcPr>
+          <w:p>
+            <w:r>
+              <w:t>11.6206</w:t>
+            </w:r>
+            <w:r>
+              <w:t>s</w:t>
+            </w:r>
+          </w:p>
+        </w:tc>
+        <w:tc>
+          <w:tcPr>
+            <w:tcW w:w="1276" w:type="dxa"/>
+          </w:tcPr>
+          <w:p>
+            <w:r>
+              <w:t>11.539</w:t>
+            </w:r>
+            <w:r>
+              <w:t>7s</w:t>
+            </w:r>
+          </w:p>
+        </w:tc>
+        <w:tc>
+          <w:tcPr>
+            <w:tcW w:w="1275" w:type="dxa"/>
+          </w:tcPr>
+          <w:p>
+            <w:r>
+              <w:t>11.7806</w:t>
+            </w:r>
+            <w:r>
+              <w:t>s</w:t>
+            </w:r>
+          </w:p>
+        </w:tc>
+        <w:tc>
+          <w:tcPr>
+            <w:tcW w:w="1276" w:type="dxa"/>
+          </w:tcPr>
+          <w:p>
+            <w:r>
+              <w:t>11.6469</w:t>
+            </w:r>
+            <w:r>
+              <w:t>s</w:t>
+            </w:r>
+          </w:p>
+        </w:tc>
+      </w:tr>
+      <w:tr>
+        <w:tc>
+          <w:tcPr>
+            <w:tcW w:w="2926" w:type="dxa"/>
+          </w:tcPr>
+          <w:p>
+            <w:r>
+              <w:t>Tuned Random Forests</w:t>
+            </w:r>
+          </w:p>
+        </w:tc>
+        <w:tc>
+          <w:tcPr>
+            <w:tcW w:w="1322" w:type="dxa"/>
+          </w:tcPr>
+          <w:p>
+            <w:r>
+              <w:t>64.8922</w:t>
+            </w:r>
+            <w:r>
+              <w:t>s</w:t>
+            </w:r>
+          </w:p>
+        </w:tc>
+        <w:tc>
+          <w:tcPr>
+            <w:tcW w:w="1276" w:type="dxa"/>
+          </w:tcPr>
+          <w:p>
+            <w:r>
+              <w:t>63.2134</w:t>
+            </w:r>
+            <w:r>
+              <w:t>s</w:t>
+            </w:r>
+          </w:p>
+        </w:tc>
+        <w:tc>
+          <w:tcPr>
+            <w:tcW w:w="1275" w:type="dxa"/>
+          </w:tcPr>
+          <w:p>
+            <w:r>
+              <w:t>64.9233</w:t>
+            </w:r>
+            <w:r>
+              <w:t>s</w:t>
+            </w:r>
+          </w:p>
+        </w:tc>
+        <w:tc>
+          <w:tcPr>
+            <w:tcW w:w="1276" w:type="dxa"/>
+          </w:tcPr>
+          <w:p>
+            <w:r>
+              <w:t>64.3430</w:t>
+            </w:r>
+            <w:r>
+              <w:t>s</w:t>
+            </w:r>
+          </w:p>
+        </w:tc>
+      </w:tr>
+      <w:tr>
+        <w:tc>
+          <w:tcPr>
+            <w:tcW w:w="2926" w:type="dxa"/>
+          </w:tcPr>
+          <w:p>
+            <w:r>
+              <w:t>Tuned K-Nearest Neighbors</w:t>
+            </w:r>
+          </w:p>
+        </w:tc>
+        <w:tc>
+          <w:tcPr>
+            <w:tcW w:w="1322" w:type="dxa"/>
+          </w:tcPr>
+          <w:p>
+            <w:r>
+              <w:t>116.3070</w:t>
+            </w:r>
+            <w:r>
+              <w:t>s</w:t>
+            </w:r>
+          </w:p>
+        </w:tc>
+        <w:tc>
+          <w:tcPr>
+            <w:tcW w:w="1276" w:type="dxa"/>
+          </w:tcPr>
+          <w:p>
+            <w:r>
+              <w:t>118.2159</w:t>
+            </w:r>
+            <w:r>
+              <w:t>s</w:t>
+            </w:r>
+          </w:p>
+        </w:tc>
+        <w:tc>
+          <w:tcPr>
+            <w:tcW w:w="1275" w:type="dxa"/>
+          </w:tcPr>
+          <w:p>
+            <w:r>
+              <w:t>116.4605</w:t>
+            </w:r>
+            <w:r>
+              <w:t>s</w:t>
+            </w:r>
+          </w:p>
+        </w:tc>
+        <w:tc>
+          <w:tcPr>
+            <w:tcW w:w="1276" w:type="dxa"/>
+          </w:tcPr>
+          <w:p>
+            <w:r>
+              <w:t>116.9945</w:t>
+            </w:r>
+            <w:r>
+              <w:t>s</w:t>
+            </w:r>
+          </w:p>
+        </w:tc>
+      </w:tr>
+    </w:tbl>
+    <w:p>
+      <w:pPr>
+        <w:pStyle w:val="NoSpacing"/>
+      </w:pPr>
+    </w:p>
+    <w:p>
+      <w:r>
+        <w:t xml:space="preserve">Therefore, we conclude that </w:t>
+      </w:r>
+      <w:proofErr w:type="spellStart"/>
+      <w:r>
+        <w:t>XGBoost</w:t>
+      </w:r>
+      <w:proofErr w:type="spellEnd"/>
+      <w:r>
+        <w:t xml:space="preserve"> is the best model for the goal specified in the ‘Problem Statement’ section since it provides </w:t>
+      </w:r>
+      <w:r>
+        <w:t xml:space="preserve">the best results for </w:t>
+      </w:r>
+      <w:r>
+        <w:t>F1-score on ‘deceased’</w:t>
+      </w:r>
+      <w:r>
+        <w:t xml:space="preserve"> and </w:t>
+      </w:r>
+      <w:r>
+        <w:t xml:space="preserve">it </w:t>
+      </w:r>
+      <w:r>
+        <w:t>has the best runtime of the 3 classification models.</w:t>
+      </w:r>
+      <w:r>
+        <w:t xml:space="preserve"> </w:t>
+      </w:r>
+    </w:p>
+    <w:p>
+      <w:pPr>
+        <w:pStyle w:val="Heading1"/>
+      </w:pPr>
+      <w:r>
         <w:lastRenderedPageBreak/>
-        <w:t>Results</w:t>
+        <w:t>Prediction on Test Dataset</w:t>
+      </w:r>
+    </w:p>
+    <w:p>
+      <w:pPr>
+        <w:jc w:val="both"/>
+      </w:pPr>
+      <w:r>
+        <w:t>Since our trained model took in as input</w:t>
+      </w:r>
+      <w:r>
+        <w:t xml:space="preserve"> </w:t>
+      </w:r>
+      <w:r>
+        <w:t xml:space="preserve">a </w:t>
+      </w:r>
+      <w:proofErr w:type="spellStart"/>
+      <w:r>
+        <w:t>dataframe</w:t>
+      </w:r>
+      <w:proofErr w:type="spellEnd"/>
+      <w:r>
+        <w:t xml:space="preserve"> of all the rows in the training dataset excluding the ‘outcome’ column, we set up the input </w:t>
+      </w:r>
+      <w:r>
+        <w:t xml:space="preserve">similarly </w:t>
+      </w:r>
+      <w:r>
+        <w:t xml:space="preserve">for our testing dataset. We then used the model’s </w:t>
+      </w:r>
+      <w:proofErr w:type="gramStart"/>
+      <w:r>
+        <w:t>predict(</w:t>
+      </w:r>
+      <w:proofErr w:type="gramEnd"/>
+      <w:r>
+        <w:t xml:space="preserve">) function </w:t>
+      </w:r>
+      <w:r>
+        <w:t xml:space="preserve">on the input </w:t>
+      </w:r>
+      <w:r>
+        <w:t>which</w:t>
+      </w:r>
+      <w:r>
+        <w:t xml:space="preserve"> return</w:t>
+      </w:r>
+      <w:r>
+        <w:t>ed</w:t>
+      </w:r>
+      <w:r>
+        <w:t xml:space="preserve"> an integer array of the different outcomes label-encoded as integers. </w:t>
+      </w:r>
+      <w:r>
+        <w:t xml:space="preserve">We </w:t>
+      </w:r>
+      <w:r>
+        <w:t>the</w:t>
+      </w:r>
+      <w:r>
+        <w:t>n converted that array to strings and used the following dictionary: {‘0’: ‘deceased, ‘1’: ‘hospitalized’, ‘2’: ‘</w:t>
+      </w:r>
+      <w:proofErr w:type="spellStart"/>
+      <w:r>
+        <w:t>nonhospitalized</w:t>
+      </w:r>
+      <w:proofErr w:type="spellEnd"/>
+      <w:r>
+        <w:t xml:space="preserve">’, ‘3’: ‘recovered’} for string replacement. We then saved this output as ‘predictions.txt’ with each row </w:t>
+      </w:r>
+      <w:proofErr w:type="spellStart"/>
+      <w:r>
+        <w:rPr>
+          <w:i/>
+          <w:iCs/>
+        </w:rPr>
+        <w:t>i</w:t>
+      </w:r>
+      <w:proofErr w:type="spellEnd"/>
+      <w:r>
+        <w:t xml:space="preserve"> in the file having a single outcome string which is associated with the original data object’s ‘outcome’ result at row </w:t>
+      </w:r>
+      <w:proofErr w:type="spellStart"/>
+      <w:r>
+        <w:rPr>
+          <w:i/>
+          <w:iCs/>
+        </w:rPr>
+        <w:t>i</w:t>
+      </w:r>
+      <w:proofErr w:type="spellEnd"/>
+      <w:r>
+        <w:rPr>
+          <w:i/>
+          <w:iCs/>
+        </w:rPr>
+        <w:t xml:space="preserve"> </w:t>
+      </w:r>
+      <w:r>
+        <w:t xml:space="preserve">from </w:t>
+      </w:r>
+      <w:r>
+        <w:t>cases_train.csv</w:t>
+      </w:r>
+      <w:r>
+        <w:t>.</w:t>
       </w:r>
     </w:p>
     <w:p>
@@ -2792,7 +3850,51 @@
         <w:pStyle w:val="Heading1"/>
       </w:pPr>
       <w:r>
-        <w:t>Conclusion</w:t>
+        <w:t>Lesson</w:t>
+      </w:r>
+      <w:r>
+        <w:t>s</w:t>
+      </w:r>
+      <w:r>
+        <w:t xml:space="preserve"> Learn</w:t>
+      </w:r>
+      <w:r>
+        <w:t xml:space="preserve">t and future </w:t>
+      </w:r>
+      <w:proofErr w:type="gramStart"/>
+      <w:r>
+        <w:t>work</w:t>
+      </w:r>
+      <w:proofErr w:type="gramEnd"/>
+    </w:p>
+    <w:p>
+      <w:pPr>
+        <w:jc w:val="both"/>
+      </w:pPr>
+      <w:r>
+        <w:t xml:space="preserve">We learned valuable lessons in data exploration, as for all of us this was our first experience working with large datasets and extracting information from them. We learned the necessary requirements for data to be useful, such as ensuring no data is empty and that some columns require conversions to certain data types so that it can be used in later processing tasks. From this we gained experience in cleaning data albeit in a very rudimentary way. In the future, we should look </w:t>
+      </w:r>
+      <w:r>
+        <w:t>for</w:t>
+      </w:r>
+      <w:r>
+        <w:t xml:space="preserve"> a more automated way to clean data from columns, as opposed to manually searching for unique values within the rows with invalid formats and replacing them. </w:t>
+      </w:r>
+    </w:p>
+    <w:p>
+      <w:pPr>
+        <w:jc w:val="both"/>
+      </w:pPr>
+      <w:r>
+        <w:t xml:space="preserve">We also gained a lot of experience working with classification libraries and finetuning them. We found that adding just one more hyperparameter made the model selection run for much longer. When trying to run </w:t>
+      </w:r>
+      <w:proofErr w:type="spellStart"/>
+      <w:r>
+        <w:t>GridSearchCV</w:t>
+      </w:r>
+      <w:proofErr w:type="spellEnd"/>
+      <w:r>
+        <w:t xml:space="preserve"> with 3 hyperparameters, it took an extremely long time to run, even when using all computer threads concurrently. In the future, it would possibly be faster to only tune with 2 hyperparameters to begin with, and then manually test the third hyperparameter.</w:t>
       </w:r>
     </w:p>
     <w:p>
@@ -2800,31 +3902,6 @@
         <w:pStyle w:val="Heading1"/>
       </w:pPr>
       <w:r>
-        <w:t>Prediction on Test Dataset</w:t>
-      </w:r>
-    </w:p>
-    <w:p>
-      <w:pPr>
-        <w:pStyle w:val="Heading1"/>
-      </w:pPr>
-      <w:r>
-        <w:t>Lesson</w:t>
-      </w:r>
-      <w:r>
-        <w:t>s</w:t>
-      </w:r>
-      <w:r>
-        <w:t xml:space="preserve"> Learn</w:t>
-      </w:r>
-      <w:r>
-        <w:t>t and future work</w:t>
-      </w:r>
-    </w:p>
-    <w:p>
-      <w:pPr>
-        <w:pStyle w:val="Heading1"/>
-      </w:pPr>
-      <w:r>
         <w:t>References</w:t>
       </w:r>
     </w:p>
@@ -2837,7 +3914,15 @@
       </w:r>
       <w:r>
         <w:tab/>
-        <w:t>The Ultimate Guide to AdaBoost, random forests and XGBoost [online]</w:t>
+        <w:t xml:space="preserve">The Ultimate Guide to AdaBoost, random forests and </w:t>
+      </w:r>
+      <w:proofErr w:type="spellStart"/>
+      <w:r>
+        <w:t>XGBoost</w:t>
+      </w:r>
+      <w:proofErr w:type="spellEnd"/>
+      <w:r>
+        <w:t xml:space="preserve"> [online]</w:t>
       </w:r>
     </w:p>
     <w:p>
@@ -2905,9 +3990,22 @@
     </w:p>
     <w:p>
       <w:pPr>
+        <w:pStyle w:val="NoSpacing"/>
+        <w:ind w:left="720"/>
+      </w:pPr>
+    </w:p>
+    <w:p>
+      <w:pPr>
+        <w:pStyle w:val="NoSpacing"/>
+        <w:ind w:left="720"/>
+      </w:pPr>
+    </w:p>
+    <w:p>
+      <w:pPr>
         <w:pStyle w:val="Heading1"/>
       </w:pPr>
       <w:r>
+        <w:lastRenderedPageBreak/>
         <w:t>Contributions</w:t>
       </w:r>
     </w:p>
@@ -2919,6 +4017,26 @@
         <w:t>Alvin Ho</w:t>
       </w:r>
     </w:p>
+    <w:p>
+      <w:r>
+        <w:t xml:space="preserve">Milestone 1: handling outliers, transforming and joining </w:t>
+      </w:r>
+      <w:proofErr w:type="gramStart"/>
+      <w:r>
+        <w:t>data</w:t>
+      </w:r>
+      <w:proofErr w:type="gramEnd"/>
+    </w:p>
+    <w:p>
+      <w:r>
+        <w:t>Milestone 2: K-Nearest Neighbors, report</w:t>
+      </w:r>
+    </w:p>
+    <w:p>
+      <w:r>
+        <w:t>Milestone 3: Tuning K-Nearest Neighbors, report</w:t>
+      </w:r>
+    </w:p>
     <w:p/>
     <w:p>
       <w:pPr>
@@ -2942,6 +4060,15 @@
       <w:r>
         <w:t xml:space="preserve">Milestone 3: </w:t>
       </w:r>
+      <w:r>
+        <w:t>Tuning random forests, confusion matri</w:t>
+      </w:r>
+      <w:r>
+        <w:t>ces</w:t>
+      </w:r>
+      <w:r>
+        <w:t>, report</w:t>
+      </w:r>
     </w:p>
     <w:p/>
     <w:p>
@@ -2954,12 +4081,25 @@
     </w:p>
     <w:p>
       <w:r>
-        <w:t>Milestone 1: imputing data, cleaning ages, transforming and joining data</w:t>
-      </w:r>
-    </w:p>
-    <w:p>
-      <w:r>
-        <w:t>Milestone 2: XGBoost, accuracy and classification report functions, report</w:t>
+        <w:t xml:space="preserve">Milestone 1: imputing data, cleaning ages, transforming and joining </w:t>
+      </w:r>
+      <w:proofErr w:type="gramStart"/>
+      <w:r>
+        <w:t>data</w:t>
+      </w:r>
+      <w:proofErr w:type="gramEnd"/>
+    </w:p>
+    <w:p>
+      <w:r>
+        <w:t xml:space="preserve">Milestone 2: </w:t>
+      </w:r>
+      <w:proofErr w:type="spellStart"/>
+      <w:r>
+        <w:t>XGBoost</w:t>
+      </w:r>
+      <w:proofErr w:type="spellEnd"/>
+      <w:r>
+        <w:t>, accuracy and classification report functions, report</w:t>
       </w:r>
     </w:p>
     <w:p>

</xml_diff>